<commit_message>
Correções Servidor e Carga
Diversas correções e aprimoramentos; na carga, faz a inclusão de supervisores na tabela de usuários e fiscais se eles não estiverem lá por conta da carga dos TDPFS/Alocações.
</commit_message>
<xml_diff>
--- a/Protocolo Cliente-Servidor.docx
+++ b/Protocolo Cliente-Servidor.docx
@@ -2366,10 +2366,7 @@
             </w:r>
             <w:proofErr w:type="gramEnd"/>
             <w:r>
-              <w:t xml:space="preserve"> de início</w:t>
-            </w:r>
-            <w:r>
-              <w:t xml:space="preserve"> – 10 caracteres</w:t>
+              <w:t xml:space="preserve"> de início – 10 caracteres</w:t>
             </w:r>
           </w:p>
           <w:p>
@@ -2379,10 +2376,7 @@
             </w:r>
             <w:proofErr w:type="gramEnd"/>
             <w:r>
-              <w:t xml:space="preserve"> de vencimento</w:t>
-            </w:r>
-            <w:r>
-              <w:t xml:space="preserve"> – 10 caracteres </w:t>
+              <w:t xml:space="preserve"> de vencimento – 10 caracteres </w:t>
             </w:r>
           </w:p>
           <w:p>
@@ -2410,8 +2404,6 @@
             <w:r>
               <w:t>nula)</w:t>
             </w:r>
-            <w:bookmarkStart w:id="0" w:name="_GoBack"/>
-            <w:bookmarkEnd w:id="0"/>
           </w:p>
           <w:p>
             <w:r>
@@ -2491,8 +2483,10 @@
           </w:tcPr>
           <w:p>
             <w:r>
-              <w:t>“90NÃO HÁ MAIS REGISTROS”</w:t>
-            </w:r>
+              <w:t>90 – Erros de Chave/usuário</w:t>
+            </w:r>
+            <w:bookmarkStart w:id="0" w:name="_GoBack"/>
+            <w:bookmarkEnd w:id="0"/>
           </w:p>
         </w:tc>
       </w:tr>
@@ -2509,7 +2503,7 @@
           </w:tcPr>
           <w:p>
             <w:r>
-              <w:t>"97CÓDIGO DE ACESSO DO TDPF AUTORIZADOR É INVÁLIDO"</w:t>
+              <w:t>97 – Erros de CPF e conexão BD</w:t>
             </w:r>
           </w:p>
         </w:tc>
@@ -2527,33 +2521,10 @@
           </w:tcPr>
           <w:p>
             <w:r>
-              <w:t>"97TDPF AUTORIZADOR INEXISTENTE OU AINDA NÃO CARREGADO"</w:t>
-            </w:r>
-          </w:p>
-        </w:tc>
-      </w:tr>
-      <w:tr>
-        <w:tc>
-          <w:tcPr>
-            <w:tcW w:w="4247" w:type="dxa"/>
-          </w:tcPr>
-          <w:p/>
-        </w:tc>
-        <w:tc>
-          <w:tcPr>
-            <w:tcW w:w="4247" w:type="dxa"/>
-          </w:tcPr>
-          <w:p>
-            <w:r>
-              <w:t xml:space="preserve">99 – Resposta (erro na requisição, usuário não cadastrado, </w:t>
-            </w:r>
-            <w:proofErr w:type="spellStart"/>
-            <w:r>
-              <w:t>cpf</w:t>
-            </w:r>
-            <w:proofErr w:type="spellEnd"/>
-            <w:r>
-              <w:t xml:space="preserve"> não é do TDPF autorizador)</w:t>
+              <w:t xml:space="preserve">99 – </w:t>
+            </w:r>
+            <w:r>
+              <w:t>Erros de requisição</w:t>
             </w:r>
           </w:p>
         </w:tc>

</xml_diff>

<commit_message>
Pós Normalização das Bases
Pós Normalização e com DiárioFiscalização
</commit_message>
<xml_diff>
--- a/Protocolo Cliente-Servidor.docx
+++ b/Protocolo Cliente-Servidor.docx
@@ -701,7 +701,13 @@
             </w:r>
             <w:proofErr w:type="spellEnd"/>
             <w:r>
-              <w:t xml:space="preserve"> Ativos e Últimas Ciências</w:t>
+              <w:t xml:space="preserve"> </w:t>
+            </w:r>
+            <w:r>
+              <w:t xml:space="preserve">Monitorados e Ativos, </w:t>
+            </w:r>
+            <w:r>
+              <w:t>e Últimas Ciências</w:t>
             </w:r>
           </w:p>
         </w:tc>
@@ -2437,6 +2443,619 @@
             <w:tcW w:w="4247" w:type="dxa"/>
           </w:tcPr>
           <w:p>
+            <w:r>
+              <w:lastRenderedPageBreak/>
+              <w:t xml:space="preserve">18 </w:t>
+            </w:r>
+            <w:r>
+              <w:t>–</w:t>
+            </w:r>
+            <w:r>
+              <w:t xml:space="preserve"> </w:t>
+            </w:r>
+            <w:r>
+              <w:t xml:space="preserve">Envia </w:t>
+            </w:r>
+            <w:r>
+              <w:t>entrada do diário da</w:t>
+            </w:r>
+            <w:r>
+              <w:t xml:space="preserve"> </w:t>
+            </w:r>
+            <w:r>
+              <w:t>fiscalização</w:t>
+            </w:r>
+          </w:p>
+        </w:tc>
+        <w:tc>
+          <w:tcPr>
+            <w:tcW w:w="4247" w:type="dxa"/>
+          </w:tcPr>
+          <w:p>
+            <w:r>
+              <w:t xml:space="preserve">18 </w:t>
+            </w:r>
+            <w:r>
+              <w:t>–</w:t>
+            </w:r>
+            <w:r>
+              <w:t xml:space="preserve"> </w:t>
+            </w:r>
+            <w:r>
+              <w:t>Resposta (</w:t>
+            </w:r>
+            <w:proofErr w:type="spellStart"/>
+            <w:r>
+              <w:t>cpf</w:t>
+            </w:r>
+            <w:proofErr w:type="spellEnd"/>
+            <w:r>
+              <w:t xml:space="preserve"> deve estar alocado no TDPF e este deve estar em andamento)</w:t>
+            </w:r>
+          </w:p>
+        </w:tc>
+      </w:tr>
+      <w:tr>
+        <w:tc>
+          <w:tcPr>
+            <w:tcW w:w="4247" w:type="dxa"/>
+          </w:tcPr>
+          <w:p>
+            <w:proofErr w:type="spellStart"/>
+            <w:proofErr w:type="gramStart"/>
+            <w:r>
+              <w:t>cpf</w:t>
+            </w:r>
+            <w:proofErr w:type="spellEnd"/>
+            <w:proofErr w:type="gramEnd"/>
+            <w:r>
+              <w:t xml:space="preserve"> – 11</w:t>
+            </w:r>
+          </w:p>
+          <w:p>
+            <w:proofErr w:type="spellStart"/>
+            <w:proofErr w:type="gramStart"/>
+            <w:r>
+              <w:t>chaveContagil</w:t>
+            </w:r>
+            <w:proofErr w:type="spellEnd"/>
+            <w:proofErr w:type="gramEnd"/>
+            <w:r>
+              <w:t xml:space="preserve"> – 10</w:t>
+            </w:r>
+          </w:p>
+          <w:p>
+            <w:proofErr w:type="spellStart"/>
+            <w:proofErr w:type="gramStart"/>
+            <w:r>
+              <w:t>tdpf</w:t>
+            </w:r>
+            <w:proofErr w:type="spellEnd"/>
+            <w:proofErr w:type="gramEnd"/>
+            <w:r>
+              <w:t xml:space="preserve"> - 16</w:t>
+            </w:r>
+          </w:p>
+          <w:p>
+            <w:r>
+              <w:t xml:space="preserve">00 – </w:t>
+            </w:r>
+            <w:proofErr w:type="gramStart"/>
+            <w:r>
+              <w:t>primeiro</w:t>
+            </w:r>
+            <w:proofErr w:type="gramEnd"/>
+            <w:r>
+              <w:t xml:space="preserve"> </w:t>
+            </w:r>
+            <w:r>
+              <w:t>envio</w:t>
+            </w:r>
+          </w:p>
+          <w:p>
+            <w:r>
+              <w:t xml:space="preserve">NN – </w:t>
+            </w:r>
+            <w:proofErr w:type="gramStart"/>
+            <w:r>
+              <w:t>número</w:t>
+            </w:r>
+            <w:proofErr w:type="gramEnd"/>
+            <w:r>
+              <w:t xml:space="preserve"> de partes que serão enviadas </w:t>
+            </w:r>
+            <w:r>
+              <w:t>(500 caracteres no máximo por parte)</w:t>
+            </w:r>
+          </w:p>
+          <w:p/>
+          <w:p>
+            <w:r>
+              <w:t>Envios</w:t>
+            </w:r>
+            <w:r>
+              <w:t xml:space="preserve"> subsequentes (sem criptografia):</w:t>
+            </w:r>
+          </w:p>
+          <w:p>
+            <w:pPr>
+              <w:rPr>
+                <w:u w:val="single"/>
+              </w:rPr>
+            </w:pPr>
+            <w:r>
+              <w:t>Pedaços do</w:t>
+            </w:r>
+            <w:r>
+              <w:t xml:space="preserve"> arquivo até NN</w:t>
+            </w:r>
+          </w:p>
+          <w:p/>
+        </w:tc>
+        <w:tc>
+          <w:tcPr>
+            <w:tcW w:w="4247" w:type="dxa"/>
+          </w:tcPr>
+          <w:p>
+            <w:r>
+              <w:t>“01”/”</w:t>
+            </w:r>
+            <w:r>
+              <w:t>88</w:t>
+            </w:r>
+            <w:r>
+              <w:t>” – tudo ok ou ocorreu erro, respectivamente</w:t>
+            </w:r>
+          </w:p>
+          <w:p>
+            <w:r>
+              <w:t>Mensagem – até 100 caracteres (até o registro NN-1, será enviado “OK” se tudo correu bem; se</w:t>
+            </w:r>
+            <w:r>
+              <w:t xml:space="preserve"> não ou se for a última parte</w:t>
+            </w:r>
+            <w:r>
+              <w:t>, irá o resultado do processamento)</w:t>
+            </w:r>
+          </w:p>
+          <w:p/>
+          <w:p>
+            <w:r>
+              <w:t>Se tudo acima foi “01”- envia uma última mensagem:</w:t>
+            </w:r>
+          </w:p>
+          <w:p>
+            <w:r>
+              <w:t>18</w:t>
+            </w:r>
+          </w:p>
+          <w:p>
+            <w:r>
+              <w:t>“99”</w:t>
+            </w:r>
+          </w:p>
+          <w:p>
+            <w:r>
+              <w:t>Código (</w:t>
+            </w:r>
+            <w:proofErr w:type="gramStart"/>
+            <w:r>
+              <w:t>chave)  do</w:t>
+            </w:r>
+            <w:proofErr w:type="gramEnd"/>
+            <w:r>
+              <w:t xml:space="preserve"> registro incluído – </w:t>
+            </w:r>
+            <w:r>
+              <w:t xml:space="preserve">10 </w:t>
+            </w:r>
+            <w:bookmarkStart w:id="0" w:name="_GoBack"/>
+            <w:bookmarkEnd w:id="0"/>
+            <w:r>
+              <w:t>caracteres</w:t>
+            </w:r>
+          </w:p>
+          <w:p>
+            <w:r>
+              <w:t>Será armazenado</w:t>
+            </w:r>
+            <w:r>
+              <w:t xml:space="preserve"> o Código do TDPF, a data da entrada (registro) e o texto</w:t>
+            </w:r>
+          </w:p>
+        </w:tc>
+      </w:tr>
+      <w:tr>
+        <w:tc>
+          <w:tcPr>
+            <w:tcW w:w="4247" w:type="dxa"/>
+          </w:tcPr>
+          <w:p>
+            <w:r>
+              <w:t>19 – Solicita entradas do diário da fiscalização</w:t>
+            </w:r>
+          </w:p>
+        </w:tc>
+        <w:tc>
+          <w:tcPr>
+            <w:tcW w:w="4247" w:type="dxa"/>
+          </w:tcPr>
+          <w:p>
+            <w:r>
+              <w:t xml:space="preserve">19 </w:t>
+            </w:r>
+            <w:r>
+              <w:t>–</w:t>
+            </w:r>
+            <w:r>
+              <w:t xml:space="preserve"> </w:t>
+            </w:r>
+            <w:r>
+              <w:t>Resposta (</w:t>
+            </w:r>
+            <w:proofErr w:type="spellStart"/>
+            <w:r>
+              <w:t>cpf</w:t>
+            </w:r>
+            <w:proofErr w:type="spellEnd"/>
+            <w:r>
+              <w:t xml:space="preserve"> deve estar alocado no TDPF e este deve estar em andamento)</w:t>
+            </w:r>
+          </w:p>
+        </w:tc>
+      </w:tr>
+      <w:tr>
+        <w:tc>
+          <w:tcPr>
+            <w:tcW w:w="4247" w:type="dxa"/>
+          </w:tcPr>
+          <w:p>
+            <w:proofErr w:type="spellStart"/>
+            <w:proofErr w:type="gramStart"/>
+            <w:r>
+              <w:t>cpf</w:t>
+            </w:r>
+            <w:proofErr w:type="spellEnd"/>
+            <w:proofErr w:type="gramEnd"/>
+            <w:r>
+              <w:t xml:space="preserve"> – 11</w:t>
+            </w:r>
+          </w:p>
+          <w:p>
+            <w:proofErr w:type="spellStart"/>
+            <w:proofErr w:type="gramStart"/>
+            <w:r>
+              <w:t>chaveContagil</w:t>
+            </w:r>
+            <w:proofErr w:type="spellEnd"/>
+            <w:proofErr w:type="gramEnd"/>
+            <w:r>
+              <w:t xml:space="preserve"> – 10</w:t>
+            </w:r>
+          </w:p>
+          <w:p>
+            <w:proofErr w:type="spellStart"/>
+            <w:proofErr w:type="gramStart"/>
+            <w:r>
+              <w:t>tdpf</w:t>
+            </w:r>
+            <w:proofErr w:type="spellEnd"/>
+            <w:proofErr w:type="gramEnd"/>
+            <w:r>
+              <w:t xml:space="preserve"> </w:t>
+            </w:r>
+            <w:r>
+              <w:t>–</w:t>
+            </w:r>
+            <w:r>
+              <w:t xml:space="preserve"> 16</w:t>
+            </w:r>
+          </w:p>
+          <w:p>
+            <w:r>
+              <w:t>00</w:t>
+            </w:r>
+          </w:p>
+          <w:p/>
+          <w:p>
+            <w:r>
+              <w:t>Parte</w:t>
+            </w:r>
+            <w:r>
+              <w:t>s subsequentes (sem criptografia):</w:t>
+            </w:r>
+          </w:p>
+          <w:p>
+            <w:pPr>
+              <w:rPr>
+                <w:u w:val="single"/>
+              </w:rPr>
+            </w:pPr>
+            <w:r>
+              <w:t>19</w:t>
+            </w:r>
+          </w:p>
+          <w:p>
+            <w:r>
+              <w:t>11</w:t>
+            </w:r>
+            <w:r>
+              <w:t xml:space="preserve"> – </w:t>
+            </w:r>
+            <w:proofErr w:type="gramStart"/>
+            <w:r>
+              <w:t>solicita</w:t>
+            </w:r>
+            <w:proofErr w:type="gramEnd"/>
+            <w:r>
+              <w:t xml:space="preserve"> o próximo registro</w:t>
+            </w:r>
+          </w:p>
+          <w:p>
+            <w:pPr>
+              <w:rPr>
+                <w:u w:val="single"/>
+              </w:rPr>
+            </w:pPr>
+          </w:p>
+        </w:tc>
+        <w:tc>
+          <w:tcPr>
+            <w:tcW w:w="4247" w:type="dxa"/>
+          </w:tcPr>
+          <w:p>
+            <w:r>
+              <w:t>XX</w:t>
+            </w:r>
+            <w:r>
+              <w:t>X</w:t>
+            </w:r>
+            <w:r>
+              <w:t xml:space="preserve"> – número de entradas (só n</w:t>
+            </w:r>
+            <w:r>
+              <w:t>o primeiro envio</w:t>
+            </w:r>
+            <w:r>
+              <w:t>; AAA</w:t>
+            </w:r>
+            <w:r>
+              <w:t xml:space="preserve"> = Erro – ver mensagem</w:t>
+            </w:r>
+            <w:r>
+              <w:t>)</w:t>
+            </w:r>
+          </w:p>
+          <w:p>
+            <w:proofErr w:type="spellStart"/>
+            <w:r>
+              <w:t>Msg</w:t>
+            </w:r>
+            <w:proofErr w:type="spellEnd"/>
+            <w:r>
+              <w:t xml:space="preserve"> – 100 caracteres</w:t>
+            </w:r>
+          </w:p>
+          <w:p/>
+          <w:p>
+            <w:r>
+              <w:t>Se XXX for zero, não há envios subsequentes</w:t>
+            </w:r>
+          </w:p>
+          <w:p/>
+          <w:p>
+            <w:r>
+              <w:t>Envios</w:t>
+            </w:r>
+            <w:r>
+              <w:t xml:space="preserve"> subsequentes:</w:t>
+            </w:r>
+          </w:p>
+          <w:p>
+            <w:r>
+              <w:t>P/ cada entrada:</w:t>
+            </w:r>
+          </w:p>
+          <w:p>
+            <w:r>
+              <w:t>Um registro:</w:t>
+            </w:r>
+          </w:p>
+          <w:p>
+            <w:r>
+              <w:t>19</w:t>
+            </w:r>
+          </w:p>
+          <w:p>
+            <w:r>
+              <w:t>Código (chave) do registro</w:t>
+            </w:r>
+            <w:r>
+              <w:t>/entrada</w:t>
+            </w:r>
+            <w:r>
+              <w:t xml:space="preserve"> –</w:t>
+            </w:r>
+            <w:r>
+              <w:t xml:space="preserve"> 10</w:t>
+            </w:r>
+            <w:r>
+              <w:t xml:space="preserve"> caracteres </w:t>
+            </w:r>
+          </w:p>
+          <w:p>
+            <w:r>
+              <w:t>Data da entrada – “</w:t>
+            </w:r>
+            <w:proofErr w:type="spellStart"/>
+            <w:r>
+              <w:t>dd</w:t>
+            </w:r>
+            <w:proofErr w:type="spellEnd"/>
+            <w:r>
+              <w:t>/mm/</w:t>
+            </w:r>
+            <w:proofErr w:type="spellStart"/>
+            <w:r>
+              <w:t>yyyy</w:t>
+            </w:r>
+            <w:proofErr w:type="spellEnd"/>
+            <w:r>
+              <w:t>” (10)</w:t>
+            </w:r>
+          </w:p>
+          <w:p>
+            <w:r>
+              <w:t xml:space="preserve">NN – </w:t>
+            </w:r>
+            <w:proofErr w:type="gramStart"/>
+            <w:r>
+              <w:t>nº</w:t>
+            </w:r>
+            <w:proofErr w:type="gramEnd"/>
+            <w:r>
+              <w:t xml:space="preserve"> de partes (500 caracteres no máximo por parte)</w:t>
+            </w:r>
+          </w:p>
+          <w:p>
+            <w:r>
+              <w:t>P/ cada entrada</w:t>
+            </w:r>
+            <w:r>
+              <w:t>, envia um pedaço da mensagem até enviar as NN partes</w:t>
+            </w:r>
+          </w:p>
+          <w:p/>
+        </w:tc>
+      </w:tr>
+      <w:tr>
+        <w:tc>
+          <w:tcPr>
+            <w:tcW w:w="4247" w:type="dxa"/>
+          </w:tcPr>
+          <w:p>
+            <w:r>
+              <w:t>20</w:t>
+            </w:r>
+            <w:r>
+              <w:t xml:space="preserve"> –</w:t>
+            </w:r>
+            <w:r>
+              <w:t xml:space="preserve"> Exclui</w:t>
+            </w:r>
+            <w:r>
+              <w:t xml:space="preserve"> entrada do diário da fiscalização</w:t>
+            </w:r>
+          </w:p>
+        </w:tc>
+        <w:tc>
+          <w:tcPr>
+            <w:tcW w:w="4247" w:type="dxa"/>
+          </w:tcPr>
+          <w:p>
+            <w:r>
+              <w:t>20</w:t>
+            </w:r>
+            <w:r>
+              <w:t xml:space="preserve"> </w:t>
+            </w:r>
+            <w:r>
+              <w:t>–</w:t>
+            </w:r>
+            <w:r>
+              <w:t xml:space="preserve"> Resposta (</w:t>
+            </w:r>
+            <w:proofErr w:type="spellStart"/>
+            <w:r>
+              <w:t>cpf</w:t>
+            </w:r>
+            <w:proofErr w:type="spellEnd"/>
+            <w:r>
+              <w:t xml:space="preserve"> deve estar alocado no TDPF e este deve estar em andamento)</w:t>
+            </w:r>
+          </w:p>
+        </w:tc>
+      </w:tr>
+      <w:tr>
+        <w:tc>
+          <w:tcPr>
+            <w:tcW w:w="4247" w:type="dxa"/>
+          </w:tcPr>
+          <w:p>
+            <w:proofErr w:type="spellStart"/>
+            <w:proofErr w:type="gramStart"/>
+            <w:r>
+              <w:t>cpf</w:t>
+            </w:r>
+            <w:proofErr w:type="spellEnd"/>
+            <w:proofErr w:type="gramEnd"/>
+            <w:r>
+              <w:t xml:space="preserve"> – 11</w:t>
+            </w:r>
+          </w:p>
+          <w:p>
+            <w:proofErr w:type="spellStart"/>
+            <w:proofErr w:type="gramStart"/>
+            <w:r>
+              <w:t>chaveContagil</w:t>
+            </w:r>
+            <w:proofErr w:type="spellEnd"/>
+            <w:proofErr w:type="gramEnd"/>
+            <w:r>
+              <w:t xml:space="preserve"> – 10</w:t>
+            </w:r>
+          </w:p>
+          <w:p>
+            <w:proofErr w:type="spellStart"/>
+            <w:proofErr w:type="gramStart"/>
+            <w:r>
+              <w:t>tdpf</w:t>
+            </w:r>
+            <w:proofErr w:type="spellEnd"/>
+            <w:proofErr w:type="gramEnd"/>
+            <w:r>
+              <w:t xml:space="preserve"> – 16</w:t>
+            </w:r>
+          </w:p>
+          <w:p>
+            <w:r>
+              <w:t>Código (chave)</w:t>
+            </w:r>
+            <w:r>
+              <w:t xml:space="preserve"> do Registro –</w:t>
+            </w:r>
+            <w:r>
+              <w:t xml:space="preserve"> 10</w:t>
+            </w:r>
+          </w:p>
+        </w:tc>
+        <w:tc>
+          <w:tcPr>
+            <w:tcW w:w="4247" w:type="dxa"/>
+          </w:tcPr>
+          <w:p>
+            <w:r>
+              <w:t>“00” – sucesso</w:t>
+            </w:r>
+          </w:p>
+          <w:p>
+            <w:r>
+              <w:t>“99” – erro</w:t>
+            </w:r>
+          </w:p>
+          <w:p>
+            <w:r>
+              <w:t>Mensagem – 100 caracteres</w:t>
+            </w:r>
+          </w:p>
+        </w:tc>
+      </w:tr>
+      <w:tr>
+        <w:tc>
+          <w:tcPr>
+            <w:tcW w:w="4247" w:type="dxa"/>
+          </w:tcPr>
+          <w:p>
             <w:pPr>
               <w:rPr>
                 <w:strike/>
@@ -2446,7 +3065,6 @@
               <w:rPr>
                 <w:strike/>
               </w:rPr>
-              <w:lastRenderedPageBreak/>
               <w:t xml:space="preserve">19 – Solicita e-mail </w:t>
             </w:r>
             <w:r>
@@ -2485,8 +3103,6 @@
             <w:r>
               <w:t>90 – Erros de Chave/usuário</w:t>
             </w:r>
-            <w:bookmarkStart w:id="0" w:name="_GoBack"/>
-            <w:bookmarkEnd w:id="0"/>
           </w:p>
         </w:tc>
       </w:tr>

</xml_diff>

<commit_message>
10 chaves temporárias; bugs e aprimoramentos Bot
Geramos 10 chaves temporárias e passamos para o cliente, dependendo de seu IP; correção de erros, aprimoramentos de mensagens e das planilhas enviadas ao AFRFB responsável.
</commit_message>
<xml_diff>
--- a/Protocolo Cliente-Servidor.docx
+++ b/Protocolo Cliente-Servidor.docx
@@ -101,8 +101,6 @@
             <w:r>
               <w:t xml:space="preserve"> – 11</w:t>
             </w:r>
-            <w:bookmarkStart w:id="0" w:name="_GoBack"/>
-            <w:bookmarkEnd w:id="0"/>
           </w:p>
         </w:tc>
         <w:tc>
@@ -194,10 +192,7 @@
             </w:r>
             <w:proofErr w:type="spellEnd"/>
             <w:r>
-              <w:t xml:space="preserve"> erro (100</w:t>
-            </w:r>
-            <w:r>
-              <w:t>)</w:t>
+              <w:t xml:space="preserve"> erro (100)</w:t>
             </w:r>
           </w:p>
           <w:p>
@@ -2095,8 +2090,36 @@
             </w:r>
           </w:p>
           <w:p>
-            <w:r>
-              <w:t>horas – caracteres (3)</w:t>
+            <w:proofErr w:type="gramStart"/>
+            <w:r>
+              <w:t>horas</w:t>
+            </w:r>
+            <w:proofErr w:type="gramEnd"/>
+            <w:r>
+              <w:t xml:space="preserve"> – numérico</w:t>
+            </w:r>
+            <w:r>
+              <w:t xml:space="preserve"> (3)</w:t>
+            </w:r>
+          </w:p>
+          <w:p>
+            <w:r>
+              <w:t>S ou N – indica se há observações a serem enviadas</w:t>
+            </w:r>
+          </w:p>
+          <w:p>
+            <w:r>
+              <w:t>Se S, aguarda “1400” e envia criptografado:</w:t>
+            </w:r>
+          </w:p>
+          <w:p>
+            <w:r>
+              <w:t>“14”</w:t>
+            </w:r>
+          </w:p>
+          <w:p>
+            <w:r>
+              <w:t>observações – texto (100)</w:t>
             </w:r>
           </w:p>
         </w:tc>
@@ -2112,6 +2135,20 @@
             <w:proofErr w:type="gramEnd"/>
             <w:r>
               <w:t xml:space="preserve"> (100 caracteres)</w:t>
+            </w:r>
+          </w:p>
+          <w:p/>
+          <w:p>
+            <w:r>
+              <w:t>Se houver observações, envia “1400” e aguarda “14”</w:t>
+            </w:r>
+            <w:proofErr w:type="gramStart"/>
+            <w:r>
+              <w:t>+</w:t>
+            </w:r>
+            <w:proofErr w:type="gramEnd"/>
+            <w:r>
+              <w:t>observações</w:t>
             </w:r>
           </w:p>
           <w:p/>
@@ -2293,13 +2330,23 @@
             </w:r>
           </w:p>
           <w:p>
+            <w:r>
+              <w:t>Horas alocadas (3 caracteres)</w:t>
+            </w:r>
+          </w:p>
+          <w:p>
             <w:pPr>
               <w:rPr>
                 <w:u w:val="single"/>
               </w:rPr>
             </w:pPr>
-            <w:r>
-              <w:t>Horas alocadas (3 caracteres)</w:t>
+            <w:proofErr w:type="spellStart"/>
+            <w:r>
+              <w:t>ObservaçÕes</w:t>
+            </w:r>
+            <w:proofErr w:type="spellEnd"/>
+            <w:r>
+              <w:t xml:space="preserve"> (100 caracteres)</w:t>
             </w:r>
           </w:p>
           <w:p>
@@ -2354,6 +2401,7 @@
             <w:proofErr w:type="spellStart"/>
             <w:proofErr w:type="gramStart"/>
             <w:r>
+              <w:lastRenderedPageBreak/>
               <w:t>cpf</w:t>
             </w:r>
             <w:proofErr w:type="spellEnd"/>
@@ -2417,7 +2465,6 @@
           </w:tcPr>
           <w:p>
             <w:r>
-              <w:lastRenderedPageBreak/>
               <w:t xml:space="preserve">17 – Informa </w:t>
             </w:r>
             <w:r>
@@ -2435,6 +2482,9 @@
             <w:r>
               <w:t>/Inicio/Vencimento</w:t>
             </w:r>
+            <w:r>
+              <w:t>/Observações</w:t>
+            </w:r>
           </w:p>
         </w:tc>
         <w:tc>
@@ -2564,18 +2614,33 @@
             </w:r>
           </w:p>
           <w:p>
-            <w:r>
-              <w:t>horas – 3 caracteres</w:t>
+            <w:proofErr w:type="gramStart"/>
+            <w:r>
+              <w:t>horas</w:t>
+            </w:r>
+            <w:proofErr w:type="gramEnd"/>
+            <w:r>
+              <w:t xml:space="preserve"> – 3 caracteres</w:t>
             </w:r>
             <w:r>
               <w:t xml:space="preserve"> numéricos</w:t>
             </w:r>
           </w:p>
-        </w:tc>
-        <w:tc>
-          <w:tcPr>
-            <w:tcW w:w="4247" w:type="dxa"/>
-          </w:tcPr>
+          <w:p>
+            <w:r>
+              <w:t>S ou N – indica se há observações a serem enviadas</w:t>
+            </w:r>
+          </w:p>
+          <w:p>
+            <w:r>
+              <w:t>Se S, aguarda “1700” e envia criptografado:</w:t>
+            </w:r>
+          </w:p>
+          <w:p>
+            <w:r>
+              <w:t>“17”</w:t>
+            </w:r>
+          </w:p>
           <w:p>
             <w:pPr>
               <w:rPr>
@@ -2583,147 +2648,20 @@
               </w:rPr>
             </w:pPr>
             <w:r>
+              <w:t>observações – 100 caracteres</w:t>
+            </w:r>
+          </w:p>
+        </w:tc>
+        <w:tc>
+          <w:tcPr>
+            <w:tcW w:w="4247" w:type="dxa"/>
+          </w:tcPr>
+          <w:p>
+            <w:r>
               <w:t>Mensagem – 100 caracteres</w:t>
             </w:r>
           </w:p>
-        </w:tc>
-      </w:tr>
-      <w:tr>
-        <w:tc>
-          <w:tcPr>
-            <w:tcW w:w="4247" w:type="dxa"/>
-          </w:tcPr>
-          <w:p>
-            <w:r>
-              <w:t xml:space="preserve">18 </w:t>
-            </w:r>
-            <w:r>
-              <w:t>–</w:t>
-            </w:r>
-            <w:r>
-              <w:t xml:space="preserve"> </w:t>
-            </w:r>
-            <w:r>
-              <w:t xml:space="preserve">Envia </w:t>
-            </w:r>
-            <w:r>
-              <w:t>entrada do diário da</w:t>
-            </w:r>
-            <w:r>
-              <w:t xml:space="preserve"> </w:t>
-            </w:r>
-            <w:r>
-              <w:t>fiscalização</w:t>
-            </w:r>
-          </w:p>
-        </w:tc>
-        <w:tc>
-          <w:tcPr>
-            <w:tcW w:w="4247" w:type="dxa"/>
-          </w:tcPr>
-          <w:p>
-            <w:r>
-              <w:t xml:space="preserve">18 </w:t>
-            </w:r>
-            <w:r>
-              <w:t>–</w:t>
-            </w:r>
-            <w:r>
-              <w:t xml:space="preserve"> Resposta (</w:t>
-            </w:r>
-            <w:proofErr w:type="spellStart"/>
-            <w:r>
-              <w:t>cpf</w:t>
-            </w:r>
-            <w:proofErr w:type="spellEnd"/>
-            <w:r>
-              <w:t xml:space="preserve"> deve estar alocado no TDPF e este deve estar em andamento)</w:t>
-            </w:r>
-          </w:p>
-        </w:tc>
-      </w:tr>
-      <w:tr>
-        <w:tc>
-          <w:tcPr>
-            <w:tcW w:w="4247" w:type="dxa"/>
-          </w:tcPr>
-          <w:p>
-            <w:proofErr w:type="spellStart"/>
-            <w:proofErr w:type="gramStart"/>
-            <w:r>
-              <w:t>cpf</w:t>
-            </w:r>
-            <w:proofErr w:type="spellEnd"/>
-            <w:proofErr w:type="gramEnd"/>
-            <w:r>
-              <w:t xml:space="preserve"> – 11</w:t>
-            </w:r>
-          </w:p>
-          <w:p>
-            <w:proofErr w:type="spellStart"/>
-            <w:proofErr w:type="gramStart"/>
-            <w:r>
-              <w:t>chaveContagil</w:t>
-            </w:r>
-            <w:proofErr w:type="spellEnd"/>
-            <w:proofErr w:type="gramEnd"/>
-            <w:r>
-              <w:t xml:space="preserve"> – 10</w:t>
-            </w:r>
-          </w:p>
-          <w:p>
-            <w:proofErr w:type="spellStart"/>
-            <w:proofErr w:type="gramStart"/>
-            <w:r>
-              <w:t>tdpf</w:t>
-            </w:r>
-            <w:proofErr w:type="spellEnd"/>
-            <w:proofErr w:type="gramEnd"/>
-            <w:r>
-              <w:t xml:space="preserve"> - 16</w:t>
-            </w:r>
-          </w:p>
-          <w:p>
-            <w:r>
-              <w:t xml:space="preserve">00 – </w:t>
-            </w:r>
-            <w:proofErr w:type="gramStart"/>
-            <w:r>
-              <w:t>primeiro</w:t>
-            </w:r>
-            <w:proofErr w:type="gramEnd"/>
-            <w:r>
-              <w:t xml:space="preserve"> </w:t>
-            </w:r>
-            <w:r>
-              <w:t>envio</w:t>
-            </w:r>
-          </w:p>
-          <w:p>
-            <w:r>
-              <w:t xml:space="preserve">NN – </w:t>
-            </w:r>
-            <w:proofErr w:type="gramStart"/>
-            <w:r>
-              <w:t>número</w:t>
-            </w:r>
-            <w:proofErr w:type="gramEnd"/>
-            <w:r>
-              <w:t xml:space="preserve"> de partes que serão enviadas </w:t>
-            </w:r>
-            <w:r>
-              <w:t>(500 caracteres no máximo por parte)</w:t>
-            </w:r>
-          </w:p>
           <w:p/>
-          <w:p>
-            <w:r>
-              <w:t>Envios</w:t>
-            </w:r>
-            <w:r>
-              <w:t xml:space="preserve"> subsequentes (sem criptografia):</w:t>
-            </w:r>
-          </w:p>
           <w:p>
             <w:pPr>
               <w:rPr>
@@ -2731,180 +2669,151 @@
               </w:rPr>
             </w:pPr>
             <w:r>
-              <w:t>Pedaços do</w:t>
-            </w:r>
-            <w:r>
-              <w:t xml:space="preserve"> arquivo até NN</w:t>
+              <w:t>Se houver observações, envia “1700” e aguarda “17”+observações</w:t>
+            </w:r>
+          </w:p>
+        </w:tc>
+      </w:tr>
+      <w:tr>
+        <w:tc>
+          <w:tcPr>
+            <w:tcW w:w="4247" w:type="dxa"/>
+          </w:tcPr>
+          <w:p>
+            <w:r>
+              <w:t xml:space="preserve">18 </w:t>
+            </w:r>
+            <w:r>
+              <w:t>–</w:t>
+            </w:r>
+            <w:r>
+              <w:t xml:space="preserve"> </w:t>
+            </w:r>
+            <w:r>
+              <w:t xml:space="preserve">Envia </w:t>
+            </w:r>
+            <w:r>
+              <w:t>entrada do diário da</w:t>
+            </w:r>
+            <w:r>
+              <w:t xml:space="preserve"> </w:t>
+            </w:r>
+            <w:r>
+              <w:t>fiscalização</w:t>
+            </w:r>
+          </w:p>
+        </w:tc>
+        <w:tc>
+          <w:tcPr>
+            <w:tcW w:w="4247" w:type="dxa"/>
+          </w:tcPr>
+          <w:p>
+            <w:r>
+              <w:t xml:space="preserve">18 </w:t>
+            </w:r>
+            <w:r>
+              <w:t>–</w:t>
+            </w:r>
+            <w:r>
+              <w:t xml:space="preserve"> Resposta (</w:t>
+            </w:r>
+            <w:proofErr w:type="spellStart"/>
+            <w:r>
+              <w:t>cpf</w:t>
+            </w:r>
+            <w:proofErr w:type="spellEnd"/>
+            <w:r>
+              <w:t xml:space="preserve"> deve estar alocado no TDPF e este deve estar em andamento)</w:t>
+            </w:r>
+          </w:p>
+        </w:tc>
+      </w:tr>
+      <w:tr>
+        <w:tc>
+          <w:tcPr>
+            <w:tcW w:w="4247" w:type="dxa"/>
+          </w:tcPr>
+          <w:p>
+            <w:proofErr w:type="spellStart"/>
+            <w:proofErr w:type="gramStart"/>
+            <w:r>
+              <w:t>cpf</w:t>
+            </w:r>
+            <w:proofErr w:type="spellEnd"/>
+            <w:proofErr w:type="gramEnd"/>
+            <w:r>
+              <w:t xml:space="preserve"> – 11</w:t>
+            </w:r>
+          </w:p>
+          <w:p>
+            <w:proofErr w:type="spellStart"/>
+            <w:proofErr w:type="gramStart"/>
+            <w:r>
+              <w:t>chaveContagil</w:t>
+            </w:r>
+            <w:proofErr w:type="spellEnd"/>
+            <w:proofErr w:type="gramEnd"/>
+            <w:r>
+              <w:t xml:space="preserve"> – 10</w:t>
+            </w:r>
+          </w:p>
+          <w:p>
+            <w:proofErr w:type="spellStart"/>
+            <w:proofErr w:type="gramStart"/>
+            <w:r>
+              <w:t>tdpf</w:t>
+            </w:r>
+            <w:proofErr w:type="spellEnd"/>
+            <w:proofErr w:type="gramEnd"/>
+            <w:r>
+              <w:t xml:space="preserve"> - 16</w:t>
+            </w:r>
+          </w:p>
+          <w:p>
+            <w:r>
+              <w:t xml:space="preserve">00 – </w:t>
+            </w:r>
+            <w:proofErr w:type="gramStart"/>
+            <w:r>
+              <w:t>primeiro</w:t>
+            </w:r>
+            <w:proofErr w:type="gramEnd"/>
+            <w:r>
+              <w:t xml:space="preserve"> </w:t>
+            </w:r>
+            <w:r>
+              <w:t>envio</w:t>
+            </w:r>
+          </w:p>
+          <w:p>
+            <w:r>
+              <w:t xml:space="preserve">NN – </w:t>
+            </w:r>
+            <w:proofErr w:type="gramStart"/>
+            <w:r>
+              <w:t>número</w:t>
+            </w:r>
+            <w:proofErr w:type="gramEnd"/>
+            <w:r>
+              <w:t xml:space="preserve"> de partes que serão enviadas </w:t>
+            </w:r>
+            <w:r>
+              <w:t>(500 caracteres no máximo por parte)</w:t>
             </w:r>
           </w:p>
           <w:p/>
-        </w:tc>
-        <w:tc>
-          <w:tcPr>
-            <w:tcW w:w="4247" w:type="dxa"/>
-          </w:tcPr>
-          <w:p>
-            <w:r>
-              <w:t>“01”/”</w:t>
-            </w:r>
-            <w:r>
-              <w:t>88</w:t>
-            </w:r>
-            <w:r>
-              <w:t>” – tudo ok ou ocorreu erro, respectivamente</w:t>
-            </w:r>
-          </w:p>
-          <w:p>
-            <w:r>
-              <w:t>Mensagem – até 100 caracteres (até o registro NN-1, será enviado “OK” se tudo correu bem; se</w:t>
-            </w:r>
-            <w:r>
-              <w:t xml:space="preserve"> não ou se for a última parte</w:t>
-            </w:r>
-            <w:r>
-              <w:t>, irá o resultado do processamento)</w:t>
-            </w:r>
-          </w:p>
-          <w:p/>
-          <w:p>
-            <w:r>
-              <w:t>Se tudo acima foi “01”- envia uma última mensagem:</w:t>
-            </w:r>
-          </w:p>
-          <w:p>
-            <w:r>
-              <w:t>18</w:t>
-            </w:r>
-          </w:p>
-          <w:p>
-            <w:r>
-              <w:t>“99”</w:t>
-            </w:r>
-          </w:p>
-          <w:p>
-            <w:r>
-              <w:t>Código (</w:t>
-            </w:r>
-            <w:proofErr w:type="gramStart"/>
-            <w:r>
-              <w:t>chave)  do</w:t>
-            </w:r>
-            <w:proofErr w:type="gramEnd"/>
-            <w:r>
-              <w:t xml:space="preserve"> registro incluído – </w:t>
-            </w:r>
-            <w:r>
-              <w:t xml:space="preserve">10 </w:t>
-            </w:r>
-            <w:r>
-              <w:t>caracteres</w:t>
-            </w:r>
-          </w:p>
-          <w:p>
-            <w:r>
-              <w:t>Será armazenado</w:t>
-            </w:r>
-            <w:r>
-              <w:t xml:space="preserve"> o Código do TDPF, a data da entrada (registro) e o texto</w:t>
-            </w:r>
-          </w:p>
-        </w:tc>
-      </w:tr>
-      <w:tr>
-        <w:tc>
-          <w:tcPr>
-            <w:tcW w:w="4247" w:type="dxa"/>
-          </w:tcPr>
-          <w:p>
-            <w:r>
-              <w:t>19 – Solicita entradas do diário da fiscalização</w:t>
-            </w:r>
-          </w:p>
-        </w:tc>
-        <w:tc>
-          <w:tcPr>
-            <w:tcW w:w="4247" w:type="dxa"/>
-          </w:tcPr>
-          <w:p>
-            <w:r>
-              <w:t xml:space="preserve">19 </w:t>
-            </w:r>
-            <w:r>
-              <w:t>–</w:t>
-            </w:r>
-            <w:r>
-              <w:t xml:space="preserve"> Resposta (</w:t>
-            </w:r>
-            <w:proofErr w:type="spellStart"/>
-            <w:r>
-              <w:t>cpf</w:t>
-            </w:r>
-            <w:proofErr w:type="spellEnd"/>
-            <w:r>
-              <w:t xml:space="preserve"> deve estar alocado no TDPF e este deve estar em andamento)</w:t>
-            </w:r>
-          </w:p>
-        </w:tc>
-      </w:tr>
-      <w:tr>
-        <w:tc>
-          <w:tcPr>
-            <w:tcW w:w="4247" w:type="dxa"/>
-          </w:tcPr>
-          <w:p>
-            <w:proofErr w:type="spellStart"/>
-            <w:proofErr w:type="gramStart"/>
-            <w:r>
-              <w:t>cpf</w:t>
-            </w:r>
-            <w:proofErr w:type="spellEnd"/>
-            <w:proofErr w:type="gramEnd"/>
-            <w:r>
-              <w:t xml:space="preserve"> – 11</w:t>
-            </w:r>
-          </w:p>
-          <w:p>
-            <w:proofErr w:type="spellStart"/>
-            <w:proofErr w:type="gramStart"/>
-            <w:r>
-              <w:t>chaveContagil</w:t>
-            </w:r>
-            <w:proofErr w:type="spellEnd"/>
-            <w:proofErr w:type="gramEnd"/>
-            <w:r>
-              <w:t xml:space="preserve"> – 10</w:t>
-            </w:r>
-          </w:p>
-          <w:p>
-            <w:proofErr w:type="spellStart"/>
-            <w:proofErr w:type="gramStart"/>
-            <w:r>
-              <w:t>tdpf</w:t>
-            </w:r>
-            <w:proofErr w:type="spellEnd"/>
-            <w:proofErr w:type="gramEnd"/>
-            <w:r>
-              <w:t xml:space="preserve"> </w:t>
-            </w:r>
-            <w:r>
-              <w:t>–</w:t>
-            </w:r>
-            <w:r>
-              <w:t xml:space="preserve"> 16</w:t>
-            </w:r>
-          </w:p>
-          <w:p>
-            <w:r>
-              <w:t>00</w:t>
-            </w:r>
-          </w:p>
-          <w:p/>
-          <w:p>
-            <w:r>
-              <w:t>Parte</w:t>
-            </w:r>
-            <w:r>
-              <w:t>s subsequentes (sem criptografia):</w:t>
+          <w:p>
+            <w:r>
+              <w:t>Envios</w:t>
+            </w:r>
+            <w:r>
+              <w:t xml:space="preserve"> subsequentes (sem criptografia</w:t>
+            </w:r>
+            <w:r>
+              <w:t xml:space="preserve"> com chave do servidor, apenas a do usuário</w:t>
+            </w:r>
+            <w:r>
+              <w:t>):</w:t>
             </w:r>
           </w:p>
           <w:p>
@@ -2914,20 +2823,185 @@
               </w:rPr>
             </w:pPr>
             <w:r>
-              <w:t>19</w:t>
-            </w:r>
-          </w:p>
-          <w:p>
-            <w:r>
-              <w:t xml:space="preserve">11 – </w:t>
-            </w:r>
-            <w:proofErr w:type="gramStart"/>
-            <w:r>
-              <w:t>solicita</w:t>
-            </w:r>
-            <w:proofErr w:type="gramEnd"/>
-            <w:r>
-              <w:t xml:space="preserve"> o próximo registro</w:t>
+              <w:t>Pedaços do</w:t>
+            </w:r>
+            <w:r>
+              <w:t xml:space="preserve"> texto</w:t>
+            </w:r>
+            <w:bookmarkStart w:id="0" w:name="_GoBack"/>
+            <w:bookmarkEnd w:id="0"/>
+            <w:r>
+              <w:t xml:space="preserve"> até NN</w:t>
+            </w:r>
+          </w:p>
+          <w:p/>
+        </w:tc>
+        <w:tc>
+          <w:tcPr>
+            <w:tcW w:w="4247" w:type="dxa"/>
+          </w:tcPr>
+          <w:p>
+            <w:r>
+              <w:t>“01”/”</w:t>
+            </w:r>
+            <w:r>
+              <w:t>88</w:t>
+            </w:r>
+            <w:r>
+              <w:t>” – tudo ok ou ocorreu erro, respectivamente</w:t>
+            </w:r>
+          </w:p>
+          <w:p>
+            <w:r>
+              <w:t>Mensagem – até 100 caracteres (até o registro NN-1, será enviado “OK” se tudo correu bem; se</w:t>
+            </w:r>
+            <w:r>
+              <w:t xml:space="preserve"> não ou se for a última parte</w:t>
+            </w:r>
+            <w:r>
+              <w:t>, irá o resultado do processamento)</w:t>
+            </w:r>
+          </w:p>
+          <w:p/>
+          <w:p>
+            <w:r>
+              <w:t>Se tudo acima foi “01”- envia uma última mensagem:</w:t>
+            </w:r>
+          </w:p>
+          <w:p>
+            <w:r>
+              <w:t>18</w:t>
+            </w:r>
+          </w:p>
+          <w:p>
+            <w:r>
+              <w:t>“99”</w:t>
+            </w:r>
+          </w:p>
+          <w:p>
+            <w:r>
+              <w:t>Código (</w:t>
+            </w:r>
+            <w:proofErr w:type="gramStart"/>
+            <w:r>
+              <w:t>chave)  do</w:t>
+            </w:r>
+            <w:proofErr w:type="gramEnd"/>
+            <w:r>
+              <w:t xml:space="preserve"> registro incluído – </w:t>
+            </w:r>
+            <w:r>
+              <w:t xml:space="preserve">10 </w:t>
+            </w:r>
+            <w:r>
+              <w:t>caracteres</w:t>
+            </w:r>
+          </w:p>
+          <w:p>
+            <w:r>
+              <w:t>Será armazenado</w:t>
+            </w:r>
+            <w:r>
+              <w:t xml:space="preserve"> o Código do TDPF, a data da entrada (registro) e o texto</w:t>
+            </w:r>
+          </w:p>
+        </w:tc>
+      </w:tr>
+      <w:tr>
+        <w:tc>
+          <w:tcPr>
+            <w:tcW w:w="4247" w:type="dxa"/>
+          </w:tcPr>
+          <w:p>
+            <w:r>
+              <w:t>19 – Solicita entradas do diário da fiscalização</w:t>
+            </w:r>
+          </w:p>
+        </w:tc>
+        <w:tc>
+          <w:tcPr>
+            <w:tcW w:w="4247" w:type="dxa"/>
+          </w:tcPr>
+          <w:p>
+            <w:r>
+              <w:t xml:space="preserve">19 </w:t>
+            </w:r>
+            <w:r>
+              <w:t>–</w:t>
+            </w:r>
+            <w:r>
+              <w:t xml:space="preserve"> Resposta (</w:t>
+            </w:r>
+            <w:proofErr w:type="spellStart"/>
+            <w:r>
+              <w:t>cpf</w:t>
+            </w:r>
+            <w:proofErr w:type="spellEnd"/>
+            <w:r>
+              <w:t xml:space="preserve"> deve estar alocado no TDPF e este deve estar em andamento)</w:t>
+            </w:r>
+          </w:p>
+        </w:tc>
+      </w:tr>
+      <w:tr>
+        <w:tc>
+          <w:tcPr>
+            <w:tcW w:w="4247" w:type="dxa"/>
+          </w:tcPr>
+          <w:p>
+            <w:proofErr w:type="spellStart"/>
+            <w:proofErr w:type="gramStart"/>
+            <w:r>
+              <w:t>cpf</w:t>
+            </w:r>
+            <w:proofErr w:type="spellEnd"/>
+            <w:proofErr w:type="gramEnd"/>
+            <w:r>
+              <w:t xml:space="preserve"> – 11</w:t>
+            </w:r>
+          </w:p>
+          <w:p>
+            <w:proofErr w:type="spellStart"/>
+            <w:proofErr w:type="gramStart"/>
+            <w:r>
+              <w:t>chaveContagil</w:t>
+            </w:r>
+            <w:proofErr w:type="spellEnd"/>
+            <w:proofErr w:type="gramEnd"/>
+            <w:r>
+              <w:t xml:space="preserve"> – 10</w:t>
+            </w:r>
+          </w:p>
+          <w:p>
+            <w:proofErr w:type="spellStart"/>
+            <w:proofErr w:type="gramStart"/>
+            <w:r>
+              <w:t>tdpf</w:t>
+            </w:r>
+            <w:proofErr w:type="spellEnd"/>
+            <w:proofErr w:type="gramEnd"/>
+            <w:r>
+              <w:t xml:space="preserve"> </w:t>
+            </w:r>
+            <w:r>
+              <w:t>–</w:t>
+            </w:r>
+            <w:r>
+              <w:t xml:space="preserve"> 16</w:t>
+            </w:r>
+          </w:p>
+          <w:p>
+            <w:r>
+              <w:t>00</w:t>
+            </w:r>
+          </w:p>
+          <w:p/>
+          <w:p>
+            <w:r>
+              <w:t>Parte</w:t>
+            </w:r>
+            <w:r>
+              <w:t>s subsequentes (sem criptografia):</w:t>
             </w:r>
           </w:p>
           <w:p>
@@ -2936,6 +3010,29 @@
                 <w:u w:val="single"/>
               </w:rPr>
             </w:pPr>
+            <w:r>
+              <w:t>19</w:t>
+            </w:r>
+          </w:p>
+          <w:p>
+            <w:r>
+              <w:t xml:space="preserve">11 – </w:t>
+            </w:r>
+            <w:proofErr w:type="gramStart"/>
+            <w:r>
+              <w:t>solicita</w:t>
+            </w:r>
+            <w:proofErr w:type="gramEnd"/>
+            <w:r>
+              <w:t xml:space="preserve"> o próximo registro</w:t>
+            </w:r>
+          </w:p>
+          <w:p>
+            <w:pPr>
+              <w:rPr>
+                <w:u w:val="single"/>
+              </w:rPr>
+            </w:pPr>
           </w:p>
         </w:tc>
         <w:tc>
@@ -3002,6 +3099,7 @@
           </w:p>
           <w:p>
             <w:r>
+              <w:lastRenderedPageBreak/>
               <w:t>19</w:t>
             </w:r>
           </w:p>

</xml_diff>

<commit_message>
DCC e TDPFs Encerrados
Informação do DCC e recuperação de dados de TDPFs encerrados. Melhor visualização de msgs que pedem dados no Bot.
</commit_message>
<xml_diff>
--- a/Protocolo Cliente-Servidor.docx
+++ b/Protocolo Cliente-Servidor.docx
@@ -277,22 +277,55 @@
             <w:r>
               <w:t xml:space="preserve">, </w:t>
             </w:r>
+            <w:proofErr w:type="gramStart"/>
             <w:r>
               <w:t>Inativo</w:t>
             </w:r>
             <w:r>
+              <w:t>/não</w:t>
+            </w:r>
+            <w:proofErr w:type="gramEnd"/>
+            <w:r>
+              <w:t xml:space="preserve"> registrado</w:t>
+            </w:r>
+            <w:r>
               <w:t xml:space="preserve"> (02)</w:t>
             </w:r>
             <w:r>
               <w:t xml:space="preserve"> ou </w:t>
             </w:r>
             <w:r>
-              <w:t>Não Registrado (03)</w:t>
-            </w:r>
-          </w:p>
-          <w:p>
-            <w:r>
-              <w:t>1 (chave válida) , 2 (chave expirada), 3 (chave inválida) – somente se resultado acima for igual a 01 (ativo)</w:t>
+              <w:t>dados do usuário não foram carregados</w:t>
+            </w:r>
+            <w:r>
+              <w:t xml:space="preserve"> (03)</w:t>
+            </w:r>
+          </w:p>
+          <w:p>
+            <w:r>
+              <w:t>1 (chave válida)</w:t>
+            </w:r>
+            <w:r>
+              <w:t xml:space="preserve"> + “</w:t>
+            </w:r>
+            <w:proofErr w:type="spellStart"/>
+            <w:r>
+              <w:t>dd</w:t>
+            </w:r>
+            <w:proofErr w:type="spellEnd"/>
+            <w:r>
+              <w:t>/mm/</w:t>
+            </w:r>
+            <w:proofErr w:type="spellStart"/>
+            <w:r>
+              <w:t>yyyy</w:t>
+            </w:r>
+            <w:proofErr w:type="spellEnd"/>
+            <w:r>
+              <w:t>”(validade da chave)</w:t>
+            </w:r>
+            <w:r>
+              <w:t xml:space="preserve"> , 2 (chave expirada), 3 (chave inválida) – somente se resultado acima for igual a 01 (ativo)</w:t>
             </w:r>
           </w:p>
         </w:tc>
@@ -348,7 +381,7 @@
             <w:proofErr w:type="spellEnd"/>
             <w:proofErr w:type="gramEnd"/>
             <w:r>
-              <w:t xml:space="preserve"> – 10</w:t>
+              <w:t xml:space="preserve"> – 6</w:t>
             </w:r>
           </w:p>
           <w:p>
@@ -488,7 +521,7 @@
             <w:proofErr w:type="spellEnd"/>
             <w:proofErr w:type="gramEnd"/>
             <w:r>
-              <w:t xml:space="preserve"> – 10</w:t>
+              <w:t xml:space="preserve"> – 6</w:t>
             </w:r>
           </w:p>
           <w:p>
@@ -599,7 +632,7 @@
             <w:proofErr w:type="spellEnd"/>
             <w:proofErr w:type="gramEnd"/>
             <w:r>
-              <w:t xml:space="preserve"> – 10</w:t>
+              <w:t xml:space="preserve"> – 6</w:t>
             </w:r>
           </w:p>
           <w:p>
@@ -769,7 +802,7 @@
             <w:proofErr w:type="spellEnd"/>
             <w:proofErr w:type="gramEnd"/>
             <w:r>
-              <w:t xml:space="preserve"> – 10</w:t>
+              <w:t xml:space="preserve"> – 6</w:t>
             </w:r>
           </w:p>
           <w:p>
@@ -895,7 +928,7 @@
             <w:proofErr w:type="spellEnd"/>
             <w:proofErr w:type="gramEnd"/>
             <w:r>
-              <w:t xml:space="preserve"> – 10</w:t>
+              <w:t xml:space="preserve"> – 6</w:t>
             </w:r>
           </w:p>
           <w:p/>
@@ -968,6 +1001,7 @@
           <w:p>
             <w:proofErr w:type="gramStart"/>
             <w:r>
+              <w:lastRenderedPageBreak/>
               <w:t>emissão</w:t>
             </w:r>
             <w:proofErr w:type="gramEnd"/>
@@ -994,7 +1028,6 @@
           <w:p>
             <w:proofErr w:type="gramStart"/>
             <w:r>
-              <w:lastRenderedPageBreak/>
               <w:t>vencimento</w:t>
             </w:r>
             <w:proofErr w:type="gramEnd"/>
@@ -1171,7 +1204,7 @@
             </w:r>
             <w:proofErr w:type="spellEnd"/>
             <w:r>
-              <w:t xml:space="preserve"> – 10</w:t>
+              <w:t xml:space="preserve"> – 6</w:t>
             </w:r>
           </w:p>
         </w:tc>
@@ -1239,7 +1272,7 @@
             <w:proofErr w:type="spellEnd"/>
             <w:proofErr w:type="gramEnd"/>
             <w:r>
-              <w:t xml:space="preserve"> – 10</w:t>
+              <w:t xml:space="preserve"> – 6</w:t>
             </w:r>
           </w:p>
           <w:p>
@@ -1320,7 +1353,7 @@
             </w:r>
             <w:proofErr w:type="spellEnd"/>
             <w:r>
-              <w:t xml:space="preserve"> – 10</w:t>
+              <w:t xml:space="preserve"> – 6</w:t>
             </w:r>
           </w:p>
         </w:tc>
@@ -1389,7 +1422,7 @@
             </w:r>
             <w:proofErr w:type="spellEnd"/>
             <w:r>
-              <w:t xml:space="preserve"> – 10</w:t>
+              <w:t xml:space="preserve"> – 6</w:t>
             </w:r>
           </w:p>
         </w:tc>
@@ -1464,7 +1497,7 @@
             <w:proofErr w:type="spellEnd"/>
             <w:proofErr w:type="gramEnd"/>
             <w:r>
-              <w:t xml:space="preserve"> – 10</w:t>
+              <w:t xml:space="preserve"> – 6</w:t>
             </w:r>
           </w:p>
           <w:p>
@@ -1553,7 +1586,13 @@
               <w:t xml:space="preserve"> em que CPF esteja alocado</w:t>
             </w:r>
             <w:r>
-              <w:t xml:space="preserve"> e não estejam encerrados</w:t>
+              <w:t xml:space="preserve"> </w:t>
+            </w:r>
+            <w:r>
+              <w:rPr>
+                <w:strike/>
+              </w:rPr>
+              <w:t>e não estejam encerrados</w:t>
             </w:r>
             <w:r>
               <w:t>)</w:t>
@@ -1580,12 +1619,19 @@
           </w:p>
           <w:p>
             <w:proofErr w:type="spellStart"/>
+            <w:proofErr w:type="gramStart"/>
             <w:r>
               <w:t>chaveContagil</w:t>
             </w:r>
             <w:proofErr w:type="spellEnd"/>
-            <w:r>
-              <w:t xml:space="preserve"> – 10</w:t>
+            <w:proofErr w:type="gramEnd"/>
+            <w:r>
+              <w:t xml:space="preserve"> – 6</w:t>
+            </w:r>
+          </w:p>
+          <w:p>
+            <w:r>
+              <w:t>Encerrados – ‘S’ ou ‘N’</w:t>
             </w:r>
           </w:p>
         </w:tc>
@@ -1650,6 +1696,15 @@
             <w:r>
               <w:t xml:space="preserve"> (S ou N) </w:t>
             </w:r>
+            <w:r>
+              <w:t xml:space="preserve">- </w:t>
+            </w:r>
+            <w:r>
+              <w:t>no caso d</w:t>
+            </w:r>
+            <w:r>
+              <w:t>e ter solicitado NÃO Encerrados</w:t>
+            </w:r>
           </w:p>
           <w:p>
             <w:r>
@@ -1664,6 +1719,19 @@
           </w:p>
           <w:p>
             <w:r>
+              <w:t>DCC (17 caracteres)</w:t>
+            </w:r>
+          </w:p>
+          <w:p>
+            <w:r>
+              <w:t>Encerramento (10 caracteres – data)</w:t>
+            </w:r>
+            <w:r>
+              <w:t xml:space="preserve"> – no caso de ter sido solicitado ENCERRADOS</w:t>
+            </w:r>
+          </w:p>
+          <w:p>
+            <w:r>
               <w:t xml:space="preserve">Se NN&gt;5, envia 5, espera a requisição 12 com o </w:t>
             </w:r>
             <w:proofErr w:type="spellStart"/>
@@ -1691,7 +1759,11 @@
               <w:t>), envia mais 5 e assim sucessivamente. A partir d</w:t>
             </w:r>
             <w:r>
-              <w:t>o segundo envio, envia</w:t>
+              <w:t xml:space="preserve">o segundo </w:t>
+            </w:r>
+            <w:r>
+              <w:lastRenderedPageBreak/>
+              <w:t>envio, envia</w:t>
             </w:r>
             <w:r>
               <w:t xml:space="preserve"> 12 e os dados (</w:t>
@@ -1723,6 +1795,7 @@
           </w:tcPr>
           <w:p>
             <w:r>
+              <w:lastRenderedPageBreak/>
               <w:t xml:space="preserve">13 – Relação de </w:t>
             </w:r>
             <w:proofErr w:type="spellStart"/>
@@ -1731,7 +1804,7 @@
             </w:r>
             <w:proofErr w:type="spellEnd"/>
             <w:r>
-              <w:t xml:space="preserve"> e Última Ciência Em Andamento e Monitorados sob Supervisão do CPF</w:t>
+              <w:t xml:space="preserve"> e Última Ciência Em Andamento sob Supervisão do CPF</w:t>
             </w:r>
           </w:p>
         </w:tc>
@@ -1767,7 +1840,6 @@
             <w:proofErr w:type="spellStart"/>
             <w:proofErr w:type="gramStart"/>
             <w:r>
-              <w:lastRenderedPageBreak/>
               <w:t>cpf</w:t>
             </w:r>
             <w:proofErr w:type="spellEnd"/>
@@ -1785,514 +1857,7 @@
             <w:proofErr w:type="spellEnd"/>
             <w:proofErr w:type="gramEnd"/>
             <w:r>
-              <w:t xml:space="preserve"> – 10</w:t>
-            </w:r>
-          </w:p>
-          <w:p>
-            <w:r>
-              <w:t>“000”- primeira consulta</w:t>
-            </w:r>
-          </w:p>
-          <w:p>
-            <w:r>
-              <w:t>“XXX” –</w:t>
-            </w:r>
-            <w:r>
-              <w:t xml:space="preserve"> Solicita do </w:t>
-            </w:r>
-            <w:r>
-              <w:t>XX</w:t>
-            </w:r>
-            <w:r>
-              <w:t>X</w:t>
-            </w:r>
-            <w:r>
-              <w:t xml:space="preserve"> registro</w:t>
-            </w:r>
-            <w:r>
-              <w:t xml:space="preserve"> em diante (retorna no máximo 10 registros)</w:t>
-            </w:r>
-          </w:p>
-        </w:tc>
-        <w:tc>
-          <w:tcPr>
-            <w:tcW w:w="4247" w:type="dxa"/>
-          </w:tcPr>
-          <w:p>
-            <w:r>
-              <w:t xml:space="preserve">NNN </w:t>
-            </w:r>
-            <w:r>
-              <w:t xml:space="preserve">– número de </w:t>
-            </w:r>
-            <w:proofErr w:type="spellStart"/>
-            <w:r>
-              <w:t>TDPFs</w:t>
-            </w:r>
-            <w:proofErr w:type="spellEnd"/>
-            <w:r>
-              <w:t xml:space="preserve"> (só vai na primeira resposta)</w:t>
-            </w:r>
-          </w:p>
-          <w:p>
-            <w:proofErr w:type="spellStart"/>
-            <w:proofErr w:type="gramStart"/>
-            <w:r>
-              <w:t>tdpf</w:t>
-            </w:r>
-            <w:proofErr w:type="spellEnd"/>
-            <w:r>
-              <w:t xml:space="preserve">  (</w:t>
-            </w:r>
-            <w:proofErr w:type="gramEnd"/>
-            <w:r>
-              <w:t>16 caracteres)</w:t>
-            </w:r>
-          </w:p>
-          <w:p>
-            <w:proofErr w:type="gramStart"/>
-            <w:r>
-              <w:t>nome</w:t>
-            </w:r>
-            <w:proofErr w:type="gramEnd"/>
-            <w:r>
-              <w:t xml:space="preserve"> (100 caracteres)</w:t>
-            </w:r>
-          </w:p>
-          <w:p>
-            <w:r>
-              <w:t xml:space="preserve">Emissão – data de emissão do TDPF (10 caracteres </w:t>
-            </w:r>
-            <w:proofErr w:type="spellStart"/>
-            <w:r>
-              <w:t>dd</w:t>
-            </w:r>
-            <w:proofErr w:type="spellEnd"/>
-            <w:r>
-              <w:t>/mm/</w:t>
-            </w:r>
-            <w:proofErr w:type="spellStart"/>
-            <w:r>
-              <w:t>yyyy</w:t>
-            </w:r>
-            <w:proofErr w:type="spellEnd"/>
-            <w:r>
-              <w:t>)</w:t>
-            </w:r>
-          </w:p>
-          <w:p>
-            <w:r>
-              <w:t xml:space="preserve">Vencimento – data de vencimento do TDPF (10 caracteres </w:t>
-            </w:r>
-            <w:proofErr w:type="spellStart"/>
-            <w:r>
-              <w:t>dd</w:t>
-            </w:r>
-            <w:proofErr w:type="spellEnd"/>
-            <w:r>
-              <w:t>/mm/</w:t>
-            </w:r>
-            <w:proofErr w:type="spellStart"/>
-            <w:r>
-              <w:t>yyyy</w:t>
-            </w:r>
-            <w:proofErr w:type="spellEnd"/>
-            <w:r>
-              <w:t>)</w:t>
-            </w:r>
-          </w:p>
-          <w:p>
-            <w:r>
-              <w:t>D</w:t>
-            </w:r>
-            <w:r>
-              <w:t>ata</w:t>
-            </w:r>
-            <w:r>
-              <w:t xml:space="preserve"> ciência</w:t>
-            </w:r>
-            <w:r>
-              <w:t xml:space="preserve"> (10 caracteres) (se não há ciência para o </w:t>
-            </w:r>
-            <w:proofErr w:type="spellStart"/>
-            <w:r>
-              <w:t>tdpf</w:t>
-            </w:r>
-            <w:proofErr w:type="spellEnd"/>
-            <w:r>
-              <w:t>, vai 00/00/0000)</w:t>
-            </w:r>
-          </w:p>
-          <w:p>
-            <w:proofErr w:type="gramStart"/>
-            <w:r>
-              <w:t>documento</w:t>
-            </w:r>
-            <w:proofErr w:type="gramEnd"/>
-            <w:r>
-              <w:t xml:space="preserve"> (50 caracteres)</w:t>
-            </w:r>
-          </w:p>
-          <w:p>
-            <w:r>
-              <w:t>Nome de um Fiscal responsável (100 caracteres)</w:t>
-            </w:r>
-          </w:p>
-          <w:p>
-            <w:proofErr w:type="gramStart"/>
-            <w:r>
-              <w:t>monitorado</w:t>
-            </w:r>
-            <w:proofErr w:type="gramEnd"/>
-            <w:r>
-              <w:t xml:space="preserve"> (S ou N) – informa se o TDPF</w:t>
-            </w:r>
-            <w:r>
-              <w:t xml:space="preserve"> está sendo monitorado</w:t>
-            </w:r>
-          </w:p>
-          <w:p>
-            <w:r>
-              <w:t>S</w:t>
-            </w:r>
-            <w:r>
-              <w:t>e NNN&gt;10, envia 10</w:t>
-            </w:r>
-            <w:r>
-              <w:t xml:space="preserve"> </w:t>
-            </w:r>
-            <w:r>
-              <w:t xml:space="preserve">registros </w:t>
-            </w:r>
-            <w:r>
-              <w:t xml:space="preserve">e assim sucessivamente </w:t>
-            </w:r>
-            <w:r>
-              <w:t>(há que se requisitar o “011”, “021”, etc.)</w:t>
-            </w:r>
-          </w:p>
-        </w:tc>
-      </w:tr>
-      <w:tr>
-        <w:tc>
-          <w:tcPr>
-            <w:tcW w:w="4247" w:type="dxa"/>
-          </w:tcPr>
-          <w:p>
-            <w:r>
-              <w:t>14 – Informa Atividade relativa a TDPF</w:t>
-            </w:r>
-          </w:p>
-        </w:tc>
-        <w:tc>
-          <w:tcPr>
-            <w:tcW w:w="4247" w:type="dxa"/>
-          </w:tcPr>
-          <w:p>
-            <w:r>
-              <w:t>14 – Resposta</w:t>
-            </w:r>
-            <w:r>
-              <w:t xml:space="preserve"> (</w:t>
-            </w:r>
-            <w:proofErr w:type="spellStart"/>
-            <w:r>
-              <w:t>cpf</w:t>
-            </w:r>
-            <w:proofErr w:type="spellEnd"/>
-            <w:r>
-              <w:t xml:space="preserve"> deve estar alocado no TDPF e o TDPF deve estar em andamento)</w:t>
-            </w:r>
-          </w:p>
-        </w:tc>
-      </w:tr>
-      <w:tr>
-        <w:tc>
-          <w:tcPr>
-            <w:tcW w:w="4247" w:type="dxa"/>
-          </w:tcPr>
-          <w:p>
-            <w:proofErr w:type="spellStart"/>
-            <w:proofErr w:type="gramStart"/>
-            <w:r>
-              <w:t>cpf</w:t>
-            </w:r>
-            <w:proofErr w:type="spellEnd"/>
-            <w:proofErr w:type="gramEnd"/>
-            <w:r>
-              <w:t xml:space="preserve"> – 11</w:t>
-            </w:r>
-          </w:p>
-          <w:p>
-            <w:proofErr w:type="spellStart"/>
-            <w:proofErr w:type="gramStart"/>
-            <w:r>
-              <w:t>chaveContagil</w:t>
-            </w:r>
-            <w:proofErr w:type="spellEnd"/>
-            <w:proofErr w:type="gramEnd"/>
-            <w:r>
-              <w:t xml:space="preserve"> – 10</w:t>
-            </w:r>
-          </w:p>
-          <w:p>
-            <w:proofErr w:type="spellStart"/>
-            <w:proofErr w:type="gramStart"/>
-            <w:r>
-              <w:t>tdpf</w:t>
-            </w:r>
-            <w:proofErr w:type="spellEnd"/>
-            <w:proofErr w:type="gramEnd"/>
-            <w:r>
-              <w:t xml:space="preserve"> – 16 caracteres numéricos</w:t>
-            </w:r>
-          </w:p>
-          <w:p>
-            <w:proofErr w:type="gramStart"/>
-            <w:r>
-              <w:t>atividade</w:t>
-            </w:r>
-            <w:proofErr w:type="gramEnd"/>
-            <w:r>
-              <w:t xml:space="preserve"> – 50 (mínimo de 4)</w:t>
-            </w:r>
-          </w:p>
-          <w:p>
-            <w:proofErr w:type="spellStart"/>
-            <w:proofErr w:type="gramStart"/>
-            <w:r>
-              <w:t>inicio</w:t>
-            </w:r>
-            <w:proofErr w:type="spellEnd"/>
-            <w:proofErr w:type="gramEnd"/>
-            <w:r>
-              <w:t xml:space="preserve"> – data (10 caracteres)</w:t>
-            </w:r>
-          </w:p>
-          <w:p>
-            <w:proofErr w:type="gramStart"/>
-            <w:r>
-              <w:t>vencimento</w:t>
-            </w:r>
-            <w:proofErr w:type="gramEnd"/>
-            <w:r>
-              <w:t xml:space="preserve"> – data (10)</w:t>
-            </w:r>
-          </w:p>
-          <w:p>
-            <w:proofErr w:type="gramStart"/>
-            <w:r>
-              <w:t>termino</w:t>
-            </w:r>
-            <w:proofErr w:type="gramEnd"/>
-            <w:r>
-              <w:t xml:space="preserve"> – data(10)  “00/00/00” se não for informada</w:t>
-            </w:r>
-          </w:p>
-          <w:p>
-            <w:proofErr w:type="gramStart"/>
-            <w:r>
-              <w:t>horas</w:t>
-            </w:r>
-            <w:proofErr w:type="gramEnd"/>
-            <w:r>
-              <w:t xml:space="preserve"> – numérico</w:t>
-            </w:r>
-            <w:r>
-              <w:t xml:space="preserve"> (3)</w:t>
-            </w:r>
-          </w:p>
-          <w:p>
-            <w:r>
-              <w:t>S ou N – indica se há observações a serem enviadas</w:t>
-            </w:r>
-          </w:p>
-          <w:p>
-            <w:r>
-              <w:t>Se S, aguarda “1400” e envia criptografado:</w:t>
-            </w:r>
-          </w:p>
-          <w:p>
-            <w:r>
-              <w:t>“14”</w:t>
-            </w:r>
-          </w:p>
-          <w:p>
-            <w:r>
-              <w:t>observações – texto (100)</w:t>
-            </w:r>
-          </w:p>
-        </w:tc>
-        <w:tc>
-          <w:tcPr>
-            <w:tcW w:w="4247" w:type="dxa"/>
-          </w:tcPr>
-          <w:p>
-            <w:proofErr w:type="gramStart"/>
-            <w:r>
-              <w:t>mensagem</w:t>
-            </w:r>
-            <w:proofErr w:type="gramEnd"/>
-            <w:r>
-              <w:t xml:space="preserve"> (100 caracteres)</w:t>
-            </w:r>
-          </w:p>
-          <w:p/>
-          <w:p>
-            <w:r>
-              <w:t>Se houver observações, envia “1400” e aguarda “14”</w:t>
-            </w:r>
-            <w:proofErr w:type="gramStart"/>
-            <w:r>
-              <w:t>+</w:t>
-            </w:r>
-            <w:proofErr w:type="gramEnd"/>
-            <w:r>
-              <w:t>observações</w:t>
-            </w:r>
-          </w:p>
-          <w:p/>
-        </w:tc>
-      </w:tr>
-      <w:tr>
-        <w:tc>
-          <w:tcPr>
-            <w:tcW w:w="4247" w:type="dxa"/>
-          </w:tcPr>
-          <w:p>
-            <w:r>
-              <w:t xml:space="preserve">15 – Relação das Atividade </w:t>
-            </w:r>
-            <w:r>
-              <w:t>de um TDPF (CPF deve estar alocado ou ser supervisor)</w:t>
-            </w:r>
-          </w:p>
-        </w:tc>
-        <w:tc>
-          <w:tcPr>
-            <w:tcW w:w="4247" w:type="dxa"/>
-          </w:tcPr>
-          <w:p>
-            <w:r>
-              <w:t xml:space="preserve">15 – Resposta (relaciona atividades </w:t>
-            </w:r>
-            <w:r>
-              <w:t>de um</w:t>
-            </w:r>
-            <w:r>
-              <w:t xml:space="preserve"> </w:t>
-            </w:r>
-            <w:r>
-              <w:t>TDPF</w:t>
-            </w:r>
-            <w:r>
-              <w:t xml:space="preserve"> e</w:t>
-            </w:r>
-            <w:r>
-              <w:t>m a</w:t>
-            </w:r>
-            <w:r>
-              <w:t>ndamento em que</w:t>
-            </w:r>
-            <w:r>
-              <w:t xml:space="preserve"> o</w:t>
-            </w:r>
-            <w:r>
-              <w:t xml:space="preserve"> CPF esteja alocado</w:t>
-            </w:r>
-            <w:r>
-              <w:t xml:space="preserve"> ou seja supervisor</w:t>
-            </w:r>
-            <w:r>
-              <w:t>)</w:t>
-            </w:r>
-          </w:p>
-        </w:tc>
-      </w:tr>
-      <w:tr>
-        <w:tc>
-          <w:tcPr>
-            <w:tcW w:w="4247" w:type="dxa"/>
-          </w:tcPr>
-          <w:p>
-            <w:proofErr w:type="spellStart"/>
-            <w:proofErr w:type="gramStart"/>
-            <w:r>
-              <w:t>cpf</w:t>
-            </w:r>
-            <w:proofErr w:type="spellEnd"/>
-            <w:proofErr w:type="gramEnd"/>
-            <w:r>
-              <w:t xml:space="preserve"> – 11</w:t>
-            </w:r>
-          </w:p>
-          <w:p>
-            <w:proofErr w:type="spellStart"/>
-            <w:proofErr w:type="gramStart"/>
-            <w:r>
-              <w:t>chaveContagil</w:t>
-            </w:r>
-            <w:proofErr w:type="spellEnd"/>
-            <w:proofErr w:type="gramEnd"/>
-            <w:r>
-              <w:t xml:space="preserve"> – 10</w:t>
-            </w:r>
-          </w:p>
-          <w:p>
-            <w:proofErr w:type="spellStart"/>
-            <w:proofErr w:type="gramStart"/>
-            <w:r>
-              <w:t>tdpf</w:t>
-            </w:r>
-            <w:proofErr w:type="spellEnd"/>
-            <w:proofErr w:type="gramEnd"/>
-            <w:r>
-              <w:t xml:space="preserve"> </w:t>
-            </w:r>
-            <w:r>
-              <w:t>–</w:t>
-            </w:r>
-            <w:r>
-              <w:t xml:space="preserve"> 16</w:t>
-            </w:r>
-            <w:r>
-              <w:t xml:space="preserve"> caracteres numéricos</w:t>
-            </w:r>
-          </w:p>
-          <w:p>
-            <w:r>
-              <w:t>“000”- primeira consulta</w:t>
-            </w:r>
-          </w:p>
-          <w:p>
-            <w:r>
-              <w:t>“XXX” – Solicita do XXX registro em diante (retorna no máximo 10 registros)</w:t>
-            </w:r>
-          </w:p>
-        </w:tc>
-        <w:tc>
-          <w:tcPr>
-            <w:tcW w:w="4247" w:type="dxa"/>
-          </w:tcPr>
-          <w:p>
-            <w:r>
-              <w:t xml:space="preserve">NNN – número de </w:t>
-            </w:r>
-            <w:proofErr w:type="spellStart"/>
-            <w:r>
-              <w:t>TDPFs</w:t>
-            </w:r>
-            <w:proofErr w:type="spellEnd"/>
-            <w:r>
-              <w:t xml:space="preserve"> (só vai na primeira resposta)</w:t>
-            </w:r>
-          </w:p>
-          <w:p>
-            <w:r>
-              <w:t>Código da atividade [chave] (10</w:t>
-            </w:r>
-            <w:r>
-              <w:t xml:space="preserve"> caracteres)</w:t>
+              <w:t xml:space="preserve"> – 6</w:t>
             </w:r>
           </w:p>
           <w:p>
@@ -2302,36 +1867,15 @@
               </w:rPr>
             </w:pPr>
             <w:r>
-              <w:t>Atividade (50 caracteres)</w:t>
-            </w:r>
-          </w:p>
-          <w:p>
-            <w:r>
-              <w:t>Inicio (10 caracteres)</w:t>
-            </w:r>
-          </w:p>
-          <w:p>
-            <w:r>
-              <w:t>Termino</w:t>
-            </w:r>
-            <w:r>
-              <w:t xml:space="preserve"> (10 caracteres)</w:t>
-            </w:r>
-          </w:p>
-          <w:p>
-            <w:r>
-              <w:t>Vencimento (10 carac</w:t>
-            </w:r>
-            <w:r>
-              <w:t>t</w:t>
-            </w:r>
-            <w:r>
-              <w:t>eres)</w:t>
-            </w:r>
-          </w:p>
-          <w:p>
-            <w:r>
-              <w:t>Horas alocadas (3 caracteres)</w:t>
+              <w:t>Encerrados – ‘S’ ou ‘N’</w:t>
+            </w:r>
+            <w:r>
+              <w:t xml:space="preserve"> (vai em todas)</w:t>
+            </w:r>
+          </w:p>
+          <w:p>
+            <w:r>
+              <w:t>“000”- primeira consulta</w:t>
             </w:r>
           </w:p>
           <w:p>
@@ -2340,40 +1884,227 @@
                 <w:u w:val="single"/>
               </w:rPr>
             </w:pPr>
-            <w:proofErr w:type="spellStart"/>
-            <w:r>
-              <w:t>ObservaçÕes</w:t>
-            </w:r>
-            <w:proofErr w:type="spellEnd"/>
+            <w:r>
+              <w:t>“XXX” –</w:t>
+            </w:r>
+            <w:r>
+              <w:t xml:space="preserve"> Solicita do </w:t>
+            </w:r>
+            <w:r>
+              <w:t>XX</w:t>
+            </w:r>
+            <w:r>
+              <w:t>X</w:t>
+            </w:r>
+            <w:r>
+              <w:t xml:space="preserve"> registro</w:t>
+            </w:r>
+            <w:r>
+              <w:t xml:space="preserve"> em diante (retorna no </w:t>
+            </w:r>
+            <w:r>
+              <w:rPr>
+                <w:u w:val="single"/>
+              </w:rPr>
+              <w:t>máximo</w:t>
+            </w:r>
+            <w:r>
+              <w:t xml:space="preserve"> 10 registros)</w:t>
+            </w:r>
+          </w:p>
+        </w:tc>
+        <w:tc>
+          <w:tcPr>
+            <w:tcW w:w="4247" w:type="dxa"/>
+          </w:tcPr>
+          <w:p>
+            <w:r>
+              <w:t xml:space="preserve">NNN </w:t>
+            </w:r>
+            <w:r>
+              <w:t xml:space="preserve">– número de </w:t>
+            </w:r>
+            <w:proofErr w:type="spellStart"/>
+            <w:r>
+              <w:t>TDPFs</w:t>
+            </w:r>
+            <w:proofErr w:type="spellEnd"/>
+            <w:r>
+              <w:t xml:space="preserve"> (só vai na primeira resposta)</w:t>
+            </w:r>
+          </w:p>
+          <w:p>
+            <w:proofErr w:type="spellStart"/>
+            <w:proofErr w:type="gramStart"/>
+            <w:r>
+              <w:t>tdpf</w:t>
+            </w:r>
+            <w:proofErr w:type="spellEnd"/>
+            <w:r>
+              <w:t xml:space="preserve">  (</w:t>
+            </w:r>
+            <w:proofErr w:type="gramEnd"/>
+            <w:r>
+              <w:t>16 caracteres)</w:t>
+            </w:r>
+          </w:p>
+          <w:p>
+            <w:proofErr w:type="gramStart"/>
+            <w:r>
+              <w:t>nome</w:t>
+            </w:r>
+            <w:proofErr w:type="gramEnd"/>
             <w:r>
               <w:t xml:space="preserve"> (100 caracteres)</w:t>
             </w:r>
           </w:p>
           <w:p>
             <w:r>
-              <w:t>Se NNN&gt;10, envia 10 registros e assim sucessivamente (há que se requisitar o “011”, “021”, etc.)</w:t>
-            </w:r>
-          </w:p>
-        </w:tc>
-      </w:tr>
-      <w:tr>
-        <w:tc>
-          <w:tcPr>
-            <w:tcW w:w="4247" w:type="dxa"/>
-          </w:tcPr>
-          <w:p>
-            <w:r>
-              <w:t>16 – Apaga Atividade</w:t>
-            </w:r>
-          </w:p>
-        </w:tc>
-        <w:tc>
-          <w:tcPr>
-            <w:tcW w:w="4247" w:type="dxa"/>
-          </w:tcPr>
-          <w:p>
-            <w:r>
-              <w:t>16 – Resposta (</w:t>
+              <w:t xml:space="preserve">Emissão – data de emissão do TDPF (10 caracteres </w:t>
+            </w:r>
+            <w:proofErr w:type="spellStart"/>
+            <w:r>
+              <w:t>dd</w:t>
+            </w:r>
+            <w:proofErr w:type="spellEnd"/>
+            <w:r>
+              <w:t>/mm/</w:t>
+            </w:r>
+            <w:proofErr w:type="spellStart"/>
+            <w:r>
+              <w:t>yyyy</w:t>
+            </w:r>
+            <w:proofErr w:type="spellEnd"/>
+            <w:r>
+              <w:t>)</w:t>
+            </w:r>
+          </w:p>
+          <w:p>
+            <w:r>
+              <w:t xml:space="preserve">Vencimento – data de vencimento do TDPF (10 caracteres </w:t>
+            </w:r>
+            <w:proofErr w:type="spellStart"/>
+            <w:r>
+              <w:t>dd</w:t>
+            </w:r>
+            <w:proofErr w:type="spellEnd"/>
+            <w:r>
+              <w:t>/mm/</w:t>
+            </w:r>
+            <w:proofErr w:type="spellStart"/>
+            <w:r>
+              <w:t>yyyy</w:t>
+            </w:r>
+            <w:proofErr w:type="spellEnd"/>
+            <w:r>
+              <w:t>)</w:t>
+            </w:r>
+          </w:p>
+          <w:p>
+            <w:r>
+              <w:t>DCC – 17 caracteres</w:t>
+            </w:r>
+          </w:p>
+          <w:p>
+            <w:r>
+              <w:t>D</w:t>
+            </w:r>
+            <w:r>
+              <w:t>ata</w:t>
+            </w:r>
+            <w:r>
+              <w:t xml:space="preserve"> ciência</w:t>
+            </w:r>
+            <w:r>
+              <w:t xml:space="preserve"> (10 caracteres) (se não há ciência para o </w:t>
+            </w:r>
+            <w:proofErr w:type="spellStart"/>
+            <w:r>
+              <w:t>tdpf</w:t>
+            </w:r>
+            <w:proofErr w:type="spellEnd"/>
+            <w:r>
+              <w:t>, vai 00/00/0000)</w:t>
+            </w:r>
+          </w:p>
+          <w:p>
+            <w:proofErr w:type="gramStart"/>
+            <w:r>
+              <w:t>documento</w:t>
+            </w:r>
+            <w:proofErr w:type="gramEnd"/>
+            <w:r>
+              <w:t xml:space="preserve"> (50 caracteres)</w:t>
+            </w:r>
+          </w:p>
+          <w:p>
+            <w:proofErr w:type="gramStart"/>
+            <w:r>
+              <w:t>monitorado</w:t>
+            </w:r>
+            <w:proofErr w:type="gramEnd"/>
+            <w:r>
+              <w:t xml:space="preserve"> (S ou N) – informa se o TDPF está sendo monitorado</w:t>
+            </w:r>
+            <w:r>
+              <w:t xml:space="preserve"> - no caso de ter solicitado NÃO Encerrados</w:t>
+            </w:r>
+          </w:p>
+          <w:p>
+            <w:r>
+              <w:t>Nome de um Fiscal responsável (100 caracteres)</w:t>
+            </w:r>
+            <w:bookmarkStart w:id="0" w:name="_GoBack"/>
+            <w:bookmarkEnd w:id="0"/>
+          </w:p>
+          <w:p>
+            <w:r>
+              <w:t>Encerramento (10 caracteres – data) – no caso de ter sido solicitado ENCERRADOS</w:t>
+            </w:r>
+          </w:p>
+          <w:p>
+            <w:r>
+              <w:t>S</w:t>
+            </w:r>
+            <w:r>
+              <w:t>e NNN&gt;10, envia 10</w:t>
+            </w:r>
+            <w:r>
+              <w:t xml:space="preserve"> </w:t>
+            </w:r>
+            <w:r>
+              <w:t xml:space="preserve">registros </w:t>
+            </w:r>
+            <w:r>
+              <w:t xml:space="preserve">e assim sucessivamente </w:t>
+            </w:r>
+            <w:r>
+              <w:t>(há que se requisitar o “011”, “021”, etc.)</w:t>
+            </w:r>
+          </w:p>
+        </w:tc>
+      </w:tr>
+      <w:tr>
+        <w:tc>
+          <w:tcPr>
+            <w:tcW w:w="4247" w:type="dxa"/>
+          </w:tcPr>
+          <w:p>
+            <w:r>
+              <w:t>14 – Informa Atividade relativa a TDPF</w:t>
+            </w:r>
+          </w:p>
+        </w:tc>
+        <w:tc>
+          <w:tcPr>
+            <w:tcW w:w="4247" w:type="dxa"/>
+          </w:tcPr>
+          <w:p>
+            <w:r>
+              <w:t>14 – Resposta</w:t>
+            </w:r>
+            <w:r>
+              <w:t xml:space="preserve"> (</w:t>
             </w:r>
             <w:proofErr w:type="spellStart"/>
             <w:r>
@@ -2381,27 +2112,20 @@
             </w:r>
             <w:proofErr w:type="spellEnd"/>
             <w:r>
-              <w:t xml:space="preserve"> de</w:t>
-            </w:r>
-            <w:r>
-              <w:t>ve estar alocado no TDPF e este</w:t>
-            </w:r>
-            <w:r>
-              <w:t xml:space="preserve"> deve estar em andamento)</w:t>
-            </w:r>
-          </w:p>
-        </w:tc>
-      </w:tr>
-      <w:tr>
-        <w:tc>
-          <w:tcPr>
-            <w:tcW w:w="4247" w:type="dxa"/>
-          </w:tcPr>
-          <w:p>
-            <w:proofErr w:type="spellStart"/>
-            <w:proofErr w:type="gramStart"/>
-            <w:r>
-              <w:lastRenderedPageBreak/>
+              <w:t xml:space="preserve"> deve estar alocado no TDPF e o TDPF deve estar em andamento)</w:t>
+            </w:r>
+          </w:p>
+        </w:tc>
+      </w:tr>
+      <w:tr>
+        <w:tc>
+          <w:tcPr>
+            <w:tcW w:w="4247" w:type="dxa"/>
+          </w:tcPr>
+          <w:p>
+            <w:proofErr w:type="spellStart"/>
+            <w:proofErr w:type="gramStart"/>
+            <w:r>
               <w:t>cpf</w:t>
             </w:r>
             <w:proofErr w:type="spellEnd"/>
@@ -2419,7 +2143,7 @@
             <w:proofErr w:type="spellEnd"/>
             <w:proofErr w:type="gramEnd"/>
             <w:r>
-              <w:t xml:space="preserve"> – 10</w:t>
+              <w:t xml:space="preserve"> – 6</w:t>
             </w:r>
           </w:p>
           <w:p>
@@ -2431,93 +2155,198 @@
             <w:proofErr w:type="spellEnd"/>
             <w:proofErr w:type="gramEnd"/>
             <w:r>
-              <w:t xml:space="preserve"> - 16</w:t>
-            </w:r>
-          </w:p>
-          <w:p>
-            <w:r>
-              <w:t>código da atividade</w:t>
-            </w:r>
-            <w:r>
-              <w:t xml:space="preserve"> (chave)</w:t>
-            </w:r>
-            <w:r>
-              <w:t xml:space="preserve"> –10</w:t>
+              <w:t xml:space="preserve"> – 16 caracteres numéricos</w:t>
+            </w:r>
+          </w:p>
+          <w:p>
+            <w:proofErr w:type="gramStart"/>
+            <w:r>
+              <w:t>atividade</w:t>
+            </w:r>
+            <w:proofErr w:type="gramEnd"/>
+            <w:r>
+              <w:t xml:space="preserve"> – 50 (mínimo de 4)</w:t>
+            </w:r>
+          </w:p>
+          <w:p>
+            <w:proofErr w:type="spellStart"/>
+            <w:proofErr w:type="gramStart"/>
+            <w:r>
+              <w:t>inicio</w:t>
+            </w:r>
+            <w:proofErr w:type="spellEnd"/>
+            <w:proofErr w:type="gramEnd"/>
+            <w:r>
+              <w:t xml:space="preserve"> – data (10 caracteres)</w:t>
+            </w:r>
+          </w:p>
+          <w:p>
+            <w:proofErr w:type="gramStart"/>
+            <w:r>
+              <w:t>vencimento</w:t>
+            </w:r>
+            <w:proofErr w:type="gramEnd"/>
+            <w:r>
+              <w:t xml:space="preserve"> – data (10)</w:t>
+            </w:r>
+          </w:p>
+          <w:p>
+            <w:proofErr w:type="gramStart"/>
+            <w:r>
+              <w:t>termino</w:t>
+            </w:r>
+            <w:proofErr w:type="gramEnd"/>
+            <w:r>
+              <w:t xml:space="preserve"> – data(10)  “00/00/00” se não for informada</w:t>
+            </w:r>
+          </w:p>
+          <w:p>
+            <w:proofErr w:type="gramStart"/>
+            <w:r>
+              <w:t>horas</w:t>
+            </w:r>
+            <w:proofErr w:type="gramEnd"/>
+            <w:r>
+              <w:t xml:space="preserve"> – numérico</w:t>
+            </w:r>
+            <w:r>
+              <w:t xml:space="preserve"> (3)</w:t>
+            </w:r>
+          </w:p>
+          <w:p>
+            <w:r>
+              <w:t>S ou N – indica se há observações a serem enviadas</w:t>
+            </w:r>
+          </w:p>
+          <w:p>
+            <w:r>
+              <w:t>Se S, aguarda “1400” e envia criptografado:</w:t>
+            </w:r>
+          </w:p>
+          <w:p>
+            <w:r>
+              <w:t>“14”</w:t>
+            </w:r>
+          </w:p>
+          <w:p>
+            <w:r>
+              <w:t>observações – texto (100)</w:t>
+            </w:r>
+          </w:p>
+        </w:tc>
+        <w:tc>
+          <w:tcPr>
+            <w:tcW w:w="4247" w:type="dxa"/>
+          </w:tcPr>
+          <w:p>
+            <w:proofErr w:type="gramStart"/>
+            <w:r>
+              <w:t>mensagem</w:t>
+            </w:r>
+            <w:proofErr w:type="gramEnd"/>
+            <w:r>
+              <w:t xml:space="preserve"> (100 caracteres)</w:t>
             </w:r>
           </w:p>
           <w:p/>
-        </w:tc>
-        <w:tc>
-          <w:tcPr>
-            <w:tcW w:w="4247" w:type="dxa"/>
-          </w:tcPr>
-          <w:p>
-            <w:r>
-              <w:t>Mensagem – 100 caracteres</w:t>
-            </w:r>
-          </w:p>
-        </w:tc>
-      </w:tr>
-      <w:tr>
-        <w:tc>
-          <w:tcPr>
-            <w:tcW w:w="4247" w:type="dxa"/>
-          </w:tcPr>
-          <w:p>
-            <w:r>
-              <w:t xml:space="preserve">17 – Informa </w:t>
-            </w:r>
-            <w:r>
-              <w:t>Descrição/</w:t>
-            </w:r>
-            <w:r>
-              <w:t>Término</w:t>
-            </w:r>
-            <w:r>
-              <w:t>/Horas</w:t>
-            </w:r>
-            <w:r>
-              <w:t xml:space="preserve"> de Atividade</w:t>
-            </w:r>
-            <w:r>
-              <w:t>/Inicio/Vencimento</w:t>
-            </w:r>
-            <w:r>
-              <w:t>/Observações</w:t>
-            </w:r>
-          </w:p>
-        </w:tc>
-        <w:tc>
-          <w:tcPr>
-            <w:tcW w:w="4247" w:type="dxa"/>
-          </w:tcPr>
-          <w:p>
-            <w:r>
-              <w:t>17 – Resposta (</w:t>
-            </w:r>
-            <w:proofErr w:type="spellStart"/>
+          <w:p>
+            <w:r>
+              <w:t>Se houver observações, envia “1400” e aguarda “14”</w:t>
+            </w:r>
+            <w:proofErr w:type="gramStart"/>
+            <w:r>
+              <w:t>+</w:t>
+            </w:r>
+            <w:proofErr w:type="gramEnd"/>
+            <w:r>
+              <w:t>observações</w:t>
+            </w:r>
+          </w:p>
+          <w:p/>
+        </w:tc>
+      </w:tr>
+      <w:tr>
+        <w:tc>
+          <w:tcPr>
+            <w:tcW w:w="4247" w:type="dxa"/>
+          </w:tcPr>
+          <w:p>
+            <w:r>
+              <w:t xml:space="preserve">15 – Relação das Atividade </w:t>
+            </w:r>
+            <w:r>
+              <w:t>de um TDPF (CPF deve estar alocado ou ser supervisor)</w:t>
+            </w:r>
+          </w:p>
+        </w:tc>
+        <w:tc>
+          <w:tcPr>
+            <w:tcW w:w="4247" w:type="dxa"/>
+          </w:tcPr>
+          <w:p>
+            <w:r>
+              <w:t xml:space="preserve">15 – Resposta (relaciona atividades </w:t>
+            </w:r>
+            <w:r>
+              <w:t>de um</w:t>
+            </w:r>
+            <w:r>
+              <w:t xml:space="preserve"> </w:t>
+            </w:r>
+            <w:r>
+              <w:t>TDPF</w:t>
+            </w:r>
+            <w:r>
+              <w:t xml:space="preserve"> </w:t>
+            </w:r>
+            <w:r>
+              <w:rPr>
+                <w:strike/>
+              </w:rPr>
+              <w:t>e</w:t>
+            </w:r>
+            <w:r>
+              <w:rPr>
+                <w:strike/>
+              </w:rPr>
+              <w:t>m a</w:t>
+            </w:r>
+            <w:r>
+              <w:rPr>
+                <w:strike/>
+              </w:rPr>
+              <w:t>ndamento</w:t>
+            </w:r>
+            <w:r>
+              <w:t xml:space="preserve"> em que</w:t>
+            </w:r>
+            <w:r>
+              <w:t xml:space="preserve"> o</w:t>
+            </w:r>
+            <w:r>
+              <w:t xml:space="preserve"> CPF esteja alocado</w:t>
+            </w:r>
+            <w:r>
+              <w:t xml:space="preserve"> ou seja supervisor</w:t>
+            </w:r>
+            <w:r>
+              <w:t>)</w:t>
+            </w:r>
+          </w:p>
+        </w:tc>
+      </w:tr>
+      <w:tr>
+        <w:tc>
+          <w:tcPr>
+            <w:tcW w:w="4247" w:type="dxa"/>
+          </w:tcPr>
+          <w:p>
+            <w:proofErr w:type="spellStart"/>
+            <w:proofErr w:type="gramStart"/>
             <w:r>
               <w:t>cpf</w:t>
             </w:r>
             <w:proofErr w:type="spellEnd"/>
-            <w:r>
-              <w:t xml:space="preserve"> deve estar alocado no TDPF e este deve estar em andamento)</w:t>
-            </w:r>
-          </w:p>
-        </w:tc>
-      </w:tr>
-      <w:tr>
-        <w:tc>
-          <w:tcPr>
-            <w:tcW w:w="4247" w:type="dxa"/>
-          </w:tcPr>
-          <w:p>
-            <w:proofErr w:type="spellStart"/>
-            <w:proofErr w:type="gramStart"/>
-            <w:r>
-              <w:t>cpf</w:t>
-            </w:r>
-            <w:proofErr w:type="spellEnd"/>
             <w:proofErr w:type="gramEnd"/>
             <w:r>
               <w:t xml:space="preserve"> – 11</w:t>
@@ -2532,7 +2361,7 @@
             <w:proofErr w:type="spellEnd"/>
             <w:proofErr w:type="gramEnd"/>
             <w:r>
-              <w:t xml:space="preserve"> – 10</w:t>
+              <w:t xml:space="preserve"> – 6</w:t>
             </w:r>
           </w:p>
           <w:p>
@@ -2544,101 +2373,52 @@
             <w:proofErr w:type="spellEnd"/>
             <w:proofErr w:type="gramEnd"/>
             <w:r>
-              <w:t xml:space="preserve"> - 16</w:t>
-            </w:r>
-          </w:p>
-          <w:p>
-            <w:proofErr w:type="gramStart"/>
-            <w:r>
-              <w:t>código</w:t>
-            </w:r>
-            <w:proofErr w:type="gramEnd"/>
-            <w:r>
-              <w:t xml:space="preserve"> da atividade </w:t>
-            </w:r>
-            <w:r>
-              <w:t xml:space="preserve">(chave) </w:t>
-            </w:r>
-            <w:r>
-              <w:t>–10</w:t>
-            </w:r>
-          </w:p>
-          <w:p>
-            <w:r>
-              <w:t>Atividade – descrição (50 caracteres)</w:t>
-            </w:r>
-          </w:p>
-          <w:p>
-            <w:proofErr w:type="gramStart"/>
-            <w:r>
-              <w:t>data</w:t>
-            </w:r>
-            <w:proofErr w:type="gramEnd"/>
-            <w:r>
-              <w:t xml:space="preserve"> de início – 10 caracteres</w:t>
-            </w:r>
-          </w:p>
-          <w:p>
-            <w:proofErr w:type="gramStart"/>
-            <w:r>
-              <w:t>data</w:t>
-            </w:r>
-            <w:proofErr w:type="gramEnd"/>
-            <w:r>
-              <w:t xml:space="preserve"> de vencimento – 10 caracteres </w:t>
-            </w:r>
-          </w:p>
-          <w:p>
-            <w:proofErr w:type="gramStart"/>
-            <w:r>
-              <w:t>data</w:t>
-            </w:r>
-            <w:proofErr w:type="gramEnd"/>
-            <w:r>
-              <w:t xml:space="preserve"> de término – 10 caracteres</w:t>
-            </w:r>
-            <w:r>
-              <w:t xml:space="preserve"> (“00/00/0000” se a </w:t>
-            </w:r>
-            <w:r>
-              <w:t xml:space="preserve">data de término da </w:t>
-            </w:r>
-            <w:r>
-              <w:t>atividade</w:t>
-            </w:r>
-            <w:r>
-              <w:t xml:space="preserve"> deve ser </w:t>
-            </w:r>
-            <w:r>
-              <w:t>nula)</w:t>
-            </w:r>
-          </w:p>
-          <w:p>
-            <w:proofErr w:type="gramStart"/>
-            <w:r>
-              <w:t>horas</w:t>
-            </w:r>
-            <w:proofErr w:type="gramEnd"/>
-            <w:r>
-              <w:t xml:space="preserve"> – 3 caracteres</w:t>
-            </w:r>
-            <w:r>
-              <w:t xml:space="preserve"> numéricos</w:t>
-            </w:r>
-          </w:p>
-          <w:p>
-            <w:r>
-              <w:t>S ou N – indica se há observações a serem enviadas</w:t>
-            </w:r>
-          </w:p>
-          <w:p>
-            <w:r>
-              <w:t>Se S, aguarda “1700” e envia criptografado:</w:t>
-            </w:r>
-          </w:p>
-          <w:p>
-            <w:r>
-              <w:t>“17”</w:t>
+              <w:t xml:space="preserve"> </w:t>
+            </w:r>
+            <w:r>
+              <w:t>–</w:t>
+            </w:r>
+            <w:r>
+              <w:t xml:space="preserve"> 16</w:t>
+            </w:r>
+            <w:r>
+              <w:t xml:space="preserve"> caracteres numéricos</w:t>
+            </w:r>
+          </w:p>
+          <w:p>
+            <w:r>
+              <w:t>“000”- primeira consulta</w:t>
+            </w:r>
+          </w:p>
+          <w:p>
+            <w:r>
+              <w:t>“XXX” – Solicita do XXX registro em diante (retorna no máximo 10 registros)</w:t>
+            </w:r>
+          </w:p>
+        </w:tc>
+        <w:tc>
+          <w:tcPr>
+            <w:tcW w:w="4247" w:type="dxa"/>
+          </w:tcPr>
+          <w:p>
+            <w:r>
+              <w:t xml:space="preserve">NNN – número de </w:t>
+            </w:r>
+            <w:proofErr w:type="spellStart"/>
+            <w:r>
+              <w:t>TDPFs</w:t>
+            </w:r>
+            <w:proofErr w:type="spellEnd"/>
+            <w:r>
+              <w:t xml:space="preserve"> (só vai na primeira resposta)</w:t>
+            </w:r>
+          </w:p>
+          <w:p>
+            <w:r>
+              <w:t>Código da atividade [chave] (10</w:t>
+            </w:r>
+            <w:r>
+              <w:t xml:space="preserve"> caracteres)</w:t>
             </w:r>
           </w:p>
           <w:p>
@@ -2648,20 +2428,39 @@
               </w:rPr>
             </w:pPr>
             <w:r>
-              <w:t>observações – 100 caracteres</w:t>
-            </w:r>
-          </w:p>
-        </w:tc>
-        <w:tc>
-          <w:tcPr>
-            <w:tcW w:w="4247" w:type="dxa"/>
-          </w:tcPr>
-          <w:p>
-            <w:r>
-              <w:t>Mensagem – 100 caracteres</w:t>
-            </w:r>
-          </w:p>
-          <w:p/>
+              <w:t>Atividade (50 caracteres)</w:t>
+            </w:r>
+          </w:p>
+          <w:p>
+            <w:r>
+              <w:t>Inicio (10 caracteres)</w:t>
+            </w:r>
+          </w:p>
+          <w:p>
+            <w:r>
+              <w:t>Termino</w:t>
+            </w:r>
+            <w:r>
+              <w:t xml:space="preserve"> (10 caracteres)</w:t>
+            </w:r>
+          </w:p>
+          <w:p>
+            <w:r>
+              <w:lastRenderedPageBreak/>
+              <w:t>Vencimento (10 carac</w:t>
+            </w:r>
+            <w:r>
+              <w:t>t</w:t>
+            </w:r>
+            <w:r>
+              <w:t>eres)</w:t>
+            </w:r>
+          </w:p>
+          <w:p>
+            <w:r>
+              <w:t>Horas alocadas (3 caracteres)</w:t>
+            </w:r>
+          </w:p>
           <w:p>
             <w:pPr>
               <w:rPr>
@@ -2669,53 +2468,38 @@
               </w:rPr>
             </w:pPr>
             <w:r>
-              <w:t>Se houver observações, envia “1700” e aguarda “17”+observações</w:t>
-            </w:r>
-          </w:p>
-        </w:tc>
-      </w:tr>
-      <w:tr>
-        <w:tc>
-          <w:tcPr>
-            <w:tcW w:w="4247" w:type="dxa"/>
-          </w:tcPr>
-          <w:p>
-            <w:r>
-              <w:t xml:space="preserve">18 </w:t>
-            </w:r>
-            <w:r>
-              <w:t>–</w:t>
-            </w:r>
-            <w:r>
-              <w:t xml:space="preserve"> </w:t>
-            </w:r>
-            <w:r>
-              <w:t xml:space="preserve">Envia </w:t>
-            </w:r>
-            <w:r>
-              <w:t>entrada do diário da</w:t>
-            </w:r>
-            <w:r>
-              <w:t xml:space="preserve"> </w:t>
-            </w:r>
-            <w:r>
-              <w:t>fiscalização</w:t>
-            </w:r>
-          </w:p>
-        </w:tc>
-        <w:tc>
-          <w:tcPr>
-            <w:tcW w:w="4247" w:type="dxa"/>
-          </w:tcPr>
-          <w:p>
-            <w:r>
-              <w:t xml:space="preserve">18 </w:t>
-            </w:r>
-            <w:r>
-              <w:t>–</w:t>
-            </w:r>
-            <w:r>
-              <w:t xml:space="preserve"> Resposta (</w:t>
+              <w:t>Observaçõ</w:t>
+            </w:r>
+            <w:r>
+              <w:t>es (100 caracteres)</w:t>
+            </w:r>
+          </w:p>
+          <w:p>
+            <w:r>
+              <w:t>Se NNN&gt;10, envia 10 registros e assim sucessivamente (há que se requisitar o “011”, “021”, etc.)</w:t>
+            </w:r>
+          </w:p>
+        </w:tc>
+      </w:tr>
+      <w:tr>
+        <w:tc>
+          <w:tcPr>
+            <w:tcW w:w="4247" w:type="dxa"/>
+          </w:tcPr>
+          <w:p>
+            <w:r>
+              <w:lastRenderedPageBreak/>
+              <w:t>16 – Apaga Atividade</w:t>
+            </w:r>
+          </w:p>
+        </w:tc>
+        <w:tc>
+          <w:tcPr>
+            <w:tcW w:w="4247" w:type="dxa"/>
+          </w:tcPr>
+          <w:p>
+            <w:r>
+              <w:t>16 – Resposta (</w:t>
             </w:r>
             <w:proofErr w:type="spellStart"/>
             <w:r>
@@ -2723,6 +2507,125 @@
             </w:r>
             <w:proofErr w:type="spellEnd"/>
             <w:r>
+              <w:t xml:space="preserve"> de</w:t>
+            </w:r>
+            <w:r>
+              <w:t>ve estar alocado no TDPF e este</w:t>
+            </w:r>
+            <w:r>
+              <w:t xml:space="preserve"> deve estar em andamento)</w:t>
+            </w:r>
+          </w:p>
+        </w:tc>
+      </w:tr>
+      <w:tr>
+        <w:tc>
+          <w:tcPr>
+            <w:tcW w:w="4247" w:type="dxa"/>
+          </w:tcPr>
+          <w:p>
+            <w:proofErr w:type="spellStart"/>
+            <w:proofErr w:type="gramStart"/>
+            <w:r>
+              <w:t>cpf</w:t>
+            </w:r>
+            <w:proofErr w:type="spellEnd"/>
+            <w:proofErr w:type="gramEnd"/>
+            <w:r>
+              <w:t xml:space="preserve"> – 11</w:t>
+            </w:r>
+          </w:p>
+          <w:p>
+            <w:proofErr w:type="spellStart"/>
+            <w:proofErr w:type="gramStart"/>
+            <w:r>
+              <w:t>chaveContagil</w:t>
+            </w:r>
+            <w:proofErr w:type="spellEnd"/>
+            <w:proofErr w:type="gramEnd"/>
+            <w:r>
+              <w:t xml:space="preserve"> – 6</w:t>
+            </w:r>
+          </w:p>
+          <w:p>
+            <w:proofErr w:type="spellStart"/>
+            <w:proofErr w:type="gramStart"/>
+            <w:r>
+              <w:t>tdpf</w:t>
+            </w:r>
+            <w:proofErr w:type="spellEnd"/>
+            <w:proofErr w:type="gramEnd"/>
+            <w:r>
+              <w:t xml:space="preserve"> - 16</w:t>
+            </w:r>
+          </w:p>
+          <w:p>
+            <w:r>
+              <w:t>código da atividade</w:t>
+            </w:r>
+            <w:r>
+              <w:t xml:space="preserve"> (chave)</w:t>
+            </w:r>
+            <w:r>
+              <w:t xml:space="preserve"> –10</w:t>
+            </w:r>
+          </w:p>
+          <w:p/>
+        </w:tc>
+        <w:tc>
+          <w:tcPr>
+            <w:tcW w:w="4247" w:type="dxa"/>
+          </w:tcPr>
+          <w:p>
+            <w:r>
+              <w:t>Mensagem – 100 caracteres</w:t>
+            </w:r>
+          </w:p>
+        </w:tc>
+      </w:tr>
+      <w:tr>
+        <w:tc>
+          <w:tcPr>
+            <w:tcW w:w="4247" w:type="dxa"/>
+          </w:tcPr>
+          <w:p>
+            <w:r>
+              <w:t xml:space="preserve">17 – Informa </w:t>
+            </w:r>
+            <w:r>
+              <w:t>Descrição/</w:t>
+            </w:r>
+            <w:r>
+              <w:t>Término</w:t>
+            </w:r>
+            <w:r>
+              <w:t>/Horas</w:t>
+            </w:r>
+            <w:r>
+              <w:t xml:space="preserve"> de Atividade</w:t>
+            </w:r>
+            <w:r>
+              <w:t>/Inicio/Vencimento</w:t>
+            </w:r>
+            <w:r>
+              <w:t>/Observações</w:t>
+            </w:r>
+          </w:p>
+        </w:tc>
+        <w:tc>
+          <w:tcPr>
+            <w:tcW w:w="4247" w:type="dxa"/>
+          </w:tcPr>
+          <w:p>
+            <w:r>
+              <w:t>17 – Resposta (</w:t>
+            </w:r>
+            <w:proofErr w:type="spellStart"/>
+            <w:r>
+              <w:t>cpf</w:t>
+            </w:r>
+            <w:proofErr w:type="spellEnd"/>
+            <w:r>
               <w:t xml:space="preserve"> deve estar alocado no TDPF e este deve estar em andamento)</w:t>
             </w:r>
           </w:p>
@@ -2754,7 +2657,7 @@
             <w:proofErr w:type="spellEnd"/>
             <w:proofErr w:type="gramEnd"/>
             <w:r>
-              <w:t xml:space="preserve"> – 10</w:t>
+              <w:t xml:space="preserve"> – 6</w:t>
             </w:r>
           </w:p>
           <w:p>
@@ -2770,50 +2673,97 @@
             </w:r>
           </w:p>
           <w:p>
-            <w:r>
-              <w:t xml:space="preserve">00 – </w:t>
-            </w:r>
-            <w:proofErr w:type="gramStart"/>
-            <w:r>
-              <w:t>primeiro</w:t>
-            </w:r>
-            <w:proofErr w:type="gramEnd"/>
-            <w:r>
-              <w:t xml:space="preserve"> </w:t>
-            </w:r>
-            <w:r>
-              <w:t>envio</w:t>
-            </w:r>
-          </w:p>
-          <w:p>
-            <w:r>
-              <w:t xml:space="preserve">NN – </w:t>
-            </w:r>
-            <w:proofErr w:type="gramStart"/>
-            <w:r>
-              <w:t>número</w:t>
-            </w:r>
-            <w:proofErr w:type="gramEnd"/>
-            <w:r>
-              <w:t xml:space="preserve"> de partes que serão enviadas </w:t>
-            </w:r>
-            <w:r>
-              <w:t>(500 caracteres no máximo por parte)</w:t>
-            </w:r>
-          </w:p>
-          <w:p/>
-          <w:p>
-            <w:r>
-              <w:t>Envios</w:t>
-            </w:r>
-            <w:r>
-              <w:t xml:space="preserve"> subsequentes (sem criptografia</w:t>
-            </w:r>
-            <w:r>
-              <w:t xml:space="preserve"> com chave do servidor, apenas a do usuário</w:t>
-            </w:r>
-            <w:r>
-              <w:t>):</w:t>
+            <w:proofErr w:type="gramStart"/>
+            <w:r>
+              <w:t>código</w:t>
+            </w:r>
+            <w:proofErr w:type="gramEnd"/>
+            <w:r>
+              <w:t xml:space="preserve"> da atividade </w:t>
+            </w:r>
+            <w:r>
+              <w:t xml:space="preserve">(chave) </w:t>
+            </w:r>
+            <w:r>
+              <w:t>–10</w:t>
+            </w:r>
+          </w:p>
+          <w:p>
+            <w:r>
+              <w:t>Atividade – descrição (50 caracteres)</w:t>
+            </w:r>
+          </w:p>
+          <w:p>
+            <w:proofErr w:type="gramStart"/>
+            <w:r>
+              <w:t>data</w:t>
+            </w:r>
+            <w:proofErr w:type="gramEnd"/>
+            <w:r>
+              <w:t xml:space="preserve"> de início – 10 caracteres</w:t>
+            </w:r>
+          </w:p>
+          <w:p>
+            <w:proofErr w:type="gramStart"/>
+            <w:r>
+              <w:t>data</w:t>
+            </w:r>
+            <w:proofErr w:type="gramEnd"/>
+            <w:r>
+              <w:t xml:space="preserve"> de vencimento – 10 caracteres </w:t>
+            </w:r>
+          </w:p>
+          <w:p>
+            <w:proofErr w:type="gramStart"/>
+            <w:r>
+              <w:t>data</w:t>
+            </w:r>
+            <w:proofErr w:type="gramEnd"/>
+            <w:r>
+              <w:t xml:space="preserve"> de término – 10 caracteres</w:t>
+            </w:r>
+            <w:r>
+              <w:t xml:space="preserve"> (“00/00/0000” se a </w:t>
+            </w:r>
+            <w:r>
+              <w:t xml:space="preserve">data de término da </w:t>
+            </w:r>
+            <w:r>
+              <w:t>atividade</w:t>
+            </w:r>
+            <w:r>
+              <w:t xml:space="preserve"> deve ser </w:t>
+            </w:r>
+            <w:r>
+              <w:t>nula)</w:t>
+            </w:r>
+          </w:p>
+          <w:p>
+            <w:proofErr w:type="gramStart"/>
+            <w:r>
+              <w:t>horas</w:t>
+            </w:r>
+            <w:proofErr w:type="gramEnd"/>
+            <w:r>
+              <w:t xml:space="preserve"> – 3 caracteres</w:t>
+            </w:r>
+            <w:r>
+              <w:t xml:space="preserve"> numéricos</w:t>
+            </w:r>
+          </w:p>
+          <w:p>
+            <w:r>
+              <w:t>S ou N – indica se há observações a serem enviadas</w:t>
+            </w:r>
+          </w:p>
+          <w:p>
+            <w:r>
+              <w:t>Se S, aguarda “1700” e envia criptografado:</w:t>
+            </w:r>
+          </w:p>
+          <w:p>
+            <w:r>
+              <w:t>“17”</w:t>
             </w:r>
           </w:p>
           <w:p>
@@ -2823,187 +2773,20 @@
               </w:rPr>
             </w:pPr>
             <w:r>
-              <w:t>Pedaços do</w:t>
-            </w:r>
-            <w:r>
-              <w:t xml:space="preserve"> texto</w:t>
-            </w:r>
-            <w:bookmarkStart w:id="0" w:name="_GoBack"/>
-            <w:bookmarkEnd w:id="0"/>
-            <w:r>
-              <w:t xml:space="preserve"> até NN</w:t>
+              <w:t>observações – 100 caracteres</w:t>
+            </w:r>
+          </w:p>
+        </w:tc>
+        <w:tc>
+          <w:tcPr>
+            <w:tcW w:w="4247" w:type="dxa"/>
+          </w:tcPr>
+          <w:p>
+            <w:r>
+              <w:t>Mensagem – 100 caracteres</w:t>
             </w:r>
           </w:p>
           <w:p/>
-        </w:tc>
-        <w:tc>
-          <w:tcPr>
-            <w:tcW w:w="4247" w:type="dxa"/>
-          </w:tcPr>
-          <w:p>
-            <w:r>
-              <w:t>“01”/”</w:t>
-            </w:r>
-            <w:r>
-              <w:t>88</w:t>
-            </w:r>
-            <w:r>
-              <w:t>” – tudo ok ou ocorreu erro, respectivamente</w:t>
-            </w:r>
-          </w:p>
-          <w:p>
-            <w:r>
-              <w:t>Mensagem – até 100 caracteres (até o registro NN-1, será enviado “OK” se tudo correu bem; se</w:t>
-            </w:r>
-            <w:r>
-              <w:t xml:space="preserve"> não ou se for a última parte</w:t>
-            </w:r>
-            <w:r>
-              <w:t>, irá o resultado do processamento)</w:t>
-            </w:r>
-          </w:p>
-          <w:p/>
-          <w:p>
-            <w:r>
-              <w:t>Se tudo acima foi “01”- envia uma última mensagem:</w:t>
-            </w:r>
-          </w:p>
-          <w:p>
-            <w:r>
-              <w:t>18</w:t>
-            </w:r>
-          </w:p>
-          <w:p>
-            <w:r>
-              <w:t>“99”</w:t>
-            </w:r>
-          </w:p>
-          <w:p>
-            <w:r>
-              <w:t>Código (</w:t>
-            </w:r>
-            <w:proofErr w:type="gramStart"/>
-            <w:r>
-              <w:t>chave)  do</w:t>
-            </w:r>
-            <w:proofErr w:type="gramEnd"/>
-            <w:r>
-              <w:t xml:space="preserve"> registro incluído – </w:t>
-            </w:r>
-            <w:r>
-              <w:t xml:space="preserve">10 </w:t>
-            </w:r>
-            <w:r>
-              <w:t>caracteres</w:t>
-            </w:r>
-          </w:p>
-          <w:p>
-            <w:r>
-              <w:t>Será armazenado</w:t>
-            </w:r>
-            <w:r>
-              <w:t xml:space="preserve"> o Código do TDPF, a data da entrada (registro) e o texto</w:t>
-            </w:r>
-          </w:p>
-        </w:tc>
-      </w:tr>
-      <w:tr>
-        <w:tc>
-          <w:tcPr>
-            <w:tcW w:w="4247" w:type="dxa"/>
-          </w:tcPr>
-          <w:p>
-            <w:r>
-              <w:t>19 – Solicita entradas do diário da fiscalização</w:t>
-            </w:r>
-          </w:p>
-        </w:tc>
-        <w:tc>
-          <w:tcPr>
-            <w:tcW w:w="4247" w:type="dxa"/>
-          </w:tcPr>
-          <w:p>
-            <w:r>
-              <w:t xml:space="preserve">19 </w:t>
-            </w:r>
-            <w:r>
-              <w:t>–</w:t>
-            </w:r>
-            <w:r>
-              <w:t xml:space="preserve"> Resposta (</w:t>
-            </w:r>
-            <w:proofErr w:type="spellStart"/>
-            <w:r>
-              <w:t>cpf</w:t>
-            </w:r>
-            <w:proofErr w:type="spellEnd"/>
-            <w:r>
-              <w:t xml:space="preserve"> deve estar alocado no TDPF e este deve estar em andamento)</w:t>
-            </w:r>
-          </w:p>
-        </w:tc>
-      </w:tr>
-      <w:tr>
-        <w:tc>
-          <w:tcPr>
-            <w:tcW w:w="4247" w:type="dxa"/>
-          </w:tcPr>
-          <w:p>
-            <w:proofErr w:type="spellStart"/>
-            <w:proofErr w:type="gramStart"/>
-            <w:r>
-              <w:t>cpf</w:t>
-            </w:r>
-            <w:proofErr w:type="spellEnd"/>
-            <w:proofErr w:type="gramEnd"/>
-            <w:r>
-              <w:t xml:space="preserve"> – 11</w:t>
-            </w:r>
-          </w:p>
-          <w:p>
-            <w:proofErr w:type="spellStart"/>
-            <w:proofErr w:type="gramStart"/>
-            <w:r>
-              <w:t>chaveContagil</w:t>
-            </w:r>
-            <w:proofErr w:type="spellEnd"/>
-            <w:proofErr w:type="gramEnd"/>
-            <w:r>
-              <w:t xml:space="preserve"> – 10</w:t>
-            </w:r>
-          </w:p>
-          <w:p>
-            <w:proofErr w:type="spellStart"/>
-            <w:proofErr w:type="gramStart"/>
-            <w:r>
-              <w:t>tdpf</w:t>
-            </w:r>
-            <w:proofErr w:type="spellEnd"/>
-            <w:proofErr w:type="gramEnd"/>
-            <w:r>
-              <w:t xml:space="preserve"> </w:t>
-            </w:r>
-            <w:r>
-              <w:t>–</w:t>
-            </w:r>
-            <w:r>
-              <w:t xml:space="preserve"> 16</w:t>
-            </w:r>
-          </w:p>
-          <w:p>
-            <w:r>
-              <w:t>00</w:t>
-            </w:r>
-          </w:p>
-          <w:p/>
-          <w:p>
-            <w:r>
-              <w:t>Parte</w:t>
-            </w:r>
-            <w:r>
-              <w:t>s subsequentes (sem criptografia):</w:t>
-            </w:r>
-          </w:p>
           <w:p>
             <w:pPr>
               <w:rPr>
@@ -3011,20 +2794,151 @@
               </w:rPr>
             </w:pPr>
             <w:r>
-              <w:t>19</w:t>
-            </w:r>
-          </w:p>
-          <w:p>
-            <w:r>
-              <w:t xml:space="preserve">11 – </w:t>
-            </w:r>
-            <w:proofErr w:type="gramStart"/>
-            <w:r>
-              <w:t>solicita</w:t>
-            </w:r>
-            <w:proofErr w:type="gramEnd"/>
-            <w:r>
-              <w:t xml:space="preserve"> o próximo registro</w:t>
+              <w:t>Se houver observações, envia “1700” e aguarda “17”+observações</w:t>
+            </w:r>
+          </w:p>
+        </w:tc>
+      </w:tr>
+      <w:tr>
+        <w:tc>
+          <w:tcPr>
+            <w:tcW w:w="4247" w:type="dxa"/>
+          </w:tcPr>
+          <w:p>
+            <w:r>
+              <w:t xml:space="preserve">18 </w:t>
+            </w:r>
+            <w:r>
+              <w:t>–</w:t>
+            </w:r>
+            <w:r>
+              <w:t xml:space="preserve"> </w:t>
+            </w:r>
+            <w:r>
+              <w:t xml:space="preserve">Envia </w:t>
+            </w:r>
+            <w:r>
+              <w:t>entrada do diário da</w:t>
+            </w:r>
+            <w:r>
+              <w:t xml:space="preserve"> </w:t>
+            </w:r>
+            <w:r>
+              <w:t>fiscalização</w:t>
+            </w:r>
+          </w:p>
+        </w:tc>
+        <w:tc>
+          <w:tcPr>
+            <w:tcW w:w="4247" w:type="dxa"/>
+          </w:tcPr>
+          <w:p>
+            <w:r>
+              <w:t xml:space="preserve">18 </w:t>
+            </w:r>
+            <w:r>
+              <w:t>–</w:t>
+            </w:r>
+            <w:r>
+              <w:t xml:space="preserve"> Resposta (</w:t>
+            </w:r>
+            <w:proofErr w:type="spellStart"/>
+            <w:r>
+              <w:t>cpf</w:t>
+            </w:r>
+            <w:proofErr w:type="spellEnd"/>
+            <w:r>
+              <w:t xml:space="preserve"> deve estar alocado no TDPF e este deve estar em andamento)</w:t>
+            </w:r>
+          </w:p>
+        </w:tc>
+      </w:tr>
+      <w:tr>
+        <w:tc>
+          <w:tcPr>
+            <w:tcW w:w="4247" w:type="dxa"/>
+          </w:tcPr>
+          <w:p>
+            <w:proofErr w:type="spellStart"/>
+            <w:proofErr w:type="gramStart"/>
+            <w:r>
+              <w:t>cpf</w:t>
+            </w:r>
+            <w:proofErr w:type="spellEnd"/>
+            <w:proofErr w:type="gramEnd"/>
+            <w:r>
+              <w:t xml:space="preserve"> – 11</w:t>
+            </w:r>
+          </w:p>
+          <w:p>
+            <w:proofErr w:type="spellStart"/>
+            <w:proofErr w:type="gramStart"/>
+            <w:r>
+              <w:t>chaveContagil</w:t>
+            </w:r>
+            <w:proofErr w:type="spellEnd"/>
+            <w:proofErr w:type="gramEnd"/>
+            <w:r>
+              <w:t xml:space="preserve"> – 6</w:t>
+            </w:r>
+          </w:p>
+          <w:p>
+            <w:proofErr w:type="spellStart"/>
+            <w:proofErr w:type="gramStart"/>
+            <w:r>
+              <w:t>tdpf</w:t>
+            </w:r>
+            <w:proofErr w:type="spellEnd"/>
+            <w:proofErr w:type="gramEnd"/>
+            <w:r>
+              <w:t xml:space="preserve"> - 16</w:t>
+            </w:r>
+          </w:p>
+          <w:p>
+            <w:r>
+              <w:t xml:space="preserve">00 – </w:t>
+            </w:r>
+            <w:proofErr w:type="gramStart"/>
+            <w:r>
+              <w:t>primeiro</w:t>
+            </w:r>
+            <w:proofErr w:type="gramEnd"/>
+            <w:r>
+              <w:t xml:space="preserve"> </w:t>
+            </w:r>
+            <w:r>
+              <w:t>envio</w:t>
+            </w:r>
+          </w:p>
+          <w:p>
+            <w:r>
+              <w:t xml:space="preserve">NN – </w:t>
+            </w:r>
+            <w:proofErr w:type="gramStart"/>
+            <w:r>
+              <w:t>número</w:t>
+            </w:r>
+            <w:proofErr w:type="gramEnd"/>
+            <w:r>
+              <w:t xml:space="preserve"> de partes que serão enviadas </w:t>
+            </w:r>
+            <w:r>
+              <w:t>(500 caracteres no máximo por parte)</w:t>
+            </w:r>
+          </w:p>
+          <w:p/>
+          <w:p>
+            <w:r>
+              <w:t>Envios</w:t>
+            </w:r>
+            <w:r>
+              <w:t xml:space="preserve"> subsequentes (sem criptografia</w:t>
+            </w:r>
+            <w:r>
+              <w:t xml:space="preserve"> com chave do servidor, apenas a do usuário</w:t>
+            </w:r>
+            <w:r>
+              <w:t>):</w:t>
             </w:r>
           </w:p>
           <w:p>
@@ -3033,289 +2947,639 @@
                 <w:u w:val="single"/>
               </w:rPr>
             </w:pPr>
-          </w:p>
-        </w:tc>
-        <w:tc>
-          <w:tcPr>
-            <w:tcW w:w="4247" w:type="dxa"/>
-          </w:tcPr>
-          <w:p>
-            <w:r>
-              <w:t>XX</w:t>
-            </w:r>
-            <w:r>
-              <w:t>X</w:t>
-            </w:r>
-            <w:r>
-              <w:t xml:space="preserve"> – número de entradas (só n</w:t>
-            </w:r>
-            <w:r>
-              <w:t>o primeiro envio</w:t>
-            </w:r>
-            <w:r>
-              <w:t>; AAA</w:t>
-            </w:r>
-            <w:r>
-              <w:t xml:space="preserve"> = Erro – ver mensagem</w:t>
+            <w:r>
+              <w:t>Pedaços do</w:t>
+            </w:r>
+            <w:r>
+              <w:t xml:space="preserve"> texto</w:t>
+            </w:r>
+            <w:r>
+              <w:t xml:space="preserve"> até NN</w:t>
+            </w:r>
+          </w:p>
+          <w:p/>
+        </w:tc>
+        <w:tc>
+          <w:tcPr>
+            <w:tcW w:w="4247" w:type="dxa"/>
+          </w:tcPr>
+          <w:p>
+            <w:r>
+              <w:t>“01”/”</w:t>
+            </w:r>
+            <w:r>
+              <w:t>88</w:t>
+            </w:r>
+            <w:r>
+              <w:t>” – tudo ok ou ocorreu erro, respectivamente</w:t>
+            </w:r>
+          </w:p>
+          <w:p>
+            <w:r>
+              <w:t>Mensagem – até 100 caracteres (até o registro NN-1, será enviado “OK” se tudo correu bem; se</w:t>
+            </w:r>
+            <w:r>
+              <w:t xml:space="preserve"> não ou se for a última parte</w:t>
+            </w:r>
+            <w:r>
+              <w:t>, irá o resultado do processamento)</w:t>
+            </w:r>
+          </w:p>
+          <w:p/>
+          <w:p>
+            <w:r>
+              <w:t>Se tudo acima foi “01”- envia uma última mensagem:</w:t>
+            </w:r>
+          </w:p>
+          <w:p>
+            <w:r>
+              <w:t>18</w:t>
+            </w:r>
+          </w:p>
+          <w:p>
+            <w:r>
+              <w:t>“99”</w:t>
+            </w:r>
+          </w:p>
+          <w:p>
+            <w:r>
+              <w:t>Código (</w:t>
+            </w:r>
+            <w:proofErr w:type="gramStart"/>
+            <w:r>
+              <w:t>chave)  do</w:t>
+            </w:r>
+            <w:proofErr w:type="gramEnd"/>
+            <w:r>
+              <w:t xml:space="preserve"> registro incluído – </w:t>
+            </w:r>
+            <w:r>
+              <w:t xml:space="preserve">10 </w:t>
+            </w:r>
+            <w:r>
+              <w:t>caracteres</w:t>
+            </w:r>
+          </w:p>
+          <w:p>
+            <w:r>
+              <w:t>Será armazenado</w:t>
+            </w:r>
+            <w:r>
+              <w:t xml:space="preserve"> o Código do TDPF, a data da entrada (registro) e o texto</w:t>
+            </w:r>
+          </w:p>
+        </w:tc>
+      </w:tr>
+      <w:tr>
+        <w:tc>
+          <w:tcPr>
+            <w:tcW w:w="4247" w:type="dxa"/>
+          </w:tcPr>
+          <w:p>
+            <w:r>
+              <w:t>19 – Solicita entradas do diário da fiscalização</w:t>
+            </w:r>
+          </w:p>
+        </w:tc>
+        <w:tc>
+          <w:tcPr>
+            <w:tcW w:w="4247" w:type="dxa"/>
+          </w:tcPr>
+          <w:p>
+            <w:r>
+              <w:t xml:space="preserve">19 </w:t>
+            </w:r>
+            <w:r>
+              <w:t>–</w:t>
+            </w:r>
+            <w:r>
+              <w:t xml:space="preserve"> Resposta (</w:t>
+            </w:r>
+            <w:proofErr w:type="spellStart"/>
+            <w:r>
+              <w:t>cpf</w:t>
+            </w:r>
+            <w:proofErr w:type="spellEnd"/>
+            <w:r>
+              <w:t xml:space="preserve"> deve estar alocado no TDPF </w:t>
+            </w:r>
+            <w:r>
+              <w:rPr>
+                <w:u w:val="single"/>
+              </w:rPr>
+              <w:t>e este deve estar em andamento</w:t>
             </w:r>
             <w:r>
               <w:t>)</w:t>
             </w:r>
           </w:p>
-          <w:p>
-            <w:proofErr w:type="spellStart"/>
-            <w:r>
-              <w:t>Msg</w:t>
-            </w:r>
-            <w:proofErr w:type="spellEnd"/>
-            <w:r>
-              <w:t xml:space="preserve"> – 100 caracteres</w:t>
+        </w:tc>
+      </w:tr>
+      <w:tr>
+        <w:tc>
+          <w:tcPr>
+            <w:tcW w:w="4247" w:type="dxa"/>
+          </w:tcPr>
+          <w:p>
+            <w:proofErr w:type="spellStart"/>
+            <w:proofErr w:type="gramStart"/>
+            <w:r>
+              <w:lastRenderedPageBreak/>
+              <w:t>cpf</w:t>
+            </w:r>
+            <w:proofErr w:type="spellEnd"/>
+            <w:proofErr w:type="gramEnd"/>
+            <w:r>
+              <w:t xml:space="preserve"> – 11</w:t>
+            </w:r>
+          </w:p>
+          <w:p>
+            <w:proofErr w:type="spellStart"/>
+            <w:proofErr w:type="gramStart"/>
+            <w:r>
+              <w:t>chaveContagil</w:t>
+            </w:r>
+            <w:proofErr w:type="spellEnd"/>
+            <w:proofErr w:type="gramEnd"/>
+            <w:r>
+              <w:t xml:space="preserve"> – 6</w:t>
+            </w:r>
+          </w:p>
+          <w:p>
+            <w:proofErr w:type="spellStart"/>
+            <w:proofErr w:type="gramStart"/>
+            <w:r>
+              <w:t>tdpf</w:t>
+            </w:r>
+            <w:proofErr w:type="spellEnd"/>
+            <w:proofErr w:type="gramEnd"/>
+            <w:r>
+              <w:t xml:space="preserve"> </w:t>
+            </w:r>
+            <w:r>
+              <w:t>–</w:t>
+            </w:r>
+            <w:r>
+              <w:t xml:space="preserve"> 16</w:t>
+            </w:r>
+          </w:p>
+          <w:p>
+            <w:r>
+              <w:t>00</w:t>
             </w:r>
           </w:p>
           <w:p/>
           <w:p>
             <w:r>
-              <w:t>Se XXX for zero, não há envios subsequentes</w:t>
-            </w:r>
-          </w:p>
-          <w:p/>
-          <w:p>
-            <w:r>
-              <w:t>Envios</w:t>
-            </w:r>
-            <w:r>
-              <w:t xml:space="preserve"> subsequentes:</w:t>
-            </w:r>
-          </w:p>
-          <w:p>
-            <w:r>
-              <w:t>P/ cada entrada:</w:t>
-            </w:r>
-          </w:p>
-          <w:p>
-            <w:r>
-              <w:t>Um registro:</w:t>
-            </w:r>
-          </w:p>
-          <w:p>
-            <w:r>
-              <w:lastRenderedPageBreak/>
+              <w:t>Parte</w:t>
+            </w:r>
+            <w:r>
+              <w:t>s subsequentes (sem criptografia):</w:t>
+            </w:r>
+          </w:p>
+          <w:p>
+            <w:r>
               <w:t>19</w:t>
             </w:r>
           </w:p>
           <w:p>
             <w:r>
-              <w:t>Código (chave) do registro</w:t>
-            </w:r>
-            <w:r>
-              <w:t>/entrada</w:t>
-            </w:r>
-            <w:r>
-              <w:t xml:space="preserve"> –</w:t>
-            </w:r>
-            <w:r>
-              <w:t xml:space="preserve"> 10</w:t>
-            </w:r>
-            <w:r>
-              <w:t xml:space="preserve"> caracteres </w:t>
-            </w:r>
-          </w:p>
-          <w:p>
-            <w:r>
-              <w:t>Data da entrada – “</w:t>
-            </w:r>
-            <w:proofErr w:type="spellStart"/>
-            <w:r>
-              <w:t>dd</w:t>
-            </w:r>
-            <w:proofErr w:type="spellEnd"/>
-            <w:r>
-              <w:t>/mm/</w:t>
-            </w:r>
-            <w:proofErr w:type="spellStart"/>
-            <w:r>
-              <w:t>yyyy</w:t>
-            </w:r>
-            <w:proofErr w:type="spellEnd"/>
-            <w:r>
-              <w:t>” (10)</w:t>
-            </w:r>
-          </w:p>
-          <w:p>
-            <w:r>
-              <w:t xml:space="preserve">NN – </w:t>
-            </w:r>
-            <w:proofErr w:type="gramStart"/>
-            <w:r>
-              <w:t>nº</w:t>
-            </w:r>
-            <w:proofErr w:type="gramEnd"/>
-            <w:r>
-              <w:t xml:space="preserve"> de partes (500 caracteres no máximo por parte)</w:t>
-            </w:r>
-          </w:p>
-          <w:p>
-            <w:r>
-              <w:t>P/ cada entrada</w:t>
-            </w:r>
-            <w:r>
-              <w:t>, envia um pedaço da mensagem até enviar as NN partes</w:t>
-            </w:r>
-          </w:p>
-          <w:p/>
-        </w:tc>
-      </w:tr>
-      <w:tr>
-        <w:tc>
-          <w:tcPr>
-            <w:tcW w:w="4247" w:type="dxa"/>
-          </w:tcPr>
-          <w:p>
-            <w:r>
-              <w:lastRenderedPageBreak/>
-              <w:t>20</w:t>
-            </w:r>
-            <w:r>
-              <w:t xml:space="preserve"> –</w:t>
-            </w:r>
-            <w:r>
-              <w:t xml:space="preserve"> Exclui</w:t>
-            </w:r>
-            <w:r>
-              <w:t xml:space="preserve"> entrada do diário da fiscalização</w:t>
-            </w:r>
-          </w:p>
-        </w:tc>
-        <w:tc>
-          <w:tcPr>
-            <w:tcW w:w="4247" w:type="dxa"/>
-          </w:tcPr>
-          <w:p>
-            <w:r>
-              <w:t>20 – Resposta (</w:t>
-            </w:r>
-            <w:proofErr w:type="spellStart"/>
-            <w:r>
-              <w:t>cpf</w:t>
-            </w:r>
-            <w:proofErr w:type="spellEnd"/>
-            <w:r>
-              <w:t xml:space="preserve"> deve estar alocado no TDPF e este deve estar em andamento)</w:t>
-            </w:r>
-          </w:p>
-        </w:tc>
-      </w:tr>
-      <w:tr>
-        <w:tc>
-          <w:tcPr>
-            <w:tcW w:w="4247" w:type="dxa"/>
-          </w:tcPr>
-          <w:p>
-            <w:proofErr w:type="spellStart"/>
-            <w:proofErr w:type="gramStart"/>
-            <w:r>
-              <w:t>cpf</w:t>
-            </w:r>
-            <w:proofErr w:type="spellEnd"/>
-            <w:proofErr w:type="gramEnd"/>
-            <w:r>
-              <w:t xml:space="preserve"> – 11</w:t>
-            </w:r>
-          </w:p>
-          <w:p>
-            <w:proofErr w:type="spellStart"/>
-            <w:proofErr w:type="gramStart"/>
-            <w:r>
-              <w:t>chaveContagil</w:t>
-            </w:r>
-            <w:proofErr w:type="spellEnd"/>
-            <w:proofErr w:type="gramEnd"/>
-            <w:r>
-              <w:t xml:space="preserve"> – 10</w:t>
-            </w:r>
-          </w:p>
-          <w:p>
-            <w:proofErr w:type="spellStart"/>
-            <w:proofErr w:type="gramStart"/>
-            <w:r>
-              <w:t>tdpf</w:t>
-            </w:r>
-            <w:proofErr w:type="spellEnd"/>
-            <w:proofErr w:type="gramEnd"/>
-            <w:r>
-              <w:t xml:space="preserve"> – 16</w:t>
-            </w:r>
-          </w:p>
-          <w:p>
-            <w:r>
-              <w:t>Código (chave)</w:t>
-            </w:r>
-            <w:r>
-              <w:t xml:space="preserve"> do Registro –</w:t>
-            </w:r>
-            <w:r>
-              <w:t xml:space="preserve"> 10</w:t>
-            </w:r>
-          </w:p>
-        </w:tc>
-        <w:tc>
-          <w:tcPr>
-            <w:tcW w:w="4247" w:type="dxa"/>
-          </w:tcPr>
-          <w:p>
-            <w:r>
-              <w:t>“00” – sucesso</w:t>
-            </w:r>
-          </w:p>
-          <w:p>
-            <w:r>
-              <w:t>“99” – erro</w:t>
-            </w:r>
-          </w:p>
-          <w:p>
-            <w:r>
-              <w:t>Mensagem – 100 caracteres</w:t>
-            </w:r>
-          </w:p>
-        </w:tc>
-      </w:tr>
-      <w:tr>
-        <w:tc>
-          <w:tcPr>
-            <w:tcW w:w="4247" w:type="dxa"/>
-          </w:tcPr>
+              <w:t xml:space="preserve">11 – </w:t>
+            </w:r>
+            <w:proofErr w:type="gramStart"/>
+            <w:r>
+              <w:t>solicita</w:t>
+            </w:r>
+            <w:proofErr w:type="gramEnd"/>
+            <w:r>
+              <w:t xml:space="preserve"> o próximo registro</w:t>
+            </w:r>
+          </w:p>
           <w:p>
             <w:pPr>
               <w:rPr>
-                <w:strike/>
+                <w:u w:val="single"/>
               </w:rPr>
             </w:pPr>
-            <w:r>
+          </w:p>
+        </w:tc>
+        <w:tc>
+          <w:tcPr>
+            <w:tcW w:w="4247" w:type="dxa"/>
+          </w:tcPr>
+          <w:p>
+            <w:r>
+              <w:t>XX</w:t>
+            </w:r>
+            <w:r>
+              <w:t>X</w:t>
+            </w:r>
+            <w:r>
+              <w:t xml:space="preserve"> – número de entradas (só n</w:t>
+            </w:r>
+            <w:r>
+              <w:t>o primeiro envio</w:t>
+            </w:r>
+            <w:r>
+              <w:t>; AAA</w:t>
+            </w:r>
+            <w:r>
+              <w:t xml:space="preserve"> = Erro – ver mensagem</w:t>
+            </w:r>
+            <w:r>
+              <w:t>)</w:t>
+            </w:r>
+          </w:p>
+          <w:p>
+            <w:proofErr w:type="spellStart"/>
+            <w:r>
+              <w:t>Msg</w:t>
+            </w:r>
+            <w:proofErr w:type="spellEnd"/>
+            <w:r>
+              <w:t xml:space="preserve"> – 100 caracteres</w:t>
+            </w:r>
+          </w:p>
+          <w:p/>
+          <w:p>
+            <w:r>
+              <w:t>Se XXX for zero, não há envios subsequentes</w:t>
+            </w:r>
+          </w:p>
+          <w:p/>
+          <w:p>
+            <w:r>
+              <w:t>Envios</w:t>
+            </w:r>
+            <w:r>
+              <w:t xml:space="preserve"> subsequentes:</w:t>
+            </w:r>
+          </w:p>
+          <w:p>
+            <w:r>
+              <w:t>P/ cada entrada:</w:t>
+            </w:r>
+          </w:p>
+          <w:p>
+            <w:r>
+              <w:t>Um registro:</w:t>
+            </w:r>
+          </w:p>
+          <w:p>
+            <w:r>
+              <w:t>19</w:t>
+            </w:r>
+          </w:p>
+          <w:p>
+            <w:r>
+              <w:t>Código (chave) do registro</w:t>
+            </w:r>
+            <w:r>
+              <w:t>/entrada</w:t>
+            </w:r>
+            <w:r>
+              <w:t xml:space="preserve"> –</w:t>
+            </w:r>
+            <w:r>
+              <w:t xml:space="preserve"> 10</w:t>
+            </w:r>
+            <w:r>
+              <w:t xml:space="preserve"> caracteres </w:t>
+            </w:r>
+          </w:p>
+          <w:p>
+            <w:r>
+              <w:t>Data da entrada – “</w:t>
+            </w:r>
+            <w:proofErr w:type="spellStart"/>
+            <w:r>
+              <w:t>dd</w:t>
+            </w:r>
+            <w:proofErr w:type="spellEnd"/>
+            <w:r>
+              <w:t>/mm/</w:t>
+            </w:r>
+            <w:proofErr w:type="spellStart"/>
+            <w:r>
+              <w:t>yyyy</w:t>
+            </w:r>
+            <w:proofErr w:type="spellEnd"/>
+            <w:r>
+              <w:t>” (10)</w:t>
+            </w:r>
+          </w:p>
+          <w:p>
+            <w:r>
+              <w:t xml:space="preserve">NN – </w:t>
+            </w:r>
+            <w:proofErr w:type="gramStart"/>
+            <w:r>
+              <w:t>nº</w:t>
+            </w:r>
+            <w:proofErr w:type="gramEnd"/>
+            <w:r>
+              <w:t xml:space="preserve"> de partes (500 caracteres no máximo por parte)</w:t>
+            </w:r>
+          </w:p>
+          <w:p>
+            <w:r>
+              <w:t>P/ cada entrada</w:t>
+            </w:r>
+            <w:r>
+              <w:t>, envia um pedaço da mensagem até enviar as NN partes</w:t>
+            </w:r>
+          </w:p>
+          <w:p/>
+        </w:tc>
+      </w:tr>
+      <w:tr>
+        <w:tc>
+          <w:tcPr>
+            <w:tcW w:w="4247" w:type="dxa"/>
+          </w:tcPr>
+          <w:p>
+            <w:r>
+              <w:t>20</w:t>
+            </w:r>
+            <w:r>
+              <w:t xml:space="preserve"> –</w:t>
+            </w:r>
+            <w:r>
+              <w:t xml:space="preserve"> Exclui</w:t>
+            </w:r>
+            <w:r>
+              <w:t xml:space="preserve"> entrada do diário da fiscalização</w:t>
+            </w:r>
+          </w:p>
+        </w:tc>
+        <w:tc>
+          <w:tcPr>
+            <w:tcW w:w="4247" w:type="dxa"/>
+          </w:tcPr>
+          <w:p>
+            <w:r>
+              <w:t>20 – Resposta (</w:t>
+            </w:r>
+            <w:proofErr w:type="spellStart"/>
+            <w:r>
+              <w:t>cpf</w:t>
+            </w:r>
+            <w:proofErr w:type="spellEnd"/>
+            <w:r>
+              <w:t xml:space="preserve"> deve estar alocado no TDPF e este deve estar em andamento)</w:t>
+            </w:r>
+          </w:p>
+        </w:tc>
+      </w:tr>
+      <w:tr>
+        <w:tc>
+          <w:tcPr>
+            <w:tcW w:w="4247" w:type="dxa"/>
+          </w:tcPr>
+          <w:p>
+            <w:proofErr w:type="spellStart"/>
+            <w:proofErr w:type="gramStart"/>
+            <w:r>
+              <w:t>cpf</w:t>
+            </w:r>
+            <w:proofErr w:type="spellEnd"/>
+            <w:proofErr w:type="gramEnd"/>
+            <w:r>
+              <w:t xml:space="preserve"> – 11</w:t>
+            </w:r>
+          </w:p>
+          <w:p>
+            <w:proofErr w:type="spellStart"/>
+            <w:proofErr w:type="gramStart"/>
+            <w:r>
+              <w:t>chaveContagil</w:t>
+            </w:r>
+            <w:proofErr w:type="spellEnd"/>
+            <w:proofErr w:type="gramEnd"/>
+            <w:r>
+              <w:t xml:space="preserve"> – 6</w:t>
+            </w:r>
+          </w:p>
+          <w:p>
+            <w:proofErr w:type="spellStart"/>
+            <w:proofErr w:type="gramStart"/>
+            <w:r>
+              <w:t>tdpf</w:t>
+            </w:r>
+            <w:proofErr w:type="spellEnd"/>
+            <w:proofErr w:type="gramEnd"/>
+            <w:r>
+              <w:t xml:space="preserve"> – 16</w:t>
+            </w:r>
+          </w:p>
+          <w:p>
+            <w:r>
+              <w:t>Código (chave)</w:t>
+            </w:r>
+            <w:r>
+              <w:t xml:space="preserve"> do Registro –</w:t>
+            </w:r>
+            <w:r>
+              <w:t xml:space="preserve"> 10</w:t>
+            </w:r>
+          </w:p>
+        </w:tc>
+        <w:tc>
+          <w:tcPr>
+            <w:tcW w:w="4247" w:type="dxa"/>
+          </w:tcPr>
+          <w:p>
+            <w:r>
+              <w:t>“00” – sucesso</w:t>
+            </w:r>
+          </w:p>
+          <w:p>
+            <w:r>
+              <w:t>“99” – erro</w:t>
+            </w:r>
+          </w:p>
+          <w:p>
+            <w:r>
+              <w:t>Mensagem – 100 caracteres</w:t>
+            </w:r>
+          </w:p>
+        </w:tc>
+      </w:tr>
+      <w:tr>
+        <w:tc>
+          <w:tcPr>
+            <w:tcW w:w="4247" w:type="dxa"/>
+          </w:tcPr>
+          <w:p>
+            <w:r>
+              <w:t>21</w:t>
+            </w:r>
+            <w:r>
+              <w:t xml:space="preserve"> – Informa DCC de TDPF</w:t>
+            </w:r>
+            <w:r>
+              <w:t xml:space="preserve"> </w:t>
+            </w:r>
+          </w:p>
+        </w:tc>
+        <w:tc>
+          <w:tcPr>
+            <w:tcW w:w="4247" w:type="dxa"/>
+          </w:tcPr>
+          <w:p>
+            <w:r>
+              <w:t>21</w:t>
+            </w:r>
+            <w:r>
+              <w:t xml:space="preserve"> – Resposta</w:t>
+            </w:r>
+            <w:r>
+              <w:t xml:space="preserve"> </w:t>
+            </w:r>
+            <w:r>
+              <w:t>(</w:t>
+            </w:r>
+            <w:proofErr w:type="spellStart"/>
+            <w:r>
+              <w:t>cpf</w:t>
+            </w:r>
+            <w:proofErr w:type="spellEnd"/>
+            <w:r>
+              <w:t xml:space="preserve"> deve est</w:t>
+            </w:r>
+            <w:r>
+              <w:t xml:space="preserve">ar alocado ou ser de supervisor e </w:t>
+            </w:r>
+            <w:r>
+              <w:t>o TDPF deve estar em andamento)</w:t>
+            </w:r>
+          </w:p>
+        </w:tc>
+      </w:tr>
+      <w:tr>
+        <w:tc>
+          <w:tcPr>
+            <w:tcW w:w="4247" w:type="dxa"/>
+          </w:tcPr>
+          <w:p>
+            <w:proofErr w:type="spellStart"/>
+            <w:proofErr w:type="gramStart"/>
+            <w:r>
+              <w:t>cpf</w:t>
+            </w:r>
+            <w:proofErr w:type="spellEnd"/>
+            <w:proofErr w:type="gramEnd"/>
+            <w:r>
+              <w:t xml:space="preserve"> – 11</w:t>
+            </w:r>
+          </w:p>
+          <w:p>
+            <w:proofErr w:type="spellStart"/>
+            <w:proofErr w:type="gramStart"/>
+            <w:r>
+              <w:t>chaveContagil</w:t>
+            </w:r>
+            <w:proofErr w:type="spellEnd"/>
+            <w:proofErr w:type="gramEnd"/>
+            <w:r>
+              <w:t xml:space="preserve"> – 6</w:t>
+            </w:r>
+          </w:p>
+          <w:p>
+            <w:proofErr w:type="spellStart"/>
+            <w:proofErr w:type="gramStart"/>
+            <w:r>
+              <w:t>tdpf</w:t>
+            </w:r>
+            <w:proofErr w:type="spellEnd"/>
+            <w:proofErr w:type="gramEnd"/>
+            <w:r>
+              <w:t xml:space="preserve"> – 16 caracteres numéricos</w:t>
+            </w:r>
+          </w:p>
+          <w:p>
+            <w:r>
+              <w:t>DCC</w:t>
+            </w:r>
+            <w:r>
+              <w:t xml:space="preserve"> – </w:t>
+            </w:r>
+            <w:r>
+              <w:t>17</w:t>
+            </w:r>
+          </w:p>
+          <w:p/>
+          <w:p>
+            <w:r>
+              <w:t>DCC deve ser único na base de dados</w:t>
+            </w:r>
+          </w:p>
+          <w:p/>
+        </w:tc>
+        <w:tc>
+          <w:tcPr>
+            <w:tcW w:w="4247" w:type="dxa"/>
+          </w:tcPr>
+          <w:p>
+            <w:proofErr w:type="gramStart"/>
+            <w:r>
+              <w:t>mensagem</w:t>
+            </w:r>
+            <w:proofErr w:type="gramEnd"/>
+            <w:r>
+              <w:t xml:space="preserve"> (100 caracteres)</w:t>
+            </w:r>
+          </w:p>
+          <w:p/>
+          <w:p>
+            <w:r>
+              <w:t>DCC deve ser único na base de dados</w:t>
+            </w:r>
+          </w:p>
+          <w:p/>
+        </w:tc>
+      </w:tr>
+      <w:tr>
+        <w:tc>
+          <w:tcPr>
+            <w:tcW w:w="4247" w:type="dxa"/>
+          </w:tcPr>
+          <w:p>
+            <w:pPr>
               <w:rPr>
-                <w:strike/>
+                <w:u w:val="single"/>
               </w:rPr>
-              <w:t xml:space="preserve">19 – Solicita e-mail </w:t>
-            </w:r>
-            <w:r>
-              <w:rPr>
-                <w:strike/>
-              </w:rPr>
-              <w:t xml:space="preserve">com planilha </w:t>
-            </w:r>
-            <w:r>
-              <w:rPr>
-                <w:strike/>
-              </w:rPr>
-              <w:t>(atividades, ciências ou ambas; alocados ou supervisor)</w:t>
-            </w:r>
-          </w:p>
-        </w:tc>
+            </w:pPr>
+          </w:p>
+        </w:tc>
+        <w:tc>
+          <w:tcPr>
+            <w:tcW w:w="4247" w:type="dxa"/>
+          </w:tcPr>
+          <w:p>
+            <w:r>
+              <w:t>90 – Erros de Chave/usuário</w:t>
+            </w:r>
+          </w:p>
+        </w:tc>
+      </w:tr>
+      <w:tr>
         <w:tc>
           <w:tcPr>
             <w:tcW w:w="4247" w:type="dxa"/>
           </w:tcPr>
           <w:p/>
         </w:tc>
+        <w:tc>
+          <w:tcPr>
+            <w:tcW w:w="4247" w:type="dxa"/>
+          </w:tcPr>
+          <w:p>
+            <w:r>
+              <w:t>97 – Erros de CPF e conexão BD</w:t>
+            </w:r>
+          </w:p>
+        </w:tc>
       </w:tr>
       <w:tr>
         <w:tc>
@@ -3330,46 +3594,7 @@
           </w:tcPr>
           <w:p>
             <w:r>
-              <w:t>90 – Erros de Chave/usuário</w:t>
-            </w:r>
-          </w:p>
-        </w:tc>
-      </w:tr>
-      <w:tr>
-        <w:tc>
-          <w:tcPr>
-            <w:tcW w:w="4247" w:type="dxa"/>
-          </w:tcPr>
-          <w:p/>
-        </w:tc>
-        <w:tc>
-          <w:tcPr>
-            <w:tcW w:w="4247" w:type="dxa"/>
-          </w:tcPr>
-          <w:p>
-            <w:r>
-              <w:t>97 – Erros de CPF e conexão BD</w:t>
-            </w:r>
-          </w:p>
-        </w:tc>
-      </w:tr>
-      <w:tr>
-        <w:tc>
-          <w:tcPr>
-            <w:tcW w:w="4247" w:type="dxa"/>
-          </w:tcPr>
-          <w:p/>
-        </w:tc>
-        <w:tc>
-          <w:tcPr>
-            <w:tcW w:w="4247" w:type="dxa"/>
-          </w:tcPr>
-          <w:p>
-            <w:r>
-              <w:t xml:space="preserve">99 – </w:t>
-            </w:r>
-            <w:r>
-              <w:t>Erros de requisição</w:t>
+              <w:t>99 – Erros de requisição</w:t>
             </w:r>
           </w:p>
         </w:tc>

</xml_diff>

<commit_message>
Cálculo de Pontos, Troca de Senha e Requisição 25
Diversas correções e implementação do cálculo de pontos de TDPF, troca de senha e requisição 25.
</commit_message>
<xml_diff>
--- a/Protocolo Cliente-Servidor.docx
+++ b/Protocolo Cliente-Servidor.docx
@@ -467,8 +467,19 @@
             </w:r>
           </w:p>
           <w:p>
-            <w:r>
-              <w:t>código (15 caracteres)</w:t>
+            <w:proofErr w:type="gramStart"/>
+            <w:r>
+              <w:t>código</w:t>
+            </w:r>
+            <w:proofErr w:type="gramEnd"/>
+            <w:r>
+              <w:t xml:space="preserve"> (15 caracteres)</w:t>
+            </w:r>
+          </w:p>
+          <w:p/>
+          <w:p>
+            <w:r>
+              <w:t>data não pode ser inferior à data de emissão do TDPF</w:t>
             </w:r>
           </w:p>
         </w:tc>
@@ -1110,23 +1121,7 @@
             </w:r>
             <w:proofErr w:type="spellEnd"/>
             <w:r>
-              <w:t xml:space="preserve"> = 12345678909 (sem </w:t>
-            </w:r>
-            <w:proofErr w:type="spellStart"/>
-            <w:r>
-              <w:t>tdpfChave</w:t>
-            </w:r>
-            <w:proofErr w:type="spellEnd"/>
-            <w:r>
-              <w:t xml:space="preserve"> e sem </w:t>
-            </w:r>
-            <w:proofErr w:type="spellStart"/>
-            <w:r>
-              <w:t>codAcessoTdpfChave</w:t>
-            </w:r>
-            <w:proofErr w:type="spellEnd"/>
-            <w:r>
-              <w:t>),</w:t>
+              <w:t xml:space="preserve"> = 12345678909,</w:t>
             </w:r>
             <w:r>
               <w:t xml:space="preserve"> envia mais 5</w:t>
@@ -1149,7 +1144,13 @@
             </w:r>
             <w:proofErr w:type="spellEnd"/>
             <w:r>
-              <w:t>, nome e data).</w:t>
+              <w:t>, nome</w:t>
+            </w:r>
+            <w:r>
+              <w:t>, emissão, vencimento</w:t>
+            </w:r>
+            <w:r>
+              <w:t xml:space="preserve"> e data).</w:t>
             </w:r>
           </w:p>
         </w:tc>
@@ -1697,13 +1698,7 @@
               <w:t xml:space="preserve"> (S ou N) </w:t>
             </w:r>
             <w:r>
-              <w:t xml:space="preserve">- </w:t>
-            </w:r>
-            <w:r>
-              <w:t>no caso d</w:t>
-            </w:r>
-            <w:r>
-              <w:t>e ter solicitado NÃO Encerrados</w:t>
+              <w:t>- no caso de ter solicitado NÃO Encerrados</w:t>
             </w:r>
           </w:p>
           <w:p>
@@ -1740,47 +1735,45 @@
             </w:r>
             <w:proofErr w:type="spellEnd"/>
             <w:r>
-              <w:t xml:space="preserve"> = 12345678909 (sem </w:t>
-            </w:r>
-            <w:proofErr w:type="spellStart"/>
-            <w:r>
-              <w:t>tdpfChave</w:t>
-            </w:r>
-            <w:proofErr w:type="spellEnd"/>
-            <w:r>
-              <w:t xml:space="preserve"> e sem </w:t>
-            </w:r>
-            <w:proofErr w:type="spellStart"/>
-            <w:r>
-              <w:t>codAcessoTdpfChave</w:t>
-            </w:r>
-            <w:proofErr w:type="spellEnd"/>
-            <w:r>
-              <w:t>), envia mais 5 e assim sucessivamente. A partir d</w:t>
-            </w:r>
-            <w:r>
-              <w:t xml:space="preserve">o segundo </w:t>
+              <w:t xml:space="preserve"> = 12345678909, envia mais 5 e assim sucessivamente. A partir d</w:t>
+            </w:r>
+            <w:r>
+              <w:t>o segundo envio, envia</w:t>
+            </w:r>
+            <w:r>
+              <w:t xml:space="preserve"> 12 e os dados (</w:t>
+            </w:r>
+            <w:proofErr w:type="spellStart"/>
+            <w:r>
+              <w:t>tdpf</w:t>
+            </w:r>
+            <w:proofErr w:type="spellEnd"/>
+            <w:r>
+              <w:t>, nome,</w:t>
+            </w:r>
+            <w:r>
+              <w:t xml:space="preserve"> monitorado</w:t>
+            </w:r>
+            <w:r>
+              <w:t xml:space="preserve"> [no caso de ter sido solicitado os </w:t>
             </w:r>
             <w:r>
               <w:lastRenderedPageBreak/>
-              <w:t>envio, envia</w:t>
-            </w:r>
-            <w:r>
-              <w:t xml:space="preserve"> 12 e os dados (</w:t>
-            </w:r>
-            <w:proofErr w:type="spellStart"/>
-            <w:r>
-              <w:t>tdpf</w:t>
-            </w:r>
-            <w:proofErr w:type="spellEnd"/>
-            <w:r>
-              <w:t>, nome,</w:t>
-            </w:r>
-            <w:r>
-              <w:t xml:space="preserve"> monitorado</w:t>
-            </w:r>
-            <w:r>
-              <w:t xml:space="preserve"> e se é supervisor</w:t>
+              <w:t>NÃO encerrados],</w:t>
+            </w:r>
+            <w:r>
+              <w:t xml:space="preserve"> se é supervisor</w:t>
+            </w:r>
+            <w:r>
+              <w:t xml:space="preserve">, </w:t>
+            </w:r>
+            <w:proofErr w:type="spellStart"/>
+            <w:r>
+              <w:t>dcc</w:t>
+            </w:r>
+            <w:proofErr w:type="spellEnd"/>
+            <w:r>
+              <w:t xml:space="preserve"> e encerramento [no caso de ter sido solicitado os encerrados]</w:t>
             </w:r>
             <w:r>
               <w:t>).</w:t>
@@ -2007,6 +2000,19 @@
           </w:p>
           <w:p>
             <w:r>
+              <w:t xml:space="preserve">Data da primeira ciência (10 caracteres) (se não há ciência para o </w:t>
+            </w:r>
+            <w:proofErr w:type="spellStart"/>
+            <w:r>
+              <w:t>tdpf</w:t>
+            </w:r>
+            <w:proofErr w:type="spellEnd"/>
+            <w:r>
+              <w:t>, vai 00/00/0000)</w:t>
+            </w:r>
+          </w:p>
+          <w:p>
+            <w:r>
               <w:t>D</w:t>
             </w:r>
             <w:r>
@@ -2016,6 +2022,9 @@
               <w:t xml:space="preserve"> ciência</w:t>
             </w:r>
             <w:r>
+              <w:t xml:space="preserve"> mais recente</w:t>
+            </w:r>
+            <w:r>
               <w:t xml:space="preserve"> (10 caracteres) (se não há ciência para o </w:t>
             </w:r>
             <w:proofErr w:type="spellStart"/>
@@ -2030,11 +2039,17 @@
           <w:p>
             <w:proofErr w:type="gramStart"/>
             <w:r>
-              <w:t>documento</w:t>
-            </w:r>
-            <w:proofErr w:type="gramEnd"/>
-            <w:r>
-              <w:t xml:space="preserve"> (50 caracteres)</w:t>
+              <w:t xml:space="preserve">documento </w:t>
+            </w:r>
+            <w:r>
+              <w:t xml:space="preserve"> da</w:t>
+            </w:r>
+            <w:proofErr w:type="gramEnd"/>
+            <w:r>
+              <w:t xml:space="preserve"> ciência mais recente </w:t>
+            </w:r>
+            <w:r>
+              <w:t>(50 caracteres)</w:t>
             </w:r>
           </w:p>
           <w:p>
@@ -2054,8 +2069,6 @@
             <w:r>
               <w:t>Nome de um Fiscal responsável (100 caracteres)</w:t>
             </w:r>
-            <w:bookmarkStart w:id="0" w:name="_GoBack"/>
-            <w:bookmarkEnd w:id="0"/>
           </w:p>
           <w:p>
             <w:r>
@@ -2261,164 +2274,30 @@
             <w:r>
               <w:t>observações</w:t>
             </w:r>
+            <w:r>
+              <w:t xml:space="preserve"> (100)</w:t>
+            </w:r>
           </w:p>
           <w:p/>
-        </w:tc>
-      </w:tr>
-      <w:tr>
-        <w:tc>
-          <w:tcPr>
-            <w:tcW w:w="4247" w:type="dxa"/>
-          </w:tcPr>
-          <w:p>
-            <w:r>
-              <w:t xml:space="preserve">15 – Relação das Atividade </w:t>
-            </w:r>
-            <w:r>
-              <w:t>de um TDPF (CPF deve estar alocado ou ser supervisor)</w:t>
-            </w:r>
-          </w:p>
-        </w:tc>
-        <w:tc>
-          <w:tcPr>
-            <w:tcW w:w="4247" w:type="dxa"/>
-          </w:tcPr>
-          <w:p>
-            <w:r>
-              <w:t xml:space="preserve">15 – Resposta (relaciona atividades </w:t>
-            </w:r>
-            <w:r>
-              <w:t>de um</w:t>
-            </w:r>
-            <w:r>
-              <w:t xml:space="preserve"> </w:t>
-            </w:r>
-            <w:r>
-              <w:t>TDPF</w:t>
-            </w:r>
-            <w:r>
-              <w:t xml:space="preserve"> </w:t>
-            </w:r>
-            <w:r>
-              <w:rPr>
-                <w:strike/>
-              </w:rPr>
-              <w:t>e</w:t>
-            </w:r>
-            <w:r>
-              <w:rPr>
-                <w:strike/>
-              </w:rPr>
-              <w:t>m a</w:t>
-            </w:r>
-            <w:r>
-              <w:rPr>
-                <w:strike/>
-              </w:rPr>
-              <w:t>ndamento</w:t>
-            </w:r>
-            <w:r>
-              <w:t xml:space="preserve"> em que</w:t>
-            </w:r>
-            <w:r>
-              <w:t xml:space="preserve"> o</w:t>
-            </w:r>
-            <w:r>
-              <w:t xml:space="preserve"> CPF esteja alocado</w:t>
-            </w:r>
-            <w:r>
-              <w:t xml:space="preserve"> ou seja supervisor</w:t>
-            </w:r>
-            <w:r>
-              <w:t>)</w:t>
-            </w:r>
-          </w:p>
-        </w:tc>
-      </w:tr>
-      <w:tr>
-        <w:tc>
-          <w:tcPr>
-            <w:tcW w:w="4247" w:type="dxa"/>
-          </w:tcPr>
-          <w:p>
-            <w:proofErr w:type="spellStart"/>
-            <w:proofErr w:type="gramStart"/>
-            <w:r>
-              <w:t>cpf</w:t>
-            </w:r>
-            <w:proofErr w:type="spellEnd"/>
-            <w:proofErr w:type="gramEnd"/>
-            <w:r>
-              <w:t xml:space="preserve"> – 11</w:t>
-            </w:r>
-          </w:p>
-          <w:p>
-            <w:proofErr w:type="spellStart"/>
-            <w:proofErr w:type="gramStart"/>
-            <w:r>
-              <w:t>chaveContagil</w:t>
-            </w:r>
-            <w:proofErr w:type="spellEnd"/>
-            <w:proofErr w:type="gramEnd"/>
-            <w:r>
-              <w:t xml:space="preserve"> – 6</w:t>
-            </w:r>
-          </w:p>
-          <w:p>
-            <w:proofErr w:type="spellStart"/>
-            <w:proofErr w:type="gramStart"/>
-            <w:r>
-              <w:t>tdpf</w:t>
-            </w:r>
-            <w:proofErr w:type="spellEnd"/>
-            <w:proofErr w:type="gramEnd"/>
-            <w:r>
-              <w:t xml:space="preserve"> </w:t>
-            </w:r>
-            <w:r>
-              <w:t>–</w:t>
-            </w:r>
-            <w:r>
-              <w:t xml:space="preserve"> 16</w:t>
-            </w:r>
-            <w:r>
-              <w:t xml:space="preserve"> caracteres numéricos</w:t>
-            </w:r>
-          </w:p>
-          <w:p>
-            <w:r>
-              <w:t>“000”- primeira consulta</w:t>
-            </w:r>
-          </w:p>
-          <w:p>
-            <w:r>
-              <w:t>“XXX” – Solicita do XXX registro em diante (retorna no máximo 10 registros)</w:t>
-            </w:r>
-          </w:p>
-        </w:tc>
-        <w:tc>
-          <w:tcPr>
-            <w:tcW w:w="4247" w:type="dxa"/>
-          </w:tcPr>
-          <w:p>
-            <w:r>
-              <w:t xml:space="preserve">NNN – número de </w:t>
-            </w:r>
-            <w:proofErr w:type="spellStart"/>
-            <w:r>
-              <w:t>TDPFs</w:t>
-            </w:r>
-            <w:proofErr w:type="spellEnd"/>
-            <w:r>
-              <w:t xml:space="preserve"> (só vai na primeira resposta)</w:t>
-            </w:r>
-          </w:p>
-          <w:p>
-            <w:r>
-              <w:t>Código da atividade [chave] (10</w:t>
-            </w:r>
-            <w:r>
-              <w:t xml:space="preserve"> caracteres)</w:t>
+          <w:p/>
+          <w:p>
+            <w:proofErr w:type="gramStart"/>
+            <w:r>
+              <w:t>data</w:t>
+            </w:r>
+            <w:proofErr w:type="gramEnd"/>
+            <w:r>
+              <w:t xml:space="preserve"> de início não pode ser inferior à data de emissão do TDPF</w:t>
+            </w:r>
+          </w:p>
+          <w:p>
+            <w:proofErr w:type="gramStart"/>
+            <w:r>
+              <w:t>data</w:t>
+            </w:r>
+            <w:proofErr w:type="gramEnd"/>
+            <w:r>
+              <w:t xml:space="preserve"> de vencimento não pode ser anterior à data de início</w:t>
             </w:r>
           </w:p>
           <w:p>
@@ -2428,37 +2307,168 @@
               </w:rPr>
             </w:pPr>
             <w:r>
-              <w:t>Atividade (50 caracteres)</w:t>
-            </w:r>
-          </w:p>
-          <w:p>
-            <w:r>
-              <w:t>Inicio (10 caracteres)</w:t>
-            </w:r>
-          </w:p>
-          <w:p>
-            <w:r>
-              <w:t>Termino</w:t>
-            </w:r>
-            <w:r>
-              <w:t xml:space="preserve"> (10 caracteres)</w:t>
-            </w:r>
-          </w:p>
-          <w:p>
+              <w:t>data de término não pode ser anterior à data de início</w:t>
+            </w:r>
+          </w:p>
+        </w:tc>
+      </w:tr>
+      <w:tr>
+        <w:tc>
+          <w:tcPr>
+            <w:tcW w:w="4247" w:type="dxa"/>
+          </w:tcPr>
+          <w:p>
+            <w:r>
+              <w:t xml:space="preserve">15 – Relação das Atividade </w:t>
+            </w:r>
+            <w:r>
+              <w:t>de um TDPF (CPF deve estar alocado ou ser supervisor)</w:t>
+            </w:r>
+          </w:p>
+        </w:tc>
+        <w:tc>
+          <w:tcPr>
+            <w:tcW w:w="4247" w:type="dxa"/>
+          </w:tcPr>
+          <w:p>
+            <w:r>
+              <w:t xml:space="preserve">15 – Resposta (relaciona atividades </w:t>
+            </w:r>
+            <w:r>
+              <w:t>de um</w:t>
+            </w:r>
+            <w:r>
+              <w:t xml:space="preserve"> </w:t>
+            </w:r>
+            <w:r>
+              <w:t>TDPF</w:t>
+            </w:r>
+            <w:r>
+              <w:t xml:space="preserve"> </w:t>
+            </w:r>
+            <w:r>
+              <w:rPr>
+                <w:strike/>
+              </w:rPr>
+              <w:t>e</w:t>
+            </w:r>
+            <w:r>
+              <w:rPr>
+                <w:strike/>
+              </w:rPr>
+              <w:t>m a</w:t>
+            </w:r>
+            <w:r>
+              <w:rPr>
+                <w:strike/>
+              </w:rPr>
+              <w:t>ndamento</w:t>
+            </w:r>
+            <w:r>
+              <w:t xml:space="preserve"> em que</w:t>
+            </w:r>
+            <w:r>
+              <w:t xml:space="preserve"> o</w:t>
+            </w:r>
+            <w:r>
+              <w:t xml:space="preserve"> CPF esteja alocado</w:t>
+            </w:r>
+            <w:r>
+              <w:t xml:space="preserve"> ou seja supervisor</w:t>
+            </w:r>
+            <w:r>
+              <w:t>)</w:t>
+            </w:r>
+          </w:p>
+        </w:tc>
+      </w:tr>
+      <w:tr>
+        <w:tc>
+          <w:tcPr>
+            <w:tcW w:w="4247" w:type="dxa"/>
+          </w:tcPr>
+          <w:p>
+            <w:proofErr w:type="spellStart"/>
+            <w:proofErr w:type="gramStart"/>
+            <w:r>
+              <w:t>cpf</w:t>
+            </w:r>
+            <w:proofErr w:type="spellEnd"/>
+            <w:proofErr w:type="gramEnd"/>
+            <w:r>
+              <w:t xml:space="preserve"> – 11</w:t>
+            </w:r>
+          </w:p>
+          <w:p>
+            <w:proofErr w:type="spellStart"/>
+            <w:proofErr w:type="gramStart"/>
+            <w:r>
+              <w:t>chaveContagil</w:t>
+            </w:r>
+            <w:proofErr w:type="spellEnd"/>
+            <w:proofErr w:type="gramEnd"/>
+            <w:r>
+              <w:t xml:space="preserve"> – 6</w:t>
+            </w:r>
+          </w:p>
+          <w:p>
+            <w:proofErr w:type="spellStart"/>
+            <w:proofErr w:type="gramStart"/>
             <w:r>
               <w:lastRenderedPageBreak/>
-              <w:t>Vencimento (10 carac</w:t>
-            </w:r>
-            <w:r>
-              <w:t>t</w:t>
-            </w:r>
-            <w:r>
-              <w:t>eres)</w:t>
-            </w:r>
-          </w:p>
-          <w:p>
-            <w:r>
-              <w:t>Horas alocadas (3 caracteres)</w:t>
+              <w:t>tdpf</w:t>
+            </w:r>
+            <w:proofErr w:type="spellEnd"/>
+            <w:proofErr w:type="gramEnd"/>
+            <w:r>
+              <w:t xml:space="preserve"> </w:t>
+            </w:r>
+            <w:r>
+              <w:t>–</w:t>
+            </w:r>
+            <w:r>
+              <w:t xml:space="preserve"> 16</w:t>
+            </w:r>
+            <w:r>
+              <w:t xml:space="preserve"> caracteres numéricos</w:t>
+            </w:r>
+          </w:p>
+          <w:p>
+            <w:r>
+              <w:t>“000”- primeira consulta</w:t>
+            </w:r>
+          </w:p>
+          <w:p>
+            <w:r>
+              <w:t>“XXX” – Solicita do XXX registro em diante (retorna no máximo 10 registros)</w:t>
+            </w:r>
+          </w:p>
+        </w:tc>
+        <w:tc>
+          <w:tcPr>
+            <w:tcW w:w="4247" w:type="dxa"/>
+          </w:tcPr>
+          <w:p>
+            <w:r>
+              <w:lastRenderedPageBreak/>
+              <w:t xml:space="preserve">NNN – número de </w:t>
+            </w:r>
+            <w:proofErr w:type="spellStart"/>
+            <w:r>
+              <w:t>TDPFs</w:t>
+            </w:r>
+            <w:proofErr w:type="spellEnd"/>
+            <w:r>
+              <w:t xml:space="preserve"> (só vai na primeira resposta)</w:t>
+            </w:r>
+          </w:p>
+          <w:p>
+            <w:r>
+              <w:lastRenderedPageBreak/>
+              <w:t>Código da atividade [chave] (10</w:t>
+            </w:r>
+            <w:r>
+              <w:t xml:space="preserve"> caracteres)</w:t>
             </w:r>
           </w:p>
           <w:p>
@@ -2468,302 +2478,36 @@
               </w:rPr>
             </w:pPr>
             <w:r>
-              <w:t>Observaçõ</w:t>
-            </w:r>
-            <w:r>
-              <w:t>es (100 caracteres)</w:t>
-            </w:r>
-          </w:p>
-          <w:p>
-            <w:r>
-              <w:t>Se NNN&gt;10, envia 10 registros e assim sucessivamente (há que se requisitar o “011”, “021”, etc.)</w:t>
-            </w:r>
-          </w:p>
-        </w:tc>
-      </w:tr>
-      <w:tr>
-        <w:tc>
-          <w:tcPr>
-            <w:tcW w:w="4247" w:type="dxa"/>
-          </w:tcPr>
-          <w:p>
-            <w:r>
-              <w:lastRenderedPageBreak/>
-              <w:t>16 – Apaga Atividade</w:t>
-            </w:r>
-          </w:p>
-        </w:tc>
-        <w:tc>
-          <w:tcPr>
-            <w:tcW w:w="4247" w:type="dxa"/>
-          </w:tcPr>
-          <w:p>
-            <w:r>
-              <w:t>16 – Resposta (</w:t>
-            </w:r>
-            <w:proofErr w:type="spellStart"/>
-            <w:r>
-              <w:t>cpf</w:t>
-            </w:r>
-            <w:proofErr w:type="spellEnd"/>
-            <w:r>
-              <w:t xml:space="preserve"> de</w:t>
-            </w:r>
-            <w:r>
-              <w:t>ve estar alocado no TDPF e este</w:t>
-            </w:r>
-            <w:r>
-              <w:t xml:space="preserve"> deve estar em andamento)</w:t>
-            </w:r>
-          </w:p>
-        </w:tc>
-      </w:tr>
-      <w:tr>
-        <w:tc>
-          <w:tcPr>
-            <w:tcW w:w="4247" w:type="dxa"/>
-          </w:tcPr>
-          <w:p>
-            <w:proofErr w:type="spellStart"/>
-            <w:proofErr w:type="gramStart"/>
-            <w:r>
-              <w:t>cpf</w:t>
-            </w:r>
-            <w:proofErr w:type="spellEnd"/>
-            <w:proofErr w:type="gramEnd"/>
-            <w:r>
-              <w:t xml:space="preserve"> – 11</w:t>
-            </w:r>
-          </w:p>
-          <w:p>
-            <w:proofErr w:type="spellStart"/>
-            <w:proofErr w:type="gramStart"/>
-            <w:r>
-              <w:t>chaveContagil</w:t>
-            </w:r>
-            <w:proofErr w:type="spellEnd"/>
-            <w:proofErr w:type="gramEnd"/>
-            <w:r>
-              <w:t xml:space="preserve"> – 6</w:t>
-            </w:r>
-          </w:p>
-          <w:p>
-            <w:proofErr w:type="spellStart"/>
-            <w:proofErr w:type="gramStart"/>
-            <w:r>
-              <w:t>tdpf</w:t>
-            </w:r>
-            <w:proofErr w:type="spellEnd"/>
-            <w:proofErr w:type="gramEnd"/>
-            <w:r>
-              <w:t xml:space="preserve"> - 16</w:t>
-            </w:r>
-          </w:p>
-          <w:p>
-            <w:r>
-              <w:t>código da atividade</w:t>
-            </w:r>
-            <w:r>
-              <w:t xml:space="preserve"> (chave)</w:t>
-            </w:r>
-            <w:r>
-              <w:t xml:space="preserve"> –10</w:t>
-            </w:r>
-          </w:p>
-          <w:p/>
-        </w:tc>
-        <w:tc>
-          <w:tcPr>
-            <w:tcW w:w="4247" w:type="dxa"/>
-          </w:tcPr>
-          <w:p>
-            <w:r>
-              <w:t>Mensagem – 100 caracteres</w:t>
-            </w:r>
-          </w:p>
-        </w:tc>
-      </w:tr>
-      <w:tr>
-        <w:tc>
-          <w:tcPr>
-            <w:tcW w:w="4247" w:type="dxa"/>
-          </w:tcPr>
-          <w:p>
-            <w:r>
-              <w:t xml:space="preserve">17 – Informa </w:t>
-            </w:r>
-            <w:r>
-              <w:t>Descrição/</w:t>
-            </w:r>
-            <w:r>
-              <w:t>Término</w:t>
-            </w:r>
-            <w:r>
-              <w:t>/Horas</w:t>
-            </w:r>
-            <w:r>
-              <w:t xml:space="preserve"> de Atividade</w:t>
-            </w:r>
-            <w:r>
-              <w:t>/Inicio/Vencimento</w:t>
-            </w:r>
-            <w:r>
-              <w:t>/Observações</w:t>
-            </w:r>
-          </w:p>
-        </w:tc>
-        <w:tc>
-          <w:tcPr>
-            <w:tcW w:w="4247" w:type="dxa"/>
-          </w:tcPr>
-          <w:p>
-            <w:r>
-              <w:t>17 – Resposta (</w:t>
-            </w:r>
-            <w:proofErr w:type="spellStart"/>
-            <w:r>
-              <w:t>cpf</w:t>
-            </w:r>
-            <w:proofErr w:type="spellEnd"/>
-            <w:r>
-              <w:t xml:space="preserve"> deve estar alocado no TDPF e este deve estar em andamento)</w:t>
-            </w:r>
-          </w:p>
-        </w:tc>
-      </w:tr>
-      <w:tr>
-        <w:tc>
-          <w:tcPr>
-            <w:tcW w:w="4247" w:type="dxa"/>
-          </w:tcPr>
-          <w:p>
-            <w:proofErr w:type="spellStart"/>
-            <w:proofErr w:type="gramStart"/>
-            <w:r>
-              <w:t>cpf</w:t>
-            </w:r>
-            <w:proofErr w:type="spellEnd"/>
-            <w:proofErr w:type="gramEnd"/>
-            <w:r>
-              <w:t xml:space="preserve"> – 11</w:t>
-            </w:r>
-          </w:p>
-          <w:p>
-            <w:proofErr w:type="spellStart"/>
-            <w:proofErr w:type="gramStart"/>
-            <w:r>
-              <w:t>chaveContagil</w:t>
-            </w:r>
-            <w:proofErr w:type="spellEnd"/>
-            <w:proofErr w:type="gramEnd"/>
-            <w:r>
-              <w:t xml:space="preserve"> – 6</w:t>
-            </w:r>
-          </w:p>
-          <w:p>
-            <w:proofErr w:type="spellStart"/>
-            <w:proofErr w:type="gramStart"/>
-            <w:r>
-              <w:t>tdpf</w:t>
-            </w:r>
-            <w:proofErr w:type="spellEnd"/>
-            <w:proofErr w:type="gramEnd"/>
-            <w:r>
-              <w:t xml:space="preserve"> - 16</w:t>
-            </w:r>
-          </w:p>
-          <w:p>
-            <w:proofErr w:type="gramStart"/>
-            <w:r>
-              <w:t>código</w:t>
-            </w:r>
-            <w:proofErr w:type="gramEnd"/>
-            <w:r>
-              <w:t xml:space="preserve"> da atividade </w:t>
-            </w:r>
-            <w:r>
-              <w:t xml:space="preserve">(chave) </w:t>
-            </w:r>
-            <w:r>
-              <w:t>–10</w:t>
-            </w:r>
-          </w:p>
-          <w:p>
-            <w:r>
-              <w:t>Atividade – descrição (50 caracteres)</w:t>
-            </w:r>
-          </w:p>
-          <w:p>
-            <w:proofErr w:type="gramStart"/>
-            <w:r>
-              <w:t>data</w:t>
-            </w:r>
-            <w:proofErr w:type="gramEnd"/>
-            <w:r>
-              <w:t xml:space="preserve"> de início – 10 caracteres</w:t>
-            </w:r>
-          </w:p>
-          <w:p>
-            <w:proofErr w:type="gramStart"/>
-            <w:r>
-              <w:t>data</w:t>
-            </w:r>
-            <w:proofErr w:type="gramEnd"/>
-            <w:r>
-              <w:t xml:space="preserve"> de vencimento – 10 caracteres </w:t>
-            </w:r>
-          </w:p>
-          <w:p>
-            <w:proofErr w:type="gramStart"/>
-            <w:r>
-              <w:t>data</w:t>
-            </w:r>
-            <w:proofErr w:type="gramEnd"/>
-            <w:r>
-              <w:t xml:space="preserve"> de término – 10 caracteres</w:t>
-            </w:r>
-            <w:r>
-              <w:t xml:space="preserve"> (“00/00/0000” se a </w:t>
-            </w:r>
-            <w:r>
-              <w:t xml:space="preserve">data de término da </w:t>
-            </w:r>
-            <w:r>
-              <w:t>atividade</w:t>
-            </w:r>
-            <w:r>
-              <w:t xml:space="preserve"> deve ser </w:t>
-            </w:r>
-            <w:r>
-              <w:t>nula)</w:t>
-            </w:r>
-          </w:p>
-          <w:p>
-            <w:proofErr w:type="gramStart"/>
-            <w:r>
-              <w:t>horas</w:t>
-            </w:r>
-            <w:proofErr w:type="gramEnd"/>
-            <w:r>
-              <w:t xml:space="preserve"> – 3 caracteres</w:t>
-            </w:r>
-            <w:r>
-              <w:t xml:space="preserve"> numéricos</w:t>
-            </w:r>
-          </w:p>
-          <w:p>
-            <w:r>
-              <w:t>S ou N – indica se há observações a serem enviadas</w:t>
-            </w:r>
-          </w:p>
-          <w:p>
-            <w:r>
-              <w:t>Se S, aguarda “1700” e envia criptografado:</w:t>
-            </w:r>
-          </w:p>
-          <w:p>
-            <w:r>
-              <w:t>“17”</w:t>
+              <w:t>Atividade (50 caracteres)</w:t>
+            </w:r>
+          </w:p>
+          <w:p>
+            <w:r>
+              <w:t>Inicio (10 caracteres)</w:t>
+            </w:r>
+          </w:p>
+          <w:p>
+            <w:r>
+              <w:t>Termino</w:t>
+            </w:r>
+            <w:r>
+              <w:t xml:space="preserve"> (10 caracteres)</w:t>
+            </w:r>
+          </w:p>
+          <w:p>
+            <w:r>
+              <w:t>Vencimento (10 carac</w:t>
+            </w:r>
+            <w:r>
+              <w:t>t</w:t>
+            </w:r>
+            <w:r>
+              <w:t>eres)</w:t>
+            </w:r>
+          </w:p>
+          <w:p>
+            <w:r>
+              <w:t>Horas alocadas (3 caracteres)</w:t>
             </w:r>
           </w:p>
           <w:p>
@@ -2773,9 +2517,114 @@
               </w:rPr>
             </w:pPr>
             <w:r>
-              <w:t>observações – 100 caracteres</w:t>
-            </w:r>
-          </w:p>
+              <w:t>Observaçõ</w:t>
+            </w:r>
+            <w:r>
+              <w:t>es (100 caracteres)</w:t>
+            </w:r>
+          </w:p>
+          <w:p>
+            <w:r>
+              <w:t>Se NNN&gt;10, envia 10 registros e assim sucessivamente (há que se requisitar o “011”, “021”, etc.)</w:t>
+            </w:r>
+          </w:p>
+        </w:tc>
+      </w:tr>
+      <w:tr>
+        <w:tc>
+          <w:tcPr>
+            <w:tcW w:w="4247" w:type="dxa"/>
+          </w:tcPr>
+          <w:p>
+            <w:r>
+              <w:lastRenderedPageBreak/>
+              <w:t>16 – Apaga Atividade</w:t>
+            </w:r>
+          </w:p>
+        </w:tc>
+        <w:tc>
+          <w:tcPr>
+            <w:tcW w:w="4247" w:type="dxa"/>
+          </w:tcPr>
+          <w:p>
+            <w:r>
+              <w:t>16 – Resposta (</w:t>
+            </w:r>
+            <w:proofErr w:type="spellStart"/>
+            <w:r>
+              <w:t>cpf</w:t>
+            </w:r>
+            <w:proofErr w:type="spellEnd"/>
+            <w:r>
+              <w:t xml:space="preserve"> de</w:t>
+            </w:r>
+            <w:r>
+              <w:t>ve estar alocado no TDPF e este</w:t>
+            </w:r>
+            <w:r>
+              <w:t xml:space="preserve"> deve estar em andamento)</w:t>
+            </w:r>
+          </w:p>
+        </w:tc>
+      </w:tr>
+      <w:tr>
+        <w:tc>
+          <w:tcPr>
+            <w:tcW w:w="4247" w:type="dxa"/>
+          </w:tcPr>
+          <w:p>
+            <w:proofErr w:type="spellStart"/>
+            <w:proofErr w:type="gramStart"/>
+            <w:r>
+              <w:t>cpf</w:t>
+            </w:r>
+            <w:proofErr w:type="spellEnd"/>
+            <w:proofErr w:type="gramEnd"/>
+            <w:r>
+              <w:t xml:space="preserve"> – 11</w:t>
+            </w:r>
+          </w:p>
+          <w:p>
+            <w:proofErr w:type="spellStart"/>
+            <w:proofErr w:type="gramStart"/>
+            <w:r>
+              <w:t>chaveContagil</w:t>
+            </w:r>
+            <w:proofErr w:type="spellEnd"/>
+            <w:proofErr w:type="gramEnd"/>
+            <w:r>
+              <w:t xml:space="preserve"> – 6</w:t>
+            </w:r>
+          </w:p>
+          <w:p>
+            <w:proofErr w:type="spellStart"/>
+            <w:proofErr w:type="gramStart"/>
+            <w:r>
+              <w:t>tdpf</w:t>
+            </w:r>
+            <w:proofErr w:type="spellEnd"/>
+            <w:proofErr w:type="gramEnd"/>
+            <w:r>
+              <w:t xml:space="preserve"> - 16</w:t>
+            </w:r>
+          </w:p>
+          <w:p>
+            <w:proofErr w:type="gramStart"/>
+            <w:r>
+              <w:t>código</w:t>
+            </w:r>
+            <w:proofErr w:type="gramEnd"/>
+            <w:r>
+              <w:t xml:space="preserve"> da atividade</w:t>
+            </w:r>
+            <w:r>
+              <w:t xml:space="preserve"> (chave)</w:t>
+            </w:r>
+            <w:r>
+              <w:t xml:space="preserve"> –10</w:t>
+            </w:r>
+          </w:p>
+          <w:p/>
         </w:tc>
         <w:tc>
           <w:tcPr>
@@ -2786,7 +2635,191 @@
               <w:t>Mensagem – 100 caracteres</w:t>
             </w:r>
           </w:p>
-          <w:p/>
+        </w:tc>
+      </w:tr>
+      <w:tr>
+        <w:tc>
+          <w:tcPr>
+            <w:tcW w:w="4247" w:type="dxa"/>
+          </w:tcPr>
+          <w:p>
+            <w:r>
+              <w:t xml:space="preserve">17 – Informa </w:t>
+            </w:r>
+            <w:r>
+              <w:t>Descrição/</w:t>
+            </w:r>
+            <w:r>
+              <w:t>Término</w:t>
+            </w:r>
+            <w:r>
+              <w:t>/Horas</w:t>
+            </w:r>
+            <w:r>
+              <w:t xml:space="preserve"> de Atividade</w:t>
+            </w:r>
+            <w:r>
+              <w:t>/Inicio/Vencimento</w:t>
+            </w:r>
+            <w:r>
+              <w:t>/Observações</w:t>
+            </w:r>
+          </w:p>
+        </w:tc>
+        <w:tc>
+          <w:tcPr>
+            <w:tcW w:w="4247" w:type="dxa"/>
+          </w:tcPr>
+          <w:p>
+            <w:r>
+              <w:t>17 – Resposta (</w:t>
+            </w:r>
+            <w:proofErr w:type="spellStart"/>
+            <w:r>
+              <w:t>cpf</w:t>
+            </w:r>
+            <w:proofErr w:type="spellEnd"/>
+            <w:r>
+              <w:t xml:space="preserve"> deve estar alocado no TDPF e este deve estar em andamento)</w:t>
+            </w:r>
+          </w:p>
+        </w:tc>
+      </w:tr>
+      <w:tr>
+        <w:tc>
+          <w:tcPr>
+            <w:tcW w:w="4247" w:type="dxa"/>
+          </w:tcPr>
+          <w:p>
+            <w:proofErr w:type="spellStart"/>
+            <w:proofErr w:type="gramStart"/>
+            <w:r>
+              <w:t>cpf</w:t>
+            </w:r>
+            <w:proofErr w:type="spellEnd"/>
+            <w:proofErr w:type="gramEnd"/>
+            <w:r>
+              <w:t xml:space="preserve"> – 11</w:t>
+            </w:r>
+          </w:p>
+          <w:p>
+            <w:proofErr w:type="spellStart"/>
+            <w:proofErr w:type="gramStart"/>
+            <w:r>
+              <w:t>chaveContagil</w:t>
+            </w:r>
+            <w:proofErr w:type="spellEnd"/>
+            <w:proofErr w:type="gramEnd"/>
+            <w:r>
+              <w:t xml:space="preserve"> – 6</w:t>
+            </w:r>
+          </w:p>
+          <w:p>
+            <w:proofErr w:type="spellStart"/>
+            <w:proofErr w:type="gramStart"/>
+            <w:r>
+              <w:t>tdpf</w:t>
+            </w:r>
+            <w:proofErr w:type="spellEnd"/>
+            <w:proofErr w:type="gramEnd"/>
+            <w:r>
+              <w:t xml:space="preserve"> - 16</w:t>
+            </w:r>
+          </w:p>
+          <w:p>
+            <w:proofErr w:type="gramStart"/>
+            <w:r>
+              <w:t>código</w:t>
+            </w:r>
+            <w:proofErr w:type="gramEnd"/>
+            <w:r>
+              <w:t xml:space="preserve"> da atividade </w:t>
+            </w:r>
+            <w:r>
+              <w:t xml:space="preserve">(chave) </w:t>
+            </w:r>
+            <w:r>
+              <w:t>–10</w:t>
+            </w:r>
+          </w:p>
+          <w:p>
+            <w:r>
+              <w:t>Atividade – descrição (50 caracteres)</w:t>
+            </w:r>
+          </w:p>
+          <w:p>
+            <w:proofErr w:type="gramStart"/>
+            <w:r>
+              <w:t>data</w:t>
+            </w:r>
+            <w:proofErr w:type="gramEnd"/>
+            <w:r>
+              <w:t xml:space="preserve"> de início – 10 caracteres</w:t>
+            </w:r>
+          </w:p>
+          <w:p>
+            <w:proofErr w:type="gramStart"/>
+            <w:r>
+              <w:t>data</w:t>
+            </w:r>
+            <w:proofErr w:type="gramEnd"/>
+            <w:r>
+              <w:t xml:space="preserve"> de vencimento – 10 caracteres </w:t>
+            </w:r>
+          </w:p>
+          <w:p>
+            <w:proofErr w:type="gramStart"/>
+            <w:r>
+              <w:t>data</w:t>
+            </w:r>
+            <w:proofErr w:type="gramEnd"/>
+            <w:r>
+              <w:t xml:space="preserve"> de término – 10 caracteres</w:t>
+            </w:r>
+            <w:r>
+              <w:t xml:space="preserve"> (“00/00/0000” se a </w:t>
+            </w:r>
+            <w:r>
+              <w:t xml:space="preserve">data de término da </w:t>
+            </w:r>
+            <w:r>
+              <w:t>atividade</w:t>
+            </w:r>
+            <w:r>
+              <w:t xml:space="preserve"> deve ser </w:t>
+            </w:r>
+            <w:r>
+              <w:t>nula)</w:t>
+            </w:r>
+          </w:p>
+          <w:p>
+            <w:proofErr w:type="gramStart"/>
+            <w:r>
+              <w:t>horas</w:t>
+            </w:r>
+            <w:proofErr w:type="gramEnd"/>
+            <w:r>
+              <w:t xml:space="preserve"> – 3 caracteres</w:t>
+            </w:r>
+            <w:r>
+              <w:t xml:space="preserve"> numéricos</w:t>
+            </w:r>
+          </w:p>
+          <w:p>
+            <w:r>
+              <w:t>S ou N – indica se há observações a serem enviadas</w:t>
+            </w:r>
+          </w:p>
+          <w:p>
+            <w:r>
+              <w:t>Se S, aguarda “1700” e envia criptografado:</w:t>
+            </w:r>
+          </w:p>
+          <w:p>
+            <w:r>
+              <w:t>“17”</w:t>
+            </w:r>
+          </w:p>
           <w:p>
             <w:pPr>
               <w:rPr>
@@ -2794,151 +2827,52 @@
               </w:rPr>
             </w:pPr>
             <w:r>
-              <w:t>Se houver observações, envia “1700” e aguarda “17”+observações</w:t>
-            </w:r>
-          </w:p>
-        </w:tc>
-      </w:tr>
-      <w:tr>
-        <w:tc>
-          <w:tcPr>
-            <w:tcW w:w="4247" w:type="dxa"/>
-          </w:tcPr>
-          <w:p>
-            <w:r>
-              <w:t xml:space="preserve">18 </w:t>
-            </w:r>
-            <w:r>
-              <w:t>–</w:t>
-            </w:r>
-            <w:r>
-              <w:t xml:space="preserve"> </w:t>
-            </w:r>
-            <w:r>
-              <w:t xml:space="preserve">Envia </w:t>
-            </w:r>
-            <w:r>
-              <w:t>entrada do diário da</w:t>
-            </w:r>
-            <w:r>
-              <w:t xml:space="preserve"> </w:t>
-            </w:r>
-            <w:r>
-              <w:t>fiscalização</w:t>
-            </w:r>
-          </w:p>
-        </w:tc>
-        <w:tc>
-          <w:tcPr>
-            <w:tcW w:w="4247" w:type="dxa"/>
-          </w:tcPr>
-          <w:p>
-            <w:r>
-              <w:t xml:space="preserve">18 </w:t>
-            </w:r>
-            <w:r>
-              <w:t>–</w:t>
-            </w:r>
-            <w:r>
-              <w:t xml:space="preserve"> Resposta (</w:t>
-            </w:r>
-            <w:proofErr w:type="spellStart"/>
-            <w:r>
-              <w:t>cpf</w:t>
-            </w:r>
-            <w:proofErr w:type="spellEnd"/>
-            <w:r>
-              <w:t xml:space="preserve"> deve estar alocado no TDPF e este deve estar em andamento)</w:t>
-            </w:r>
-          </w:p>
-        </w:tc>
-      </w:tr>
-      <w:tr>
-        <w:tc>
-          <w:tcPr>
-            <w:tcW w:w="4247" w:type="dxa"/>
-          </w:tcPr>
-          <w:p>
-            <w:proofErr w:type="spellStart"/>
-            <w:proofErr w:type="gramStart"/>
-            <w:r>
-              <w:t>cpf</w:t>
-            </w:r>
-            <w:proofErr w:type="spellEnd"/>
-            <w:proofErr w:type="gramEnd"/>
-            <w:r>
-              <w:t xml:space="preserve"> – 11</w:t>
-            </w:r>
-          </w:p>
-          <w:p>
-            <w:proofErr w:type="spellStart"/>
-            <w:proofErr w:type="gramStart"/>
-            <w:r>
-              <w:t>chaveContagil</w:t>
-            </w:r>
-            <w:proofErr w:type="spellEnd"/>
-            <w:proofErr w:type="gramEnd"/>
-            <w:r>
-              <w:t xml:space="preserve"> – 6</w:t>
-            </w:r>
-          </w:p>
-          <w:p>
-            <w:proofErr w:type="spellStart"/>
-            <w:proofErr w:type="gramStart"/>
-            <w:r>
-              <w:t>tdpf</w:t>
-            </w:r>
-            <w:proofErr w:type="spellEnd"/>
-            <w:proofErr w:type="gramEnd"/>
-            <w:r>
-              <w:t xml:space="preserve"> - 16</w:t>
-            </w:r>
-          </w:p>
-          <w:p>
-            <w:r>
-              <w:t xml:space="preserve">00 – </w:t>
-            </w:r>
-            <w:proofErr w:type="gramStart"/>
-            <w:r>
-              <w:t>primeiro</w:t>
-            </w:r>
-            <w:proofErr w:type="gramEnd"/>
-            <w:r>
-              <w:t xml:space="preserve"> </w:t>
-            </w:r>
-            <w:r>
-              <w:t>envio</w:t>
-            </w:r>
-          </w:p>
-          <w:p>
-            <w:r>
-              <w:t xml:space="preserve">NN – </w:t>
-            </w:r>
-            <w:proofErr w:type="gramStart"/>
-            <w:r>
-              <w:t>número</w:t>
-            </w:r>
-            <w:proofErr w:type="gramEnd"/>
-            <w:r>
-              <w:t xml:space="preserve"> de partes que serão enviadas </w:t>
-            </w:r>
-            <w:r>
-              <w:t>(500 caracteres no máximo por parte)</w:t>
+              <w:t>observações – 100 caracteres</w:t>
+            </w:r>
+          </w:p>
+        </w:tc>
+        <w:tc>
+          <w:tcPr>
+            <w:tcW w:w="4247" w:type="dxa"/>
+          </w:tcPr>
+          <w:p>
+            <w:r>
+              <w:t>Mensagem – 100 caracteres</w:t>
             </w:r>
           </w:p>
           <w:p/>
           <w:p>
             <w:r>
-              <w:t>Envios</w:t>
-            </w:r>
-            <w:r>
-              <w:t xml:space="preserve"> subsequentes (sem criptografia</w:t>
-            </w:r>
-            <w:r>
-              <w:t xml:space="preserve"> com chave do servidor, apenas a do usuário</w:t>
-            </w:r>
-            <w:r>
-              <w:t>):</w:t>
+              <w:t>Se houver observações, envia “1700” e aguarda “17”</w:t>
+            </w:r>
+            <w:proofErr w:type="gramStart"/>
+            <w:r>
+              <w:t>+</w:t>
+            </w:r>
+            <w:proofErr w:type="gramEnd"/>
+            <w:r>
+              <w:t>observações</w:t>
+            </w:r>
+          </w:p>
+          <w:p/>
+          <w:p>
+            <w:proofErr w:type="gramStart"/>
+            <w:r>
+              <w:t>data</w:t>
+            </w:r>
+            <w:proofErr w:type="gramEnd"/>
+            <w:r>
+              <w:t xml:space="preserve"> de início não pode ser inferior à data de emissão do TDPF</w:t>
+            </w:r>
+          </w:p>
+          <w:p>
+            <w:proofErr w:type="gramStart"/>
+            <w:r>
+              <w:t>data</w:t>
+            </w:r>
+            <w:proofErr w:type="gramEnd"/>
+            <w:r>
+              <w:t xml:space="preserve"> de vencimento não pode ser anterior à data de início</w:t>
             </w:r>
           </w:p>
           <w:p>
@@ -2948,211 +2882,151 @@
               </w:rPr>
             </w:pPr>
             <w:r>
-              <w:t>Pedaços do</w:t>
-            </w:r>
-            <w:r>
-              <w:t xml:space="preserve"> texto</w:t>
-            </w:r>
-            <w:r>
-              <w:t xml:space="preserve"> até NN</w:t>
+              <w:t>data de término não pode ser anterior à data de início</w:t>
+            </w:r>
+          </w:p>
+        </w:tc>
+      </w:tr>
+      <w:tr>
+        <w:tc>
+          <w:tcPr>
+            <w:tcW w:w="4247" w:type="dxa"/>
+          </w:tcPr>
+          <w:p>
+            <w:r>
+              <w:t xml:space="preserve">18 </w:t>
+            </w:r>
+            <w:r>
+              <w:t>–</w:t>
+            </w:r>
+            <w:r>
+              <w:t xml:space="preserve"> </w:t>
+            </w:r>
+            <w:r>
+              <w:t xml:space="preserve">Envia </w:t>
+            </w:r>
+            <w:r>
+              <w:t>entrada do diário da</w:t>
+            </w:r>
+            <w:r>
+              <w:t xml:space="preserve"> </w:t>
+            </w:r>
+            <w:r>
+              <w:t>fiscalização</w:t>
+            </w:r>
+          </w:p>
+        </w:tc>
+        <w:tc>
+          <w:tcPr>
+            <w:tcW w:w="4247" w:type="dxa"/>
+          </w:tcPr>
+          <w:p>
+            <w:r>
+              <w:t xml:space="preserve">18 </w:t>
+            </w:r>
+            <w:r>
+              <w:t>–</w:t>
+            </w:r>
+            <w:r>
+              <w:t xml:space="preserve"> Resposta (</w:t>
+            </w:r>
+            <w:proofErr w:type="spellStart"/>
+            <w:r>
+              <w:t>cpf</w:t>
+            </w:r>
+            <w:proofErr w:type="spellEnd"/>
+            <w:r>
+              <w:t xml:space="preserve"> deve estar alocado no TDPF e este deve estar em andamento)</w:t>
+            </w:r>
+          </w:p>
+        </w:tc>
+      </w:tr>
+      <w:tr>
+        <w:tc>
+          <w:tcPr>
+            <w:tcW w:w="4247" w:type="dxa"/>
+          </w:tcPr>
+          <w:p>
+            <w:proofErr w:type="spellStart"/>
+            <w:proofErr w:type="gramStart"/>
+            <w:r>
+              <w:t>cpf</w:t>
+            </w:r>
+            <w:proofErr w:type="spellEnd"/>
+            <w:proofErr w:type="gramEnd"/>
+            <w:r>
+              <w:t xml:space="preserve"> – 11</w:t>
+            </w:r>
+          </w:p>
+          <w:p>
+            <w:proofErr w:type="spellStart"/>
+            <w:proofErr w:type="gramStart"/>
+            <w:r>
+              <w:t>chaveContagil</w:t>
+            </w:r>
+            <w:proofErr w:type="spellEnd"/>
+            <w:proofErr w:type="gramEnd"/>
+            <w:r>
+              <w:t xml:space="preserve"> – 6</w:t>
+            </w:r>
+          </w:p>
+          <w:p>
+            <w:proofErr w:type="spellStart"/>
+            <w:proofErr w:type="gramStart"/>
+            <w:r>
+              <w:t>tdpf</w:t>
+            </w:r>
+            <w:proofErr w:type="spellEnd"/>
+            <w:proofErr w:type="gramEnd"/>
+            <w:r>
+              <w:t xml:space="preserve"> - 16</w:t>
+            </w:r>
+          </w:p>
+          <w:p>
+            <w:r>
+              <w:t xml:space="preserve">00 – </w:t>
+            </w:r>
+            <w:proofErr w:type="gramStart"/>
+            <w:r>
+              <w:t>primeiro</w:t>
+            </w:r>
+            <w:proofErr w:type="gramEnd"/>
+            <w:r>
+              <w:t xml:space="preserve"> </w:t>
+            </w:r>
+            <w:r>
+              <w:t>envio</w:t>
+            </w:r>
+          </w:p>
+          <w:p>
+            <w:r>
+              <w:t xml:space="preserve">NN – </w:t>
+            </w:r>
+            <w:proofErr w:type="gramStart"/>
+            <w:r>
+              <w:t>número</w:t>
+            </w:r>
+            <w:proofErr w:type="gramEnd"/>
+            <w:r>
+              <w:t xml:space="preserve"> de partes que serão enviadas </w:t>
+            </w:r>
+            <w:r>
+              <w:t>(500 caracteres no máximo por parte)</w:t>
             </w:r>
           </w:p>
           <w:p/>
-        </w:tc>
-        <w:tc>
-          <w:tcPr>
-            <w:tcW w:w="4247" w:type="dxa"/>
-          </w:tcPr>
-          <w:p>
-            <w:r>
-              <w:t>“01”/”</w:t>
-            </w:r>
-            <w:r>
-              <w:t>88</w:t>
-            </w:r>
-            <w:r>
-              <w:t>” – tudo ok ou ocorreu erro, respectivamente</w:t>
-            </w:r>
-          </w:p>
-          <w:p>
-            <w:r>
-              <w:t>Mensagem – até 100 caracteres (até o registro NN-1, será enviado “OK” se tudo correu bem; se</w:t>
-            </w:r>
-            <w:r>
-              <w:t xml:space="preserve"> não ou se for a última parte</w:t>
-            </w:r>
-            <w:r>
-              <w:t>, irá o resultado do processamento)</w:t>
-            </w:r>
-          </w:p>
-          <w:p/>
-          <w:p>
-            <w:r>
-              <w:t>Se tudo acima foi “01”- envia uma última mensagem:</w:t>
-            </w:r>
-          </w:p>
-          <w:p>
-            <w:r>
-              <w:t>18</w:t>
-            </w:r>
-          </w:p>
-          <w:p>
-            <w:r>
-              <w:t>“99”</w:t>
-            </w:r>
-          </w:p>
-          <w:p>
-            <w:r>
-              <w:t>Código (</w:t>
-            </w:r>
-            <w:proofErr w:type="gramStart"/>
-            <w:r>
-              <w:t>chave)  do</w:t>
-            </w:r>
-            <w:proofErr w:type="gramEnd"/>
-            <w:r>
-              <w:t xml:space="preserve"> registro incluído – </w:t>
-            </w:r>
-            <w:r>
-              <w:t xml:space="preserve">10 </w:t>
-            </w:r>
-            <w:r>
-              <w:t>caracteres</w:t>
-            </w:r>
-          </w:p>
-          <w:p>
-            <w:r>
-              <w:t>Será armazenado</w:t>
-            </w:r>
-            <w:r>
-              <w:t xml:space="preserve"> o Código do TDPF, a data da entrada (registro) e o texto</w:t>
-            </w:r>
-          </w:p>
-        </w:tc>
-      </w:tr>
-      <w:tr>
-        <w:tc>
-          <w:tcPr>
-            <w:tcW w:w="4247" w:type="dxa"/>
-          </w:tcPr>
-          <w:p>
-            <w:r>
-              <w:t>19 – Solicita entradas do diário da fiscalização</w:t>
-            </w:r>
-          </w:p>
-        </w:tc>
-        <w:tc>
-          <w:tcPr>
-            <w:tcW w:w="4247" w:type="dxa"/>
-          </w:tcPr>
-          <w:p>
-            <w:r>
-              <w:t xml:space="preserve">19 </w:t>
-            </w:r>
-            <w:r>
-              <w:t>–</w:t>
-            </w:r>
-            <w:r>
-              <w:t xml:space="preserve"> Resposta (</w:t>
-            </w:r>
-            <w:proofErr w:type="spellStart"/>
-            <w:r>
-              <w:t>cpf</w:t>
-            </w:r>
-            <w:proofErr w:type="spellEnd"/>
-            <w:r>
-              <w:t xml:space="preserve"> deve estar alocado no TDPF </w:t>
-            </w:r>
-            <w:r>
-              <w:rPr>
-                <w:u w:val="single"/>
-              </w:rPr>
-              <w:t>e este deve estar em andamento</w:t>
-            </w:r>
-            <w:r>
-              <w:t>)</w:t>
-            </w:r>
-          </w:p>
-        </w:tc>
-      </w:tr>
-      <w:tr>
-        <w:tc>
-          <w:tcPr>
-            <w:tcW w:w="4247" w:type="dxa"/>
-          </w:tcPr>
-          <w:p>
-            <w:proofErr w:type="spellStart"/>
-            <w:proofErr w:type="gramStart"/>
-            <w:r>
-              <w:lastRenderedPageBreak/>
-              <w:t>cpf</w:t>
-            </w:r>
-            <w:proofErr w:type="spellEnd"/>
-            <w:proofErr w:type="gramEnd"/>
-            <w:r>
-              <w:t xml:space="preserve"> – 11</w:t>
-            </w:r>
-          </w:p>
-          <w:p>
-            <w:proofErr w:type="spellStart"/>
-            <w:proofErr w:type="gramStart"/>
-            <w:r>
-              <w:t>chaveContagil</w:t>
-            </w:r>
-            <w:proofErr w:type="spellEnd"/>
-            <w:proofErr w:type="gramEnd"/>
-            <w:r>
-              <w:t xml:space="preserve"> – 6</w:t>
-            </w:r>
-          </w:p>
-          <w:p>
-            <w:proofErr w:type="spellStart"/>
-            <w:proofErr w:type="gramStart"/>
-            <w:r>
-              <w:t>tdpf</w:t>
-            </w:r>
-            <w:proofErr w:type="spellEnd"/>
-            <w:proofErr w:type="gramEnd"/>
-            <w:r>
-              <w:t xml:space="preserve"> </w:t>
-            </w:r>
-            <w:r>
-              <w:t>–</w:t>
-            </w:r>
-            <w:r>
-              <w:t xml:space="preserve"> 16</w:t>
-            </w:r>
-          </w:p>
-          <w:p>
-            <w:r>
-              <w:t>00</w:t>
-            </w:r>
-          </w:p>
-          <w:p/>
-          <w:p>
-            <w:r>
-              <w:t>Parte</w:t>
-            </w:r>
-            <w:r>
-              <w:t>s subsequentes (sem criptografia):</w:t>
-            </w:r>
-          </w:p>
-          <w:p>
-            <w:r>
-              <w:t>19</w:t>
-            </w:r>
-          </w:p>
-          <w:p>
-            <w:r>
-              <w:t xml:space="preserve">11 – </w:t>
-            </w:r>
-            <w:proofErr w:type="gramStart"/>
-            <w:r>
-              <w:t>solicita</w:t>
-            </w:r>
-            <w:proofErr w:type="gramEnd"/>
-            <w:r>
-              <w:t xml:space="preserve"> o próximo registro</w:t>
+          <w:p>
+            <w:r>
+              <w:t>Envios</w:t>
+            </w:r>
+            <w:r>
+              <w:t xml:space="preserve"> subsequentes (sem criptografia</w:t>
+            </w:r>
+            <w:r>
+              <w:t xml:space="preserve"> com chave do servidor, apenas a do usuário</w:t>
+            </w:r>
+            <w:r>
+              <w:t>):</w:t>
             </w:r>
           </w:p>
           <w:p>
@@ -3161,68 +3035,195 @@
                 <w:u w:val="single"/>
               </w:rPr>
             </w:pPr>
-          </w:p>
-        </w:tc>
-        <w:tc>
-          <w:tcPr>
-            <w:tcW w:w="4247" w:type="dxa"/>
-          </w:tcPr>
-          <w:p>
-            <w:r>
-              <w:t>XX</w:t>
-            </w:r>
-            <w:r>
-              <w:t>X</w:t>
-            </w:r>
-            <w:r>
-              <w:t xml:space="preserve"> – número de entradas (só n</w:t>
-            </w:r>
-            <w:r>
-              <w:t>o primeiro envio</w:t>
-            </w:r>
-            <w:r>
-              <w:t>; AAA</w:t>
-            </w:r>
-            <w:r>
-              <w:t xml:space="preserve"> = Erro – ver mensagem</w:t>
+            <w:r>
+              <w:t>Pedaços do</w:t>
+            </w:r>
+            <w:r>
+              <w:t xml:space="preserve"> texto</w:t>
+            </w:r>
+            <w:r>
+              <w:t xml:space="preserve"> até NN</w:t>
+            </w:r>
+          </w:p>
+          <w:p/>
+        </w:tc>
+        <w:tc>
+          <w:tcPr>
+            <w:tcW w:w="4247" w:type="dxa"/>
+          </w:tcPr>
+          <w:p>
+            <w:r>
+              <w:t>“01”/”</w:t>
+            </w:r>
+            <w:r>
+              <w:t>88</w:t>
+            </w:r>
+            <w:r>
+              <w:t>” – tudo ok ou ocorreu erro, respectivamente</w:t>
+            </w:r>
+          </w:p>
+          <w:p>
+            <w:r>
+              <w:t>Mensagem – até 100 caracteres (até o registro NN-1, será enviado “OK” se tudo correu bem; se</w:t>
+            </w:r>
+            <w:r>
+              <w:t xml:space="preserve"> não ou se for a última parte</w:t>
+            </w:r>
+            <w:r>
+              <w:t>, irá o resultado do processamento)</w:t>
+            </w:r>
+          </w:p>
+          <w:p/>
+          <w:p>
+            <w:r>
+              <w:t>Se tudo acima foi “01”- envia uma última mensagem:</w:t>
+            </w:r>
+          </w:p>
+          <w:p>
+            <w:r>
+              <w:t>18</w:t>
+            </w:r>
+          </w:p>
+          <w:p>
+            <w:r>
+              <w:t>“99”</w:t>
+            </w:r>
+          </w:p>
+          <w:p>
+            <w:r>
+              <w:t>Código (</w:t>
+            </w:r>
+            <w:proofErr w:type="gramStart"/>
+            <w:r>
+              <w:t>chave)  do</w:t>
+            </w:r>
+            <w:proofErr w:type="gramEnd"/>
+            <w:r>
+              <w:t xml:space="preserve"> registro incluído – </w:t>
+            </w:r>
+            <w:r>
+              <w:t xml:space="preserve">10 </w:t>
+            </w:r>
+            <w:r>
+              <w:t>caracteres</w:t>
+            </w:r>
+          </w:p>
+          <w:p>
+            <w:r>
+              <w:lastRenderedPageBreak/>
+              <w:t>Será armazenado</w:t>
+            </w:r>
+            <w:r>
+              <w:t xml:space="preserve"> o Código do TDPF, a data da entrada (registro) e o texto</w:t>
+            </w:r>
+          </w:p>
+        </w:tc>
+      </w:tr>
+      <w:tr>
+        <w:tc>
+          <w:tcPr>
+            <w:tcW w:w="4247" w:type="dxa"/>
+          </w:tcPr>
+          <w:p>
+            <w:r>
+              <w:lastRenderedPageBreak/>
+              <w:t>19 – Solicita entradas do diário da fiscalização</w:t>
+            </w:r>
+          </w:p>
+        </w:tc>
+        <w:tc>
+          <w:tcPr>
+            <w:tcW w:w="4247" w:type="dxa"/>
+          </w:tcPr>
+          <w:p>
+            <w:r>
+              <w:t xml:space="preserve">19 </w:t>
+            </w:r>
+            <w:r>
+              <w:t>–</w:t>
+            </w:r>
+            <w:r>
+              <w:t xml:space="preserve"> Resposta (</w:t>
+            </w:r>
+            <w:proofErr w:type="spellStart"/>
+            <w:r>
+              <w:t>cpf</w:t>
+            </w:r>
+            <w:proofErr w:type="spellEnd"/>
+            <w:r>
+              <w:t xml:space="preserve"> deve estar alocado no TDPF </w:t>
+            </w:r>
+            <w:r>
+              <w:rPr>
+                <w:u w:val="single"/>
+              </w:rPr>
+              <w:t>e este deve estar em andamento</w:t>
             </w:r>
             <w:r>
               <w:t>)</w:t>
             </w:r>
           </w:p>
-          <w:p>
-            <w:proofErr w:type="spellStart"/>
-            <w:r>
-              <w:t>Msg</w:t>
-            </w:r>
-            <w:proofErr w:type="spellEnd"/>
-            <w:r>
-              <w:t xml:space="preserve"> – 100 caracteres</w:t>
+        </w:tc>
+      </w:tr>
+      <w:tr>
+        <w:tc>
+          <w:tcPr>
+            <w:tcW w:w="4247" w:type="dxa"/>
+          </w:tcPr>
+          <w:p>
+            <w:proofErr w:type="spellStart"/>
+            <w:proofErr w:type="gramStart"/>
+            <w:r>
+              <w:t>cpf</w:t>
+            </w:r>
+            <w:proofErr w:type="spellEnd"/>
+            <w:proofErr w:type="gramEnd"/>
+            <w:r>
+              <w:t xml:space="preserve"> – 11</w:t>
+            </w:r>
+          </w:p>
+          <w:p>
+            <w:proofErr w:type="spellStart"/>
+            <w:proofErr w:type="gramStart"/>
+            <w:r>
+              <w:t>chaveContagil</w:t>
+            </w:r>
+            <w:proofErr w:type="spellEnd"/>
+            <w:proofErr w:type="gramEnd"/>
+            <w:r>
+              <w:t xml:space="preserve"> – 6</w:t>
+            </w:r>
+          </w:p>
+          <w:p>
+            <w:proofErr w:type="spellStart"/>
+            <w:proofErr w:type="gramStart"/>
+            <w:r>
+              <w:t>tdpf</w:t>
+            </w:r>
+            <w:proofErr w:type="spellEnd"/>
+            <w:proofErr w:type="gramEnd"/>
+            <w:r>
+              <w:t xml:space="preserve"> </w:t>
+            </w:r>
+            <w:r>
+              <w:t>–</w:t>
+            </w:r>
+            <w:r>
+              <w:t xml:space="preserve"> 16</w:t>
+            </w:r>
+          </w:p>
+          <w:p>
+            <w:r>
+              <w:t>00</w:t>
             </w:r>
           </w:p>
           <w:p/>
           <w:p>
             <w:r>
-              <w:t>Se XXX for zero, não há envios subsequentes</w:t>
-            </w:r>
-          </w:p>
-          <w:p/>
-          <w:p>
-            <w:r>
-              <w:t>Envios</w:t>
-            </w:r>
-            <w:r>
-              <w:t xml:space="preserve"> subsequentes:</w:t>
-            </w:r>
-          </w:p>
-          <w:p>
-            <w:r>
-              <w:t>P/ cada entrada:</w:t>
-            </w:r>
-          </w:p>
-          <w:p>
-            <w:r>
-              <w:t>Um registro:</w:t>
+              <w:t>Parte</w:t>
+            </w:r>
+            <w:r>
+              <w:t>s subsequentes (sem criptografia):</w:t>
             </w:r>
           </w:p>
           <w:p>
@@ -3232,324 +3233,1470 @@
           </w:p>
           <w:p>
             <w:r>
-              <w:t>Código (chave) do registro</w:t>
-            </w:r>
-            <w:r>
-              <w:t>/entrada</w:t>
-            </w:r>
-            <w:r>
-              <w:t xml:space="preserve"> –</w:t>
-            </w:r>
-            <w:r>
-              <w:t xml:space="preserve"> 10</w:t>
-            </w:r>
-            <w:r>
-              <w:t xml:space="preserve"> caracteres </w:t>
-            </w:r>
-          </w:p>
-          <w:p>
-            <w:r>
-              <w:t>Data da entrada – “</w:t>
-            </w:r>
-            <w:proofErr w:type="spellStart"/>
-            <w:r>
-              <w:t>dd</w:t>
-            </w:r>
-            <w:proofErr w:type="spellEnd"/>
-            <w:r>
-              <w:t>/mm/</w:t>
-            </w:r>
-            <w:proofErr w:type="spellStart"/>
-            <w:r>
-              <w:t>yyyy</w:t>
-            </w:r>
-            <w:proofErr w:type="spellEnd"/>
-            <w:r>
-              <w:t>” (10)</w:t>
-            </w:r>
-          </w:p>
-          <w:p>
-            <w:r>
-              <w:t xml:space="preserve">NN – </w:t>
-            </w:r>
-            <w:proofErr w:type="gramStart"/>
-            <w:r>
-              <w:t>nº</w:t>
-            </w:r>
-            <w:proofErr w:type="gramEnd"/>
-            <w:r>
-              <w:t xml:space="preserve"> de partes (500 caracteres no máximo por parte)</w:t>
-            </w:r>
-          </w:p>
-          <w:p>
-            <w:r>
-              <w:t>P/ cada entrada</w:t>
-            </w:r>
-            <w:r>
-              <w:t>, envia um pedaço da mensagem até enviar as NN partes</w:t>
-            </w:r>
-          </w:p>
-          <w:p/>
-        </w:tc>
-      </w:tr>
-      <w:tr>
-        <w:tc>
-          <w:tcPr>
-            <w:tcW w:w="4247" w:type="dxa"/>
-          </w:tcPr>
-          <w:p>
-            <w:r>
-              <w:t>20</w:t>
-            </w:r>
-            <w:r>
-              <w:t xml:space="preserve"> –</w:t>
-            </w:r>
-            <w:r>
-              <w:t xml:space="preserve"> Exclui</w:t>
-            </w:r>
-            <w:r>
-              <w:t xml:space="preserve"> entrada do diário da fiscalização</w:t>
-            </w:r>
-          </w:p>
-        </w:tc>
-        <w:tc>
-          <w:tcPr>
-            <w:tcW w:w="4247" w:type="dxa"/>
-          </w:tcPr>
-          <w:p>
-            <w:r>
-              <w:t>20 – Resposta (</w:t>
-            </w:r>
-            <w:proofErr w:type="spellStart"/>
-            <w:r>
-              <w:t>cpf</w:t>
-            </w:r>
-            <w:proofErr w:type="spellEnd"/>
-            <w:r>
-              <w:t xml:space="preserve"> deve estar alocado no TDPF e este deve estar em andamento)</w:t>
-            </w:r>
-          </w:p>
-        </w:tc>
-      </w:tr>
-      <w:tr>
-        <w:tc>
-          <w:tcPr>
-            <w:tcW w:w="4247" w:type="dxa"/>
-          </w:tcPr>
-          <w:p>
-            <w:proofErr w:type="spellStart"/>
-            <w:proofErr w:type="gramStart"/>
-            <w:r>
-              <w:t>cpf</w:t>
-            </w:r>
-            <w:proofErr w:type="spellEnd"/>
-            <w:proofErr w:type="gramEnd"/>
-            <w:r>
-              <w:t xml:space="preserve"> – 11</w:t>
-            </w:r>
-          </w:p>
-          <w:p>
-            <w:proofErr w:type="spellStart"/>
-            <w:proofErr w:type="gramStart"/>
-            <w:r>
-              <w:t>chaveContagil</w:t>
-            </w:r>
-            <w:proofErr w:type="spellEnd"/>
-            <w:proofErr w:type="gramEnd"/>
-            <w:r>
-              <w:t xml:space="preserve"> – 6</w:t>
-            </w:r>
-          </w:p>
-          <w:p>
-            <w:proofErr w:type="spellStart"/>
-            <w:proofErr w:type="gramStart"/>
-            <w:r>
-              <w:t>tdpf</w:t>
-            </w:r>
-            <w:proofErr w:type="spellEnd"/>
-            <w:proofErr w:type="gramEnd"/>
-            <w:r>
-              <w:t xml:space="preserve"> – 16</w:t>
-            </w:r>
-          </w:p>
-          <w:p>
-            <w:r>
-              <w:t>Código (chave)</w:t>
-            </w:r>
-            <w:r>
-              <w:t xml:space="preserve"> do Registro –</w:t>
-            </w:r>
-            <w:r>
-              <w:t xml:space="preserve"> 10</w:t>
-            </w:r>
-          </w:p>
-        </w:tc>
-        <w:tc>
-          <w:tcPr>
-            <w:tcW w:w="4247" w:type="dxa"/>
-          </w:tcPr>
-          <w:p>
-            <w:r>
-              <w:t>“00” – sucesso</w:t>
-            </w:r>
-          </w:p>
-          <w:p>
-            <w:r>
-              <w:t>“99” – erro</w:t>
-            </w:r>
-          </w:p>
-          <w:p>
-            <w:r>
-              <w:t>Mensagem – 100 caracteres</w:t>
-            </w:r>
-          </w:p>
-        </w:tc>
-      </w:tr>
-      <w:tr>
-        <w:tc>
-          <w:tcPr>
-            <w:tcW w:w="4247" w:type="dxa"/>
-          </w:tcPr>
-          <w:p>
-            <w:r>
-              <w:t>21</w:t>
-            </w:r>
-            <w:r>
-              <w:t xml:space="preserve"> – Informa DCC de TDPF</w:t>
-            </w:r>
-            <w:r>
-              <w:t xml:space="preserve"> </w:t>
-            </w:r>
-          </w:p>
-        </w:tc>
-        <w:tc>
-          <w:tcPr>
-            <w:tcW w:w="4247" w:type="dxa"/>
-          </w:tcPr>
-          <w:p>
-            <w:r>
-              <w:t>21</w:t>
-            </w:r>
-            <w:r>
-              <w:t xml:space="preserve"> – Resposta</w:t>
-            </w:r>
-            <w:r>
-              <w:t xml:space="preserve"> </w:t>
-            </w:r>
-            <w:r>
-              <w:t>(</w:t>
-            </w:r>
-            <w:proofErr w:type="spellStart"/>
-            <w:r>
-              <w:t>cpf</w:t>
-            </w:r>
-            <w:proofErr w:type="spellEnd"/>
-            <w:r>
-              <w:t xml:space="preserve"> deve est</w:t>
-            </w:r>
-            <w:r>
-              <w:t xml:space="preserve">ar alocado ou ser de supervisor e </w:t>
-            </w:r>
-            <w:r>
-              <w:t>o TDPF deve estar em andamento)</w:t>
-            </w:r>
-          </w:p>
-        </w:tc>
-      </w:tr>
-      <w:tr>
-        <w:tc>
-          <w:tcPr>
-            <w:tcW w:w="4247" w:type="dxa"/>
-          </w:tcPr>
-          <w:p>
-            <w:proofErr w:type="spellStart"/>
-            <w:proofErr w:type="gramStart"/>
-            <w:r>
-              <w:t>cpf</w:t>
-            </w:r>
-            <w:proofErr w:type="spellEnd"/>
-            <w:proofErr w:type="gramEnd"/>
-            <w:r>
-              <w:t xml:space="preserve"> – 11</w:t>
-            </w:r>
-          </w:p>
-          <w:p>
-            <w:proofErr w:type="spellStart"/>
-            <w:proofErr w:type="gramStart"/>
-            <w:r>
-              <w:t>chaveContagil</w:t>
-            </w:r>
-            <w:proofErr w:type="spellEnd"/>
-            <w:proofErr w:type="gramEnd"/>
-            <w:r>
-              <w:t xml:space="preserve"> – 6</w:t>
-            </w:r>
-          </w:p>
-          <w:p>
-            <w:proofErr w:type="spellStart"/>
-            <w:proofErr w:type="gramStart"/>
-            <w:r>
-              <w:t>tdpf</w:t>
-            </w:r>
-            <w:proofErr w:type="spellEnd"/>
-            <w:proofErr w:type="gramEnd"/>
-            <w:r>
-              <w:t xml:space="preserve"> – 16 caracteres numéricos</w:t>
-            </w:r>
-          </w:p>
-          <w:p>
-            <w:r>
-              <w:t>DCC</w:t>
-            </w:r>
-            <w:r>
-              <w:t xml:space="preserve"> – </w:t>
-            </w:r>
-            <w:r>
-              <w:t>17</w:t>
-            </w:r>
-          </w:p>
-          <w:p/>
-          <w:p>
-            <w:r>
-              <w:t>DCC deve ser único na base de dados</w:t>
-            </w:r>
-          </w:p>
-          <w:p/>
-        </w:tc>
-        <w:tc>
-          <w:tcPr>
-            <w:tcW w:w="4247" w:type="dxa"/>
-          </w:tcPr>
-          <w:p>
-            <w:proofErr w:type="gramStart"/>
-            <w:r>
-              <w:t>mensagem</w:t>
-            </w:r>
-            <w:proofErr w:type="gramEnd"/>
-            <w:r>
-              <w:t xml:space="preserve"> (100 caracteres)</w:t>
-            </w:r>
-          </w:p>
-          <w:p/>
-          <w:p>
-            <w:r>
-              <w:t>DCC deve ser único na base de dados</w:t>
-            </w:r>
-          </w:p>
-          <w:p/>
-        </w:tc>
-      </w:tr>
-      <w:tr>
-        <w:tc>
-          <w:tcPr>
-            <w:tcW w:w="4247" w:type="dxa"/>
-          </w:tcPr>
+              <w:t xml:space="preserve">11 – </w:t>
+            </w:r>
+            <w:proofErr w:type="gramStart"/>
+            <w:r>
+              <w:t>solicita</w:t>
+            </w:r>
+            <w:proofErr w:type="gramEnd"/>
+            <w:r>
+              <w:t xml:space="preserve"> o próximo registro</w:t>
+            </w:r>
+          </w:p>
           <w:p>
             <w:pPr>
               <w:rPr>
                 <w:u w:val="single"/>
               </w:rPr>
             </w:pPr>
+          </w:p>
+        </w:tc>
+        <w:tc>
+          <w:tcPr>
+            <w:tcW w:w="4247" w:type="dxa"/>
+          </w:tcPr>
+          <w:p>
+            <w:r>
+              <w:t>XX</w:t>
+            </w:r>
+            <w:r>
+              <w:t>X</w:t>
+            </w:r>
+            <w:r>
+              <w:t xml:space="preserve"> – número de entradas (só n</w:t>
+            </w:r>
+            <w:r>
+              <w:t>o primeiro envio</w:t>
+            </w:r>
+            <w:r>
+              <w:t>; AAA</w:t>
+            </w:r>
+            <w:r>
+              <w:t xml:space="preserve"> = Erro – ver mensagem</w:t>
+            </w:r>
+            <w:r>
+              <w:t>)</w:t>
+            </w:r>
+          </w:p>
+          <w:p>
+            <w:proofErr w:type="spellStart"/>
+            <w:r>
+              <w:t>Msg</w:t>
+            </w:r>
+            <w:proofErr w:type="spellEnd"/>
+            <w:r>
+              <w:t xml:space="preserve"> – 100 caracteres</w:t>
+            </w:r>
+          </w:p>
+          <w:p/>
+          <w:p>
+            <w:r>
+              <w:t>Se XXX for zero, não há envios subsequentes</w:t>
+            </w:r>
+          </w:p>
+          <w:p/>
+          <w:p>
+            <w:r>
+              <w:t>Envios</w:t>
+            </w:r>
+            <w:r>
+              <w:t xml:space="preserve"> subsequentes:</w:t>
+            </w:r>
+          </w:p>
+          <w:p>
+            <w:r>
+              <w:t>P/ cada entrada:</w:t>
+            </w:r>
+          </w:p>
+          <w:p>
+            <w:r>
+              <w:t>Um registro:</w:t>
+            </w:r>
+          </w:p>
+          <w:p>
+            <w:r>
+              <w:t>19</w:t>
+            </w:r>
+          </w:p>
+          <w:p>
+            <w:r>
+              <w:t>Código (chave) do registro</w:t>
+            </w:r>
+            <w:r>
+              <w:t>/entrada</w:t>
+            </w:r>
+            <w:r>
+              <w:t xml:space="preserve"> –</w:t>
+            </w:r>
+            <w:r>
+              <w:t xml:space="preserve"> 10</w:t>
+            </w:r>
+            <w:r>
+              <w:t xml:space="preserve"> caracteres </w:t>
+            </w:r>
+          </w:p>
+          <w:p>
+            <w:r>
+              <w:t>Data da entrada – “</w:t>
+            </w:r>
+            <w:proofErr w:type="spellStart"/>
+            <w:r>
+              <w:t>dd</w:t>
+            </w:r>
+            <w:proofErr w:type="spellEnd"/>
+            <w:r>
+              <w:t>/mm/</w:t>
+            </w:r>
+            <w:proofErr w:type="spellStart"/>
+            <w:r>
+              <w:t>yyyy</w:t>
+            </w:r>
+            <w:proofErr w:type="spellEnd"/>
+            <w:r>
+              <w:t>” (10)</w:t>
+            </w:r>
+          </w:p>
+          <w:p>
+            <w:r>
+              <w:t xml:space="preserve">NN – </w:t>
+            </w:r>
+            <w:proofErr w:type="gramStart"/>
+            <w:r>
+              <w:t>nº</w:t>
+            </w:r>
+            <w:proofErr w:type="gramEnd"/>
+            <w:r>
+              <w:t xml:space="preserve"> de partes (500 caracteres no máximo por parte)</w:t>
+            </w:r>
+          </w:p>
+          <w:p>
+            <w:r>
+              <w:t>P/ cada entrada</w:t>
+            </w:r>
+            <w:r>
+              <w:t>, envia um pedaço da mensagem até enviar as NN partes</w:t>
+            </w:r>
+          </w:p>
+          <w:p/>
+        </w:tc>
+      </w:tr>
+      <w:tr>
+        <w:tc>
+          <w:tcPr>
+            <w:tcW w:w="4247" w:type="dxa"/>
+          </w:tcPr>
+          <w:p>
+            <w:r>
+              <w:t>20</w:t>
+            </w:r>
+            <w:r>
+              <w:t xml:space="preserve"> –</w:t>
+            </w:r>
+            <w:r>
+              <w:t xml:space="preserve"> Exclui</w:t>
+            </w:r>
+            <w:r>
+              <w:t xml:space="preserve"> entrada do diário da fiscalização</w:t>
+            </w:r>
+          </w:p>
+        </w:tc>
+        <w:tc>
+          <w:tcPr>
+            <w:tcW w:w="4247" w:type="dxa"/>
+          </w:tcPr>
+          <w:p>
+            <w:r>
+              <w:t>20 – Resposta (</w:t>
+            </w:r>
+            <w:proofErr w:type="spellStart"/>
+            <w:r>
+              <w:t>cpf</w:t>
+            </w:r>
+            <w:proofErr w:type="spellEnd"/>
+            <w:r>
+              <w:t xml:space="preserve"> deve estar alocado no TDPF e este deve estar em andamento)</w:t>
+            </w:r>
+          </w:p>
+        </w:tc>
+      </w:tr>
+      <w:tr>
+        <w:tc>
+          <w:tcPr>
+            <w:tcW w:w="4247" w:type="dxa"/>
+          </w:tcPr>
+          <w:p>
+            <w:proofErr w:type="spellStart"/>
+            <w:proofErr w:type="gramStart"/>
+            <w:r>
+              <w:t>cpf</w:t>
+            </w:r>
+            <w:proofErr w:type="spellEnd"/>
+            <w:proofErr w:type="gramEnd"/>
+            <w:r>
+              <w:t xml:space="preserve"> – 11</w:t>
+            </w:r>
+          </w:p>
+          <w:p>
+            <w:proofErr w:type="spellStart"/>
+            <w:proofErr w:type="gramStart"/>
+            <w:r>
+              <w:t>chaveContagil</w:t>
+            </w:r>
+            <w:proofErr w:type="spellEnd"/>
+            <w:proofErr w:type="gramEnd"/>
+            <w:r>
+              <w:t xml:space="preserve"> – 6</w:t>
+            </w:r>
+          </w:p>
+          <w:p>
+            <w:proofErr w:type="spellStart"/>
+            <w:proofErr w:type="gramStart"/>
+            <w:r>
+              <w:t>tdpf</w:t>
+            </w:r>
+            <w:proofErr w:type="spellEnd"/>
+            <w:proofErr w:type="gramEnd"/>
+            <w:r>
+              <w:t xml:space="preserve"> – 16</w:t>
+            </w:r>
+          </w:p>
+          <w:p>
+            <w:r>
+              <w:t>Código (chave)</w:t>
+            </w:r>
+            <w:r>
+              <w:t xml:space="preserve"> do Registro –</w:t>
+            </w:r>
+            <w:r>
+              <w:t xml:space="preserve"> 10</w:t>
+            </w:r>
+          </w:p>
+        </w:tc>
+        <w:tc>
+          <w:tcPr>
+            <w:tcW w:w="4247" w:type="dxa"/>
+          </w:tcPr>
+          <w:p>
+            <w:r>
+              <w:t>“00” – sucesso</w:t>
+            </w:r>
+          </w:p>
+          <w:p>
+            <w:r>
+              <w:t>“99” – erro</w:t>
+            </w:r>
+          </w:p>
+          <w:p>
+            <w:r>
+              <w:t>Mensagem – 100 caracteres</w:t>
+            </w:r>
+          </w:p>
+        </w:tc>
+      </w:tr>
+      <w:tr>
+        <w:tc>
+          <w:tcPr>
+            <w:tcW w:w="4247" w:type="dxa"/>
+          </w:tcPr>
+          <w:p>
+            <w:r>
+              <w:t>21</w:t>
+            </w:r>
+            <w:r>
+              <w:t xml:space="preserve"> – Informa DCC de TDPF</w:t>
+            </w:r>
+            <w:r>
+              <w:t xml:space="preserve"> </w:t>
+            </w:r>
+          </w:p>
+        </w:tc>
+        <w:tc>
+          <w:tcPr>
+            <w:tcW w:w="4247" w:type="dxa"/>
+          </w:tcPr>
+          <w:p>
+            <w:r>
+              <w:t>21 – Resposta</w:t>
+            </w:r>
+            <w:r>
+              <w:t xml:space="preserve"> (</w:t>
+            </w:r>
+            <w:proofErr w:type="spellStart"/>
+            <w:r>
+              <w:t>cpf</w:t>
+            </w:r>
+            <w:proofErr w:type="spellEnd"/>
+            <w:r>
+              <w:t xml:space="preserve"> deve estar alocado ou ser de supervisor e </w:t>
+            </w:r>
+            <w:r>
+              <w:t>o TDPF deve estar em andamento)</w:t>
+            </w:r>
+          </w:p>
+        </w:tc>
+      </w:tr>
+      <w:tr>
+        <w:tc>
+          <w:tcPr>
+            <w:tcW w:w="4247" w:type="dxa"/>
+          </w:tcPr>
+          <w:p>
+            <w:proofErr w:type="spellStart"/>
+            <w:proofErr w:type="gramStart"/>
+            <w:r>
+              <w:t>cpf</w:t>
+            </w:r>
+            <w:proofErr w:type="spellEnd"/>
+            <w:proofErr w:type="gramEnd"/>
+            <w:r>
+              <w:t xml:space="preserve"> – 11</w:t>
+            </w:r>
+          </w:p>
+          <w:p>
+            <w:proofErr w:type="spellStart"/>
+            <w:proofErr w:type="gramStart"/>
+            <w:r>
+              <w:t>chaveContagil</w:t>
+            </w:r>
+            <w:proofErr w:type="spellEnd"/>
+            <w:proofErr w:type="gramEnd"/>
+            <w:r>
+              <w:t xml:space="preserve"> – 6</w:t>
+            </w:r>
+          </w:p>
+          <w:p>
+            <w:proofErr w:type="spellStart"/>
+            <w:proofErr w:type="gramStart"/>
+            <w:r>
+              <w:t>tdpf</w:t>
+            </w:r>
+            <w:proofErr w:type="spellEnd"/>
+            <w:proofErr w:type="gramEnd"/>
+            <w:r>
+              <w:t xml:space="preserve"> – 16 caracteres numéricos</w:t>
+            </w:r>
+            <w:r>
+              <w:t xml:space="preserve"> </w:t>
+            </w:r>
+          </w:p>
+          <w:p>
+            <w:r>
+              <w:t>DCC – 17</w:t>
+            </w:r>
+          </w:p>
+          <w:p/>
+          <w:p>
+            <w:r>
+              <w:t>DCC deve ser único na base de dados</w:t>
+            </w:r>
+          </w:p>
+          <w:p/>
+        </w:tc>
+        <w:tc>
+          <w:tcPr>
+            <w:tcW w:w="4247" w:type="dxa"/>
+          </w:tcPr>
+          <w:p>
+            <w:proofErr w:type="gramStart"/>
+            <w:r>
+              <w:t>mensagem</w:t>
+            </w:r>
+            <w:proofErr w:type="gramEnd"/>
+            <w:r>
+              <w:t xml:space="preserve"> (100 caracteres)</w:t>
+            </w:r>
+          </w:p>
+          <w:p/>
+          <w:p>
+            <w:r>
+              <w:t>DCC deve ser único na base de dados</w:t>
+            </w:r>
+          </w:p>
+          <w:p/>
+        </w:tc>
+      </w:tr>
+      <w:tr>
+        <w:tc>
+          <w:tcPr>
+            <w:tcW w:w="4247" w:type="dxa"/>
+          </w:tcPr>
+          <w:p>
+            <w:r>
+              <w:t xml:space="preserve">22 – Troca </w:t>
+            </w:r>
+            <w:r>
+              <w:t>Senha</w:t>
+            </w:r>
+          </w:p>
+        </w:tc>
+        <w:tc>
+          <w:tcPr>
+            <w:tcW w:w="4247" w:type="dxa"/>
+          </w:tcPr>
+          <w:p>
+            <w:r>
+              <w:t>22 – Resposta</w:t>
+            </w:r>
+          </w:p>
+        </w:tc>
+      </w:tr>
+      <w:tr>
+        <w:tc>
+          <w:tcPr>
+            <w:tcW w:w="4247" w:type="dxa"/>
+          </w:tcPr>
+          <w:p>
+            <w:proofErr w:type="spellStart"/>
+            <w:proofErr w:type="gramStart"/>
+            <w:r>
+              <w:t>cpf</w:t>
+            </w:r>
+            <w:proofErr w:type="spellEnd"/>
+            <w:proofErr w:type="gramEnd"/>
+            <w:r>
+              <w:t xml:space="preserve"> – 11</w:t>
+            </w:r>
+          </w:p>
+          <w:p>
+            <w:proofErr w:type="spellStart"/>
+            <w:proofErr w:type="gramStart"/>
+            <w:r>
+              <w:t>chaveContagil</w:t>
+            </w:r>
+            <w:proofErr w:type="spellEnd"/>
+            <w:proofErr w:type="gramEnd"/>
+            <w:r>
+              <w:t xml:space="preserve"> – 6</w:t>
+            </w:r>
+          </w:p>
+          <w:p>
+            <w:proofErr w:type="spellStart"/>
+            <w:r>
+              <w:t>novaSenha</w:t>
+            </w:r>
+            <w:proofErr w:type="spellEnd"/>
+            <w:r>
+              <w:t xml:space="preserve"> – 6 dígitos</w:t>
+            </w:r>
+          </w:p>
+        </w:tc>
+        <w:tc>
+          <w:tcPr>
+            <w:tcW w:w="4247" w:type="dxa"/>
+          </w:tcPr>
+          <w:p>
+            <w:r>
+              <w:t>S ou N – trocou ou não</w:t>
+            </w:r>
+          </w:p>
+          <w:p>
+            <w:proofErr w:type="spellStart"/>
+            <w:r>
+              <w:t>Msg</w:t>
+            </w:r>
+            <w:proofErr w:type="spellEnd"/>
+            <w:r>
+              <w:t xml:space="preserve"> (100 caracteres)</w:t>
+            </w:r>
+          </w:p>
+        </w:tc>
+      </w:tr>
+      <w:tr>
+        <w:tc>
+          <w:tcPr>
+            <w:tcW w:w="4247" w:type="dxa"/>
+          </w:tcPr>
+          <w:p>
+            <w:r>
+              <w:t xml:space="preserve">23 – Envia </w:t>
+            </w:r>
+            <w:r>
+              <w:t>informações sobre pontuação do TDPF</w:t>
+            </w:r>
+          </w:p>
+        </w:tc>
+        <w:tc>
+          <w:tcPr>
+            <w:tcW w:w="4247" w:type="dxa"/>
+          </w:tcPr>
+          <w:p>
+            <w:r>
+              <w:t>23 – Resposta (</w:t>
+            </w:r>
+            <w:proofErr w:type="spellStart"/>
+            <w:r>
+              <w:t>cpf</w:t>
+            </w:r>
+            <w:proofErr w:type="spellEnd"/>
+            <w:r>
+              <w:t xml:space="preserve"> deve ser do supervisor</w:t>
+            </w:r>
+            <w:r>
+              <w:t xml:space="preserve"> ou de fiscal alocado</w:t>
+            </w:r>
+            <w:r>
+              <w:t xml:space="preserve">; </w:t>
+            </w:r>
+            <w:proofErr w:type="spellStart"/>
+            <w:r>
+              <w:t>tdpf</w:t>
+            </w:r>
+            <w:proofErr w:type="spellEnd"/>
+            <w:r>
+              <w:t xml:space="preserve"> não</w:t>
+            </w:r>
+            <w:r>
+              <w:t xml:space="preserve"> pode estar encerrado</w:t>
+            </w:r>
+            <w:r>
+              <w:t xml:space="preserve"> há mais de 180 dias</w:t>
+            </w:r>
+            <w:r>
+              <w:t>)</w:t>
+            </w:r>
+          </w:p>
+        </w:tc>
+      </w:tr>
+      <w:tr>
+        <w:tc>
+          <w:tcPr>
+            <w:tcW w:w="4247" w:type="dxa"/>
+          </w:tcPr>
+          <w:p>
+            <w:proofErr w:type="spellStart"/>
+            <w:proofErr w:type="gramStart"/>
+            <w:r>
+              <w:t>cpf</w:t>
+            </w:r>
+            <w:proofErr w:type="spellEnd"/>
+            <w:proofErr w:type="gramEnd"/>
+            <w:r>
+              <w:t xml:space="preserve"> – 11</w:t>
+            </w:r>
+          </w:p>
+          <w:p>
+            <w:proofErr w:type="spellStart"/>
+            <w:proofErr w:type="gramStart"/>
+            <w:r>
+              <w:t>chaveContagil</w:t>
+            </w:r>
+            <w:proofErr w:type="spellEnd"/>
+            <w:proofErr w:type="gramEnd"/>
+            <w:r>
+              <w:t xml:space="preserve"> – 6</w:t>
+            </w:r>
+          </w:p>
+          <w:p>
+            <w:proofErr w:type="spellStart"/>
+            <w:proofErr w:type="gramStart"/>
+            <w:r>
+              <w:t>tdpf</w:t>
+            </w:r>
+            <w:proofErr w:type="spellEnd"/>
+            <w:proofErr w:type="gramEnd"/>
+            <w:r>
+              <w:t xml:space="preserve"> – 16 caracteres numéricos </w:t>
+            </w:r>
+          </w:p>
+          <w:p>
+            <w:r>
+              <w:t>Se não enviar a parte abaixo: apaga o registro atual</w:t>
+            </w:r>
+          </w:p>
+          <w:p>
+            <w:r>
+              <w:t xml:space="preserve">Arrolamento: </w:t>
+            </w:r>
+            <w:proofErr w:type="spellStart"/>
+            <w:r>
+              <w:t>nn</w:t>
+            </w:r>
+            <w:proofErr w:type="spellEnd"/>
+            <w:r>
+              <w:t xml:space="preserve"> (2 algarismos)</w:t>
+            </w:r>
+          </w:p>
+          <w:p>
+            <w:proofErr w:type="spellStart"/>
+            <w:r>
+              <w:lastRenderedPageBreak/>
+              <w:t>Medcautelar</w:t>
+            </w:r>
+            <w:proofErr w:type="spellEnd"/>
+            <w:r>
+              <w:t>: S ou N</w:t>
+            </w:r>
+          </w:p>
+          <w:p>
+            <w:proofErr w:type="spellStart"/>
+            <w:r>
+              <w:t>RFFPs</w:t>
+            </w:r>
+            <w:proofErr w:type="spellEnd"/>
+            <w:r>
+              <w:t xml:space="preserve">: </w:t>
+            </w:r>
+            <w:proofErr w:type="spellStart"/>
+            <w:r>
+              <w:t>nn</w:t>
+            </w:r>
+            <w:proofErr w:type="spellEnd"/>
+          </w:p>
+          <w:p>
+            <w:proofErr w:type="spellStart"/>
+            <w:r>
+              <w:t>Inaptidao</w:t>
+            </w:r>
+            <w:proofErr w:type="spellEnd"/>
+            <w:r>
+              <w:t xml:space="preserve">: </w:t>
+            </w:r>
+            <w:proofErr w:type="spellStart"/>
+            <w:r>
+              <w:t>nn</w:t>
+            </w:r>
+            <w:proofErr w:type="spellEnd"/>
+          </w:p>
+          <w:p>
+            <w:r>
+              <w:t xml:space="preserve">Baixa: </w:t>
+            </w:r>
+            <w:proofErr w:type="spellStart"/>
+            <w:r>
+              <w:t>nn</w:t>
+            </w:r>
+            <w:proofErr w:type="spellEnd"/>
+          </w:p>
+          <w:p>
+            <w:proofErr w:type="spellStart"/>
+            <w:r>
+              <w:t>ExclusaoSimples</w:t>
+            </w:r>
+            <w:proofErr w:type="spellEnd"/>
+            <w:r>
+              <w:t xml:space="preserve">: </w:t>
+            </w:r>
+            <w:proofErr w:type="spellStart"/>
+            <w:r>
+              <w:t>nn</w:t>
+            </w:r>
+            <w:proofErr w:type="spellEnd"/>
+          </w:p>
+          <w:p>
+            <w:proofErr w:type="spellStart"/>
+            <w:r>
+              <w:t>SujPassivos</w:t>
+            </w:r>
+            <w:proofErr w:type="spellEnd"/>
+            <w:r>
+              <w:t xml:space="preserve">: </w:t>
+            </w:r>
+            <w:proofErr w:type="spellStart"/>
+            <w:r>
+              <w:t>nn</w:t>
+            </w:r>
+            <w:proofErr w:type="spellEnd"/>
+          </w:p>
+          <w:p>
+            <w:proofErr w:type="spellStart"/>
+            <w:r>
+              <w:t>DVs</w:t>
+            </w:r>
+            <w:proofErr w:type="spellEnd"/>
+            <w:r>
+              <w:t xml:space="preserve">: </w:t>
+            </w:r>
+            <w:proofErr w:type="spellStart"/>
+            <w:r>
+              <w:t>nnn</w:t>
+            </w:r>
+            <w:proofErr w:type="spellEnd"/>
+          </w:p>
+          <w:p>
+            <w:r>
+              <w:t>Situacao11: S ou N</w:t>
+            </w:r>
+          </w:p>
+          <w:p>
+            <w:proofErr w:type="spellStart"/>
+            <w:r>
+              <w:t>Interposicao</w:t>
+            </w:r>
+            <w:proofErr w:type="spellEnd"/>
+            <w:r>
+              <w:t>: S ou N</w:t>
+            </w:r>
+          </w:p>
+          <w:p>
+            <w:r>
+              <w:t>Situacao15: S ou N</w:t>
+            </w:r>
+          </w:p>
+          <w:p>
+            <w:r>
+              <w:t>EstabPrev</w:t>
+            </w:r>
+            <w:r>
+              <w:t>1</w:t>
+            </w:r>
+            <w:r>
+              <w:t xml:space="preserve">: </w:t>
+            </w:r>
+            <w:proofErr w:type="spellStart"/>
+            <w:r>
+              <w:t>nnn</w:t>
+            </w:r>
+            <w:proofErr w:type="spellEnd"/>
+          </w:p>
+          <w:p>
+            <w:r>
+              <w:t>Estab</w:t>
+            </w:r>
+            <w:r>
+              <w:t>Prev</w:t>
+            </w:r>
+            <w:r>
+              <w:t xml:space="preserve">2: </w:t>
+            </w:r>
+            <w:proofErr w:type="spellStart"/>
+            <w:r>
+              <w:t>nn</w:t>
+            </w:r>
+            <w:proofErr w:type="spellEnd"/>
+          </w:p>
+          <w:p>
+            <w:r>
+              <w:t xml:space="preserve">Segurados: </w:t>
+            </w:r>
+            <w:proofErr w:type="spellStart"/>
+            <w:r>
+              <w:t>nnnn</w:t>
+            </w:r>
+            <w:proofErr w:type="spellEnd"/>
+          </w:p>
+          <w:p>
+            <w:r>
+              <w:t xml:space="preserve">Prestadores: </w:t>
+            </w:r>
+            <w:proofErr w:type="spellStart"/>
+            <w:r>
+              <w:t>nnn</w:t>
+            </w:r>
+            <w:proofErr w:type="spellEnd"/>
+          </w:p>
+          <w:p>
+            <w:r>
+              <w:t xml:space="preserve">Tomadores: </w:t>
+            </w:r>
+            <w:proofErr w:type="spellStart"/>
+            <w:r>
+              <w:t>nnn</w:t>
+            </w:r>
+            <w:proofErr w:type="spellEnd"/>
+          </w:p>
+          <w:p>
+            <w:proofErr w:type="spellStart"/>
+            <w:r>
+              <w:t>QtdePER</w:t>
+            </w:r>
+            <w:proofErr w:type="spellEnd"/>
+            <w:r>
+              <w:t xml:space="preserve">: </w:t>
+            </w:r>
+            <w:proofErr w:type="spellStart"/>
+            <w:r>
+              <w:t>nn</w:t>
+            </w:r>
+            <w:proofErr w:type="spellEnd"/>
+            <w:r>
+              <w:t xml:space="preserve"> </w:t>
+            </w:r>
+          </w:p>
+          <w:p>
+            <w:proofErr w:type="spellStart"/>
+            <w:r>
+              <w:t>LancamentoMuldi</w:t>
+            </w:r>
+            <w:proofErr w:type="spellEnd"/>
+            <w:r>
+              <w:t>: S ou N</w:t>
+            </w:r>
+          </w:p>
+          <w:p>
+            <w:proofErr w:type="spellStart"/>
+            <w:r>
+              <w:t>Compensacao</w:t>
+            </w:r>
+            <w:proofErr w:type="spellEnd"/>
+            <w:r>
+              <w:t>: S ou N</w:t>
+            </w:r>
+          </w:p>
+          <w:p>
+            <w:proofErr w:type="spellStart"/>
+            <w:r>
+              <w:t>CreditoExt</w:t>
+            </w:r>
+            <w:proofErr w:type="spellEnd"/>
+            <w:r>
+              <w:t xml:space="preserve"> (PIS/</w:t>
+            </w:r>
+            <w:proofErr w:type="spellStart"/>
+            <w:r>
+              <w:t>Cofins</w:t>
+            </w:r>
+            <w:proofErr w:type="spellEnd"/>
+            <w:r>
+              <w:t xml:space="preserve"> ou IPI): S ou N</w:t>
+            </w:r>
+          </w:p>
+        </w:tc>
+        <w:tc>
+          <w:tcPr>
+            <w:tcW w:w="4247" w:type="dxa"/>
+          </w:tcPr>
+          <w:p>
+            <w:r>
+              <w:lastRenderedPageBreak/>
+              <w:t>S ou N</w:t>
+            </w:r>
+            <w:r>
+              <w:t xml:space="preserve"> ou I (TDPF inexistente)</w:t>
+            </w:r>
+            <w:r>
+              <w:t xml:space="preserve"> ou V (TDPF encerrado há mais de 180 dias)</w:t>
+            </w:r>
+          </w:p>
+          <w:p>
+            <w:r>
+              <w:t>Mensagem (100 caracteres)</w:t>
+            </w:r>
+          </w:p>
+          <w:p/>
+          <w:p>
+            <w:r>
+              <w:t>Se já existe o registro, sobrepõe.</w:t>
+            </w:r>
+          </w:p>
+        </w:tc>
+      </w:tr>
+      <w:tr>
+        <w:tc>
+          <w:tcPr>
+            <w:tcW w:w="4247" w:type="dxa"/>
+          </w:tcPr>
+          <w:p>
+            <w:r>
+              <w:lastRenderedPageBreak/>
+              <w:t>24 – Solicita informações sobre pontuação do TDPF</w:t>
+            </w:r>
+          </w:p>
+        </w:tc>
+        <w:tc>
+          <w:tcPr>
+            <w:tcW w:w="4247" w:type="dxa"/>
+          </w:tcPr>
+          <w:p>
+            <w:r>
+              <w:t>24 – Resposta (</w:t>
+            </w:r>
+            <w:proofErr w:type="spellStart"/>
+            <w:r>
+              <w:t>cpf</w:t>
+            </w:r>
+            <w:proofErr w:type="spellEnd"/>
+            <w:r>
+              <w:t xml:space="preserve"> deve ser do supervisor ou de fiscal alocado; </w:t>
+            </w:r>
+            <w:proofErr w:type="spellStart"/>
+            <w:r>
+              <w:t>tdpf</w:t>
+            </w:r>
+            <w:proofErr w:type="spellEnd"/>
+            <w:r>
+              <w:t xml:space="preserve"> pode estar encerrado)</w:t>
+            </w:r>
+          </w:p>
+        </w:tc>
+      </w:tr>
+      <w:tr>
+        <w:tc>
+          <w:tcPr>
+            <w:tcW w:w="4247" w:type="dxa"/>
+          </w:tcPr>
+          <w:p>
+            <w:proofErr w:type="spellStart"/>
+            <w:proofErr w:type="gramStart"/>
+            <w:r>
+              <w:t>cpf</w:t>
+            </w:r>
+            <w:proofErr w:type="spellEnd"/>
+            <w:proofErr w:type="gramEnd"/>
+            <w:r>
+              <w:t xml:space="preserve"> – 11</w:t>
+            </w:r>
+          </w:p>
+          <w:p>
+            <w:proofErr w:type="spellStart"/>
+            <w:proofErr w:type="gramStart"/>
+            <w:r>
+              <w:t>chaveContagil</w:t>
+            </w:r>
+            <w:proofErr w:type="spellEnd"/>
+            <w:proofErr w:type="gramEnd"/>
+            <w:r>
+              <w:t xml:space="preserve"> – 6</w:t>
+            </w:r>
+          </w:p>
+          <w:p>
+            <w:proofErr w:type="spellStart"/>
+            <w:r>
+              <w:t>tdpf</w:t>
+            </w:r>
+            <w:proofErr w:type="spellEnd"/>
+            <w:r>
+              <w:t xml:space="preserve"> – 16 caracteres numéricos</w:t>
+            </w:r>
+          </w:p>
+        </w:tc>
+        <w:tc>
+          <w:tcPr>
+            <w:tcW w:w="4247" w:type="dxa"/>
+          </w:tcPr>
+          <w:p>
+            <w:r>
+              <w:t xml:space="preserve">N, </w:t>
+            </w:r>
+            <w:r>
+              <w:t>E</w:t>
+            </w:r>
+            <w:r>
+              <w:t>, P</w:t>
+            </w:r>
+            <w:r>
+              <w:t xml:space="preserve"> ou I (</w:t>
+            </w:r>
+            <w:r>
+              <w:t xml:space="preserve">N = </w:t>
+            </w:r>
+            <w:proofErr w:type="spellStart"/>
+            <w:r>
+              <w:t>cpf</w:t>
+            </w:r>
+            <w:proofErr w:type="spellEnd"/>
+            <w:r>
+              <w:t xml:space="preserve"> não é de supervisor ou de fiscal alocado; </w:t>
+            </w:r>
+            <w:r>
+              <w:t xml:space="preserve">E = registro existe completo; P = TDPF existe, mas não tem informações abaixo de </w:t>
+            </w:r>
+            <w:r>
+              <w:t>Total Pontos</w:t>
+            </w:r>
+            <w:r>
+              <w:t xml:space="preserve"> [requisição 23 acima];</w:t>
+            </w:r>
+            <w:r>
+              <w:t xml:space="preserve"> ou</w:t>
+            </w:r>
+            <w:r>
+              <w:t xml:space="preserve"> </w:t>
+            </w:r>
+            <w:r>
+              <w:t>I = TDPF inexistente – não vai mais nada</w:t>
+            </w:r>
+            <w:r>
+              <w:t>)</w:t>
+            </w:r>
+          </w:p>
+          <w:p>
+            <w:r>
+              <w:t>Encerrado: S ou N</w:t>
+            </w:r>
+          </w:p>
+          <w:p>
+            <w:r>
+              <w:t>TOTAL P</w:t>
+            </w:r>
+            <w:r>
+              <w:t xml:space="preserve">ONTOS:4 </w:t>
+            </w:r>
+            <w:r>
+              <w:t>algarismos</w:t>
+            </w:r>
+            <w:r>
+              <w:t xml:space="preserve"> (</w:t>
+            </w:r>
+            <w:proofErr w:type="gramStart"/>
+            <w:r>
+              <w:t>0</w:t>
+            </w:r>
+            <w:r>
+              <w:t>00</w:t>
+            </w:r>
+            <w:r>
+              <w:t>0</w:t>
+            </w:r>
+            <w:r>
+              <w:t xml:space="preserve"> caso</w:t>
+            </w:r>
+            <w:proofErr w:type="gramEnd"/>
+            <w:r>
+              <w:t xml:space="preserve"> não h</w:t>
+            </w:r>
+            <w:r>
+              <w:t>a</w:t>
+            </w:r>
+            <w:r>
+              <w:t>ja as informações abaixo)</w:t>
+            </w:r>
+          </w:p>
+          <w:p>
+            <w:r>
+              <w:t xml:space="preserve">Arrolamento: </w:t>
+            </w:r>
+            <w:proofErr w:type="spellStart"/>
+            <w:r>
+              <w:t>nn</w:t>
+            </w:r>
+            <w:proofErr w:type="spellEnd"/>
+            <w:r>
+              <w:t xml:space="preserve"> (2 algarismos)</w:t>
+            </w:r>
+          </w:p>
+          <w:p>
+            <w:proofErr w:type="spellStart"/>
+            <w:r>
+              <w:t>Medcautelar</w:t>
+            </w:r>
+            <w:proofErr w:type="spellEnd"/>
+            <w:r>
+              <w:t>: S ou N</w:t>
+            </w:r>
+          </w:p>
+          <w:p>
+            <w:proofErr w:type="spellStart"/>
+            <w:r>
+              <w:t>RFFPs</w:t>
+            </w:r>
+            <w:proofErr w:type="spellEnd"/>
+            <w:r>
+              <w:t xml:space="preserve">: </w:t>
+            </w:r>
+            <w:proofErr w:type="spellStart"/>
+            <w:r>
+              <w:t>nn</w:t>
+            </w:r>
+            <w:proofErr w:type="spellEnd"/>
+          </w:p>
+          <w:p>
+            <w:proofErr w:type="spellStart"/>
+            <w:r>
+              <w:t>Inaptidao</w:t>
+            </w:r>
+            <w:proofErr w:type="spellEnd"/>
+            <w:r>
+              <w:t xml:space="preserve">: </w:t>
+            </w:r>
+            <w:proofErr w:type="spellStart"/>
+            <w:r>
+              <w:t>nn</w:t>
+            </w:r>
+            <w:proofErr w:type="spellEnd"/>
+          </w:p>
+          <w:p>
+            <w:r>
+              <w:t xml:space="preserve">Baixa: </w:t>
+            </w:r>
+            <w:proofErr w:type="spellStart"/>
+            <w:r>
+              <w:t>nn</w:t>
+            </w:r>
+            <w:proofErr w:type="spellEnd"/>
+          </w:p>
+          <w:p>
+            <w:proofErr w:type="spellStart"/>
+            <w:r>
+              <w:t>ExclusaoSimples</w:t>
+            </w:r>
+            <w:proofErr w:type="spellEnd"/>
+            <w:r>
+              <w:t xml:space="preserve">: </w:t>
+            </w:r>
+            <w:proofErr w:type="spellStart"/>
+            <w:r>
+              <w:t>nn</w:t>
+            </w:r>
+            <w:proofErr w:type="spellEnd"/>
+          </w:p>
+          <w:p>
+            <w:proofErr w:type="spellStart"/>
+            <w:r>
+              <w:t>SujPassivos</w:t>
+            </w:r>
+            <w:proofErr w:type="spellEnd"/>
+            <w:r>
+              <w:t xml:space="preserve">: </w:t>
+            </w:r>
+            <w:proofErr w:type="spellStart"/>
+            <w:r>
+              <w:t>nn</w:t>
+            </w:r>
+            <w:proofErr w:type="spellEnd"/>
+          </w:p>
+          <w:p>
+            <w:proofErr w:type="spellStart"/>
+            <w:r>
+              <w:t>DVs</w:t>
+            </w:r>
+            <w:proofErr w:type="spellEnd"/>
+            <w:r>
+              <w:t xml:space="preserve">: </w:t>
+            </w:r>
+            <w:proofErr w:type="spellStart"/>
+            <w:r>
+              <w:t>nnn</w:t>
+            </w:r>
+            <w:proofErr w:type="spellEnd"/>
+          </w:p>
+          <w:p>
+            <w:r>
+              <w:t>Situacao11: S ou N</w:t>
+            </w:r>
+          </w:p>
+          <w:p>
+            <w:proofErr w:type="spellStart"/>
+            <w:r>
+              <w:t>Interposicao</w:t>
+            </w:r>
+            <w:proofErr w:type="spellEnd"/>
+            <w:r>
+              <w:t>: S ou N</w:t>
+            </w:r>
+          </w:p>
+          <w:p>
+            <w:r>
+              <w:t>Situacao15: S ou N</w:t>
+            </w:r>
+          </w:p>
+          <w:p>
+            <w:r>
+              <w:t xml:space="preserve">EstabPrev1: </w:t>
+            </w:r>
+            <w:proofErr w:type="spellStart"/>
+            <w:r>
+              <w:t>nnn</w:t>
+            </w:r>
+            <w:proofErr w:type="spellEnd"/>
+          </w:p>
+          <w:p>
+            <w:r>
+              <w:t xml:space="preserve">EstabPrev2: </w:t>
+            </w:r>
+            <w:proofErr w:type="spellStart"/>
+            <w:r>
+              <w:t>nn</w:t>
+            </w:r>
+            <w:proofErr w:type="spellEnd"/>
+          </w:p>
+          <w:p>
+            <w:r>
+              <w:t xml:space="preserve">Segurados: </w:t>
+            </w:r>
+            <w:proofErr w:type="spellStart"/>
+            <w:r>
+              <w:t>nnnn</w:t>
+            </w:r>
+            <w:proofErr w:type="spellEnd"/>
+          </w:p>
+          <w:p>
+            <w:r>
+              <w:t xml:space="preserve">Prestadores: </w:t>
+            </w:r>
+            <w:proofErr w:type="spellStart"/>
+            <w:r>
+              <w:t>nnn</w:t>
+            </w:r>
+            <w:proofErr w:type="spellEnd"/>
+          </w:p>
+          <w:p>
+            <w:r>
+              <w:t xml:space="preserve">Tomadores: </w:t>
+            </w:r>
+            <w:proofErr w:type="spellStart"/>
+            <w:r>
+              <w:t>nnn</w:t>
+            </w:r>
+            <w:proofErr w:type="spellEnd"/>
+          </w:p>
+          <w:p>
+            <w:proofErr w:type="spellStart"/>
+            <w:r>
+              <w:t>QtdePER</w:t>
+            </w:r>
+            <w:proofErr w:type="spellEnd"/>
+            <w:r>
+              <w:t xml:space="preserve">: </w:t>
+            </w:r>
+            <w:proofErr w:type="spellStart"/>
+            <w:r>
+              <w:t>nn</w:t>
+            </w:r>
+            <w:proofErr w:type="spellEnd"/>
+            <w:r>
+              <w:t xml:space="preserve"> </w:t>
+            </w:r>
+          </w:p>
+          <w:p>
+            <w:proofErr w:type="spellStart"/>
+            <w:r>
+              <w:t>LancamentoMuldi</w:t>
+            </w:r>
+            <w:proofErr w:type="spellEnd"/>
+            <w:r>
+              <w:t>: S ou N</w:t>
+            </w:r>
+          </w:p>
+          <w:p>
+            <w:proofErr w:type="spellStart"/>
+            <w:r>
+              <w:t>Compensacao</w:t>
+            </w:r>
+            <w:proofErr w:type="spellEnd"/>
+            <w:r>
+              <w:t>: S ou N</w:t>
+            </w:r>
+          </w:p>
+          <w:p>
+            <w:proofErr w:type="spellStart"/>
+            <w:r>
+              <w:t>CreditoExt</w:t>
+            </w:r>
+            <w:proofErr w:type="spellEnd"/>
+            <w:r>
+              <w:t xml:space="preserve"> (PIS/</w:t>
+            </w:r>
+            <w:proofErr w:type="spellStart"/>
+            <w:r>
+              <w:t>Cofins</w:t>
+            </w:r>
+            <w:proofErr w:type="spellEnd"/>
+            <w:r>
+              <w:t xml:space="preserve"> ou IPI): S ou N</w:t>
+            </w:r>
+            <w:bookmarkStart w:id="0" w:name="_GoBack"/>
+            <w:bookmarkEnd w:id="0"/>
+          </w:p>
+          <w:p>
+            <w:r>
+              <w:t>Data de inclusão do registro: 10 caracteres</w:t>
+            </w:r>
+          </w:p>
+        </w:tc>
+      </w:tr>
+      <w:tr>
+        <w:tc>
+          <w:tcPr>
+            <w:tcW w:w="4247" w:type="dxa"/>
+          </w:tcPr>
+          <w:p>
+            <w:r>
+              <w:lastRenderedPageBreak/>
+              <w:t xml:space="preserve">25 – Solicita </w:t>
+            </w:r>
+            <w:proofErr w:type="spellStart"/>
+            <w:r>
+              <w:t>TDPFs</w:t>
+            </w:r>
+            <w:proofErr w:type="spellEnd"/>
+            <w:r>
+              <w:t xml:space="preserve"> para os quais não há ciência registrada até a data atual entre XX e YY dias exatos </w:t>
+            </w:r>
+            <w:r>
+              <w:t xml:space="preserve">após </w:t>
+            </w:r>
+            <w:r>
+              <w:t>a emissão</w:t>
+            </w:r>
+          </w:p>
+        </w:tc>
+        <w:tc>
+          <w:tcPr>
+            <w:tcW w:w="4247" w:type="dxa"/>
+          </w:tcPr>
+          <w:p>
+            <w:r>
+              <w:t>2</w:t>
+            </w:r>
+            <w:r>
+              <w:t>5</w:t>
+            </w:r>
+            <w:r>
+              <w:t xml:space="preserve"> – Retorna relação abaixo (</w:t>
+            </w:r>
+            <w:proofErr w:type="spellStart"/>
+            <w:r>
+              <w:t>cpf</w:t>
+            </w:r>
+            <w:proofErr w:type="spellEnd"/>
+            <w:r>
+              <w:t xml:space="preserve"> deve estar alocado ou ser do supervisor; somente </w:t>
+            </w:r>
+            <w:proofErr w:type="spellStart"/>
+            <w:r>
+              <w:t>TDPFs</w:t>
+            </w:r>
+            <w:proofErr w:type="spellEnd"/>
+            <w:r>
+              <w:t xml:space="preserve"> em andamento)</w:t>
+            </w:r>
+          </w:p>
+        </w:tc>
+      </w:tr>
+      <w:tr>
+        <w:tc>
+          <w:tcPr>
+            <w:tcW w:w="4247" w:type="dxa"/>
+          </w:tcPr>
+          <w:p>
+            <w:proofErr w:type="spellStart"/>
+            <w:proofErr w:type="gramStart"/>
+            <w:r>
+              <w:t>cpf</w:t>
+            </w:r>
+            <w:proofErr w:type="spellEnd"/>
+            <w:proofErr w:type="gramEnd"/>
+            <w:r>
+              <w:t xml:space="preserve"> – 11</w:t>
+            </w:r>
+          </w:p>
+          <w:p>
+            <w:proofErr w:type="spellStart"/>
+            <w:proofErr w:type="gramStart"/>
+            <w:r>
+              <w:t>chaveContagil</w:t>
+            </w:r>
+            <w:proofErr w:type="spellEnd"/>
+            <w:proofErr w:type="gramEnd"/>
+            <w:r>
+              <w:t xml:space="preserve"> – 6</w:t>
+            </w:r>
+          </w:p>
+          <w:p>
+            <w:r>
+              <w:t>XX</w:t>
+            </w:r>
+          </w:p>
+          <w:p>
+            <w:r>
+              <w:t>YY</w:t>
+            </w:r>
+          </w:p>
+          <w:p/>
+        </w:tc>
+        <w:tc>
+          <w:tcPr>
+            <w:tcW w:w="4247" w:type="dxa"/>
+          </w:tcPr>
+          <w:p>
+            <w:r>
+              <w:t xml:space="preserve">NN – </w:t>
+            </w:r>
+            <w:proofErr w:type="gramStart"/>
+            <w:r>
+              <w:t>número</w:t>
+            </w:r>
+            <w:proofErr w:type="gramEnd"/>
+            <w:r>
+              <w:t xml:space="preserve"> de </w:t>
+            </w:r>
+            <w:proofErr w:type="spellStart"/>
+            <w:r>
+              <w:t>TDPFs</w:t>
+            </w:r>
+            <w:proofErr w:type="spellEnd"/>
+            <w:r>
+              <w:t xml:space="preserve"> na situação</w:t>
+            </w:r>
+            <w:r>
+              <w:t xml:space="preserve"> (se NN=”00”, então não retorna dados abaixo)</w:t>
+            </w:r>
+          </w:p>
+          <w:p>
+            <w:r>
+              <w:t>TDPF – 16 caracteres</w:t>
+            </w:r>
+          </w:p>
+          <w:p>
+            <w:r>
+              <w:t>Nome – nome fiscalizado (100 caracteres)</w:t>
+            </w:r>
+          </w:p>
+          <w:p>
+            <w:r>
+              <w:t>Emissão – data de emissão do TDPF (10 caracteres)</w:t>
+            </w:r>
+          </w:p>
+          <w:p>
+            <w:r>
+              <w:t>Vencimento – vencimento do TDPF (10 caracteres)</w:t>
+            </w:r>
+          </w:p>
+          <w:p>
+            <w:r>
+              <w:t>Primeiro Nome Fiscal – 20 caracteres</w:t>
+            </w:r>
+          </w:p>
+          <w:p>
+            <w:r>
+              <w:t>(</w:t>
+            </w:r>
+            <w:proofErr w:type="gramStart"/>
+            <w:r>
+              <w:t>máximo</w:t>
+            </w:r>
+            <w:proofErr w:type="gramEnd"/>
+            <w:r>
+              <w:t xml:space="preserve"> de 5</w:t>
+            </w:r>
+            <w:r>
+              <w:t xml:space="preserve"> registros</w:t>
+            </w:r>
+            <w:r>
+              <w:t>)</w:t>
+            </w:r>
+          </w:p>
+          <w:p>
+            <w:r>
+              <w:t xml:space="preserve">Se NN&gt;5, envia 5, espera a requisição </w:t>
+            </w:r>
+            <w:r>
+              <w:t>25</w:t>
+            </w:r>
+            <w:r>
+              <w:t xml:space="preserve"> com o </w:t>
+            </w:r>
+            <w:proofErr w:type="spellStart"/>
+            <w:r>
+              <w:t>cpf</w:t>
+            </w:r>
+            <w:proofErr w:type="spellEnd"/>
+            <w:r>
+              <w:t xml:space="preserve"> = 12345678909 (sem XX e YY), envia mais 5 e assim sucessivamente. A partir do segundo envio, envia 25 e os dados (sem NN).</w:t>
+            </w:r>
+          </w:p>
+        </w:tc>
+      </w:tr>
+      <w:tr>
+        <w:tc>
+          <w:tcPr>
+            <w:tcW w:w="4247" w:type="dxa"/>
+          </w:tcPr>
+          <w:p>
+            <w:r>
+              <w:t xml:space="preserve"> </w:t>
+            </w:r>
           </w:p>
         </w:tc>
         <w:tc>

</xml_diff>

<commit_message>
Prorrogação / Aviso Difis
Prorrogação de TDPF, aviso vencimento aos usuários regionais (Difis em regra), aprimoramentos diversos. Versão 1.3 do Script.
</commit_message>
<xml_diff>
--- a/Protocolo Cliente-Servidor.docx
+++ b/Protocolo Cliente-Servidor.docx
@@ -5748,8 +5748,6 @@
             <w:r>
               <w:t xml:space="preserve"> em diante (no máximo 5</w:t>
             </w:r>
-            <w:bookmarkStart w:id="0" w:name="_GoBack"/>
-            <w:bookmarkEnd w:id="0"/>
             <w:r>
               <w:t>0 registros)</w:t>
             </w:r>
@@ -6429,7 +6427,13 @@
             </w:r>
             <w:proofErr w:type="spellEnd"/>
             <w:r>
-              <w:t xml:space="preserve"> (Nº fiscais, incluindo o que envia a requisição e cujo CPF está acima</w:t>
+              <w:t xml:space="preserve"> (Nº fiscais</w:t>
+            </w:r>
+            <w:r>
+              <w:t xml:space="preserve"> solicitantes</w:t>
+            </w:r>
+            <w:r>
+              <w:t>, incluindo o que envia a requisição e cujo CPF está acima</w:t>
             </w:r>
             <w:r>
               <w:t>; supervisor não é relacionado</w:t>
@@ -6687,6 +6691,11 @@
           <w:p>
             <w:r>
               <w:t>F – Falha na inclusão</w:t>
+            </w:r>
+          </w:p>
+          <w:p>
+            <w:r>
+              <w:t>Se houve apenas um fiscal solicitante, um e-mail é enviado para o supervisor avisando-o da pendência de sua assinatura.</w:t>
             </w:r>
           </w:p>
         </w:tc>
@@ -7060,6 +7069,7 @@
           <w:p/>
           <w:p>
             <w:r>
+              <w:lastRenderedPageBreak/>
               <w:t>Envia noutra mensagem</w:t>
             </w:r>
             <w:r>
@@ -7080,7 +7090,6 @@
           </w:p>
           <w:p>
             <w:r>
-              <w:lastRenderedPageBreak/>
               <w:t>34</w:t>
             </w:r>
           </w:p>
@@ -7502,6 +7511,14 @@
               <w:t>F – Falha na atualização das tabelas.</w:t>
             </w:r>
           </w:p>
+          <w:p>
+            <w:r>
+              <w:t>Assim que o último fiscal responsável assina, um e-m</w:t>
+            </w:r>
+            <w:r>
+              <w:t>ail é enviado para o supervisor avisando-o da pendência de sua assinatura</w:t>
+            </w:r>
+          </w:p>
         </w:tc>
       </w:tr>
       <w:tr>
@@ -7629,7 +7646,13 @@
           </w:p>
           <w:p>
             <w:r>
-              <w:t>TDPF1 – 16 dígitos</w:t>
+              <w:t>TDPF1 (</w:t>
+            </w:r>
+            <w:r>
+              <w:t>16 dígitos</w:t>
+            </w:r>
+            <w:r>
+              <w:t>)</w:t>
             </w:r>
             <w:r>
               <w:t xml:space="preserve"> </w:t>
@@ -7640,27 +7663,28 @@
             </w:r>
             <w:proofErr w:type="gramEnd"/>
             <w:r>
-              <w:t xml:space="preserve"> data do documento </w:t>
-            </w:r>
-            <w:r>
-              <w:t>–</w:t>
-            </w:r>
-            <w:r>
-              <w:t xml:space="preserve"> 10</w:t>
-            </w:r>
-            <w:r>
               <w:t xml:space="preserve"> </w:t>
             </w:r>
             <w:r>
-              <w:t xml:space="preserve">+ </w:t>
-            </w:r>
-            <w:proofErr w:type="spellStart"/>
-            <w:r>
-              <w:t>Numero</w:t>
-            </w:r>
-            <w:proofErr w:type="spellEnd"/>
-            <w:r>
-              <w:t xml:space="preserve"> – 2 algarismos</w:t>
+              <w:t>Nome (100 caracteres) + Número (2 algarismos) + D</w:t>
+            </w:r>
+            <w:r>
+              <w:t xml:space="preserve">ata do </w:t>
+            </w:r>
+            <w:r>
+              <w:t>D</w:t>
+            </w:r>
+            <w:r>
+              <w:t xml:space="preserve">ocumento </w:t>
+            </w:r>
+            <w:r>
+              <w:t>(</w:t>
+            </w:r>
+            <w:r>
+              <w:t>10</w:t>
+            </w:r>
+            <w:r>
+              <w:t>)</w:t>
             </w:r>
             <w:r>
               <w:t xml:space="preserve"> </w:t>
@@ -7673,30 +7697,11 @@
           </w:p>
           <w:p>
             <w:r>
-              <w:t>TDPF99 – 16 dígitos</w:t>
-            </w:r>
-            <w:r>
-              <w:t xml:space="preserve"> + data do documento </w:t>
-            </w:r>
-            <w:r>
-              <w:t>–</w:t>
-            </w:r>
-            <w:r>
-              <w:t xml:space="preserve"> 10</w:t>
-            </w:r>
-            <w:r>
-              <w:t xml:space="preserve"> </w:t>
-            </w:r>
-            <w:r>
-              <w:t xml:space="preserve">+ </w:t>
-            </w:r>
-            <w:proofErr w:type="spellStart"/>
-            <w:r>
-              <w:t>Numero</w:t>
-            </w:r>
-            <w:proofErr w:type="spellEnd"/>
-            <w:r>
-              <w:t xml:space="preserve"> – 2 algarismos</w:t>
+              <w:lastRenderedPageBreak/>
+              <w:t>TDPF99</w:t>
+            </w:r>
+            <w:r>
+              <w:t xml:space="preserve"> (16 dígitos) + Nome (100 caracteres) + Número (2 algarismos) + Data do Documento (10) </w:t>
             </w:r>
           </w:p>
         </w:tc>
@@ -7708,6 +7713,7 @@
           </w:tcPr>
           <w:p>
             <w:r>
+              <w:lastRenderedPageBreak/>
               <w:t>38 – Solicita Número de Prorrogação</w:t>
             </w:r>
           </w:p>
@@ -7816,7 +7822,6 @@
           </w:p>
           <w:p>
             <w:r>
-              <w:lastRenderedPageBreak/>
               <w:t>S + NN – 3 caracteres</w:t>
             </w:r>
             <w:r>
@@ -7833,7 +7838,6 @@
           </w:tcPr>
           <w:p>
             <w:r>
-              <w:lastRenderedPageBreak/>
               <w:t>39 – Solicita prorrogações pendentes de registro no RHAF</w:t>
             </w:r>
           </w:p>
@@ -8334,6 +8338,7 @@
           </w:p>
           <w:p>
             <w:r>
+              <w:lastRenderedPageBreak/>
               <w:t xml:space="preserve">S – </w:t>
             </w:r>
             <w:proofErr w:type="gramStart"/>
@@ -8390,6 +8395,7 @@
           </w:tcPr>
           <w:p>
             <w:r>
+              <w:lastRenderedPageBreak/>
               <w:t xml:space="preserve"> </w:t>
             </w:r>
           </w:p>
@@ -8490,7 +8496,12 @@
         <w:t xml:space="preserve">Requisições 13, </w:t>
       </w:r>
       <w:r>
-        <w:t>24, 25, 28, 29</w:t>
+        <w:t>24,</w:t>
+      </w:r>
+      <w:bookmarkStart w:id="0" w:name="_GoBack"/>
+      <w:bookmarkEnd w:id="0"/>
+      <w:r>
+        <w:t xml:space="preserve"> 28, 29</w:t>
       </w:r>
       <w:r>
         <w:t>, 31</w:t>

</xml_diff>

<commit_message>
Correção Bot - Evolução Servidor
Bot não permitia informar só data de ciência de termo (sem vencimento da intimação, travava)
Servidor agora verifica se o TDPF a ser prorrogado vence em menos de 31 dias (na inclusão e na numeração).
</commit_message>
<xml_diff>
--- a/Protocolo Cliente-Servidor.docx
+++ b/Protocolo Cliente-Servidor.docx
@@ -3306,8 +3306,6 @@
             <w:r>
               <w:t xml:space="preserve"> – 5 caracteres</w:t>
             </w:r>
-            <w:bookmarkStart w:id="0" w:name="_GoBack"/>
-            <w:bookmarkEnd w:id="0"/>
           </w:p>
           <w:p/>
           <w:p>
@@ -6764,6 +6762,11 @@
           </w:p>
           <w:p>
             <w:r>
+              <w:t>T – Faltam mais de 30 dias para o TDPF vencer</w:t>
+            </w:r>
+          </w:p>
+          <w:p>
+            <w:r>
               <w:t xml:space="preserve">S – </w:t>
             </w:r>
             <w:proofErr w:type="gramStart"/>
@@ -7937,7 +7940,13 @@
               <w:t xml:space="preserve">S + NN </w:t>
             </w:r>
             <w:r>
-              <w:t>+ P + R</w:t>
+              <w:t xml:space="preserve">+ </w:t>
+            </w:r>
+            <w:r>
+              <w:t xml:space="preserve">T + </w:t>
+            </w:r>
+            <w:r>
+              <w:t>P + R</w:t>
             </w:r>
             <w:r>
               <w:t>– 3 caracteres</w:t>
@@ -7946,7 +7955,21 @@
               <w:t>, onde NN é o número do próximo termo relativamente ao TDPF (começando de 1, se não existir um anterior)</w:t>
             </w:r>
             <w:r>
-              <w:t>, P indica que há prorrogação pendente de assinatura e R informa que há prorrogação pendente de registro no RHAF (P e R são enviados apenas se for o caso; somente um deles será enviado quando for o caso</w:t>
+              <w:t xml:space="preserve">, </w:t>
+            </w:r>
+            <w:r>
+              <w:t xml:space="preserve">T informa que faltam mais de 30 dias para o TDPF vencer, </w:t>
+            </w:r>
+            <w:r>
+              <w:t>P indica que há prorrogação pendente de assinatura e R informa que há prorrogação pendente de registro no RHAF (</w:t>
+            </w:r>
+            <w:r>
+              <w:t xml:space="preserve">T, </w:t>
+            </w:r>
+            <w:bookmarkStart w:id="0" w:name="_GoBack"/>
+            <w:bookmarkEnd w:id="0"/>
+            <w:r>
+              <w:t>P e R são enviados apenas se for o caso; somente um deles será enviado quando for o caso</w:t>
             </w:r>
             <w:r>
               <w:t xml:space="preserve"> e com prioridade para o P</w:t>
@@ -8200,7 +8223,11 @@
               <w:t xml:space="preserve"> para registrar ou excluir o registro</w:t>
             </w:r>
             <w:r>
-              <w:t>; documento não pode estar pendente de assinatura</w:t>
+              <w:t xml:space="preserve">; documento </w:t>
+            </w:r>
+            <w:r>
+              <w:lastRenderedPageBreak/>
+              <w:t>não pode estar pendente de assinatura</w:t>
             </w:r>
             <w:r>
               <w:t xml:space="preserve"> no registro</w:t>

</xml_diff>

<commit_message>
Controle Postal e Outros Ajustes
Correção Pontos
Implementação Controle Postal
Media Pontos
Avisos Bot - Controle Postal
</commit_message>
<xml_diff>
--- a/Protocolo Cliente-Servidor.docx
+++ b/Protocolo Cliente-Servidor.docx
@@ -19,7 +19,7 @@
           </w:tcPr>
           <w:p>
             <w:pPr>
-              <w:jc w:val="center"/>
+              <w:spacing w:after="160" w:line="259" w:lineRule="auto"/>
               <w:rPr>
                 <w:b/>
                 <w:sz w:val="24"/>
@@ -444,6 +444,19 @@
             <w:r>
               <w:t>Resposta</w:t>
             </w:r>
+            <w:r>
+              <w:t xml:space="preserve"> (somente </w:t>
+            </w:r>
+            <w:proofErr w:type="spellStart"/>
+            <w:r>
+              <w:t>cpf</w:t>
+            </w:r>
+            <w:proofErr w:type="spellEnd"/>
+            <w:r>
+              <w:t xml:space="preserve"> do fiscal alocado)</w:t>
+            </w:r>
+            <w:bookmarkStart w:id="0" w:name="_GoBack"/>
+            <w:bookmarkEnd w:id="0"/>
           </w:p>
         </w:tc>
       </w:tr>
@@ -874,7 +887,11 @@
               <w:t>7</w:t>
             </w:r>
             <w:r>
-              <w:t>0 caracteres)</w:t>
+              <w:t xml:space="preserve">0 </w:t>
+            </w:r>
+            <w:r>
+              <w:lastRenderedPageBreak/>
+              <w:t>caracteres)</w:t>
             </w:r>
             <w:r>
               <w:t xml:space="preserve"> </w:t>
@@ -899,7 +916,6 @@
               <w:rPr>
                 <w:color w:val="FF0000"/>
               </w:rPr>
-              <w:lastRenderedPageBreak/>
               <w:t>dd</w:t>
             </w:r>
             <w:proofErr w:type="spellEnd"/>
@@ -1785,6 +1801,7 @@
           </w:tcPr>
           <w:p>
             <w:r>
+              <w:lastRenderedPageBreak/>
               <w:t xml:space="preserve">12 – Relação de </w:t>
             </w:r>
             <w:proofErr w:type="spellStart"/>
@@ -1837,7 +1854,6 @@
             <w:proofErr w:type="spellStart"/>
             <w:proofErr w:type="gramStart"/>
             <w:r>
-              <w:lastRenderedPageBreak/>
               <w:t>cpf</w:t>
             </w:r>
             <w:proofErr w:type="spellEnd"/>
@@ -2401,12 +2417,12 @@
           </w:p>
           <w:p>
             <w:r>
+              <w:lastRenderedPageBreak/>
               <w:t>Encerramento (10 caracteres – data) – no caso de ter sido solicitado ENCERRADOS</w:t>
             </w:r>
           </w:p>
           <w:p>
             <w:r>
-              <w:lastRenderedPageBreak/>
               <w:t>S</w:t>
             </w:r>
             <w:r>
@@ -3095,6 +3111,7 @@
           <w:p>
             <w:proofErr w:type="gramStart"/>
             <w:r>
+              <w:lastRenderedPageBreak/>
               <w:t>data</w:t>
             </w:r>
             <w:proofErr w:type="gramEnd"/>
@@ -3115,7 +3132,6 @@
           <w:p>
             <w:proofErr w:type="gramStart"/>
             <w:r>
-              <w:lastRenderedPageBreak/>
               <w:t>data</w:t>
             </w:r>
             <w:proofErr w:type="gramEnd"/>
@@ -3205,6 +3221,7 @@
           <w:p>
             <w:proofErr w:type="gramStart"/>
             <w:r>
+              <w:lastRenderedPageBreak/>
               <w:t>data</w:t>
             </w:r>
             <w:proofErr w:type="gramEnd"/>
@@ -3215,7 +3232,6 @@
           <w:p>
             <w:proofErr w:type="gramStart"/>
             <w:r>
-              <w:lastRenderedPageBreak/>
               <w:t>data</w:t>
             </w:r>
             <w:proofErr w:type="gramEnd"/>
@@ -3789,6 +3805,7 @@
           </w:p>
           <w:p>
             <w:r>
+              <w:lastRenderedPageBreak/>
               <w:t>Data da entrada – “</w:t>
             </w:r>
             <w:proofErr w:type="spellStart"/>
@@ -3820,7 +3837,6 @@
           </w:p>
           <w:p>
             <w:r>
-              <w:lastRenderedPageBreak/>
               <w:t xml:space="preserve">NN – </w:t>
             </w:r>
             <w:proofErr w:type="gramStart"/>
@@ -4475,6 +4491,7 @@
           <w:p>
             <w:proofErr w:type="spellStart"/>
             <w:r>
+              <w:lastRenderedPageBreak/>
               <w:t>QtdePER</w:t>
             </w:r>
             <w:proofErr w:type="spellEnd"/>
@@ -4503,7 +4520,6 @@
           <w:p>
             <w:proofErr w:type="spellStart"/>
             <w:r>
-              <w:lastRenderedPageBreak/>
               <w:t>Compensacao</w:t>
             </w:r>
             <w:proofErr w:type="spellEnd"/>
@@ -5064,6 +5080,7 @@
           </w:tcPr>
           <w:p>
             <w:r>
+              <w:lastRenderedPageBreak/>
               <w:t xml:space="preserve">25 – Solicita </w:t>
             </w:r>
             <w:proofErr w:type="spellStart"/>
@@ -5124,7 +5141,6 @@
             <w:proofErr w:type="spellStart"/>
             <w:proofErr w:type="gramStart"/>
             <w:r>
-              <w:lastRenderedPageBreak/>
               <w:t>cpf</w:t>
             </w:r>
             <w:proofErr w:type="spellEnd"/>
@@ -5668,7 +5684,11 @@
               <w:t xml:space="preserve"> com previsão de encerramento em um período</w:t>
             </w:r>
             <w:r>
-              <w:t>, mesmo em andamento</w:t>
+              <w:t xml:space="preserve">, </w:t>
+            </w:r>
+            <w:r>
+              <w:lastRenderedPageBreak/>
+              <w:t>mesmo em andamento</w:t>
             </w:r>
             <w:r>
               <w:t xml:space="preserve"> </w:t>
@@ -5709,6 +5729,7 @@
           </w:tcPr>
           <w:p>
             <w:r>
+              <w:lastRenderedPageBreak/>
               <w:t>29 – Resposta (</w:t>
             </w:r>
             <w:proofErr w:type="spellStart"/>
@@ -5730,6 +5751,7 @@
           <w:p>
             <w:proofErr w:type="spellStart"/>
             <w:r>
+              <w:lastRenderedPageBreak/>
               <w:t>Cpf</w:t>
             </w:r>
             <w:proofErr w:type="spellEnd"/>
@@ -5752,7 +5774,6 @@
           </w:p>
           <w:p>
             <w:r>
-              <w:lastRenderedPageBreak/>
               <w:t>Trimestre inicial: 6 (</w:t>
             </w:r>
             <w:proofErr w:type="spellStart"/>
@@ -5777,14 +5798,15 @@
               <w:t>/t)</w:t>
             </w:r>
           </w:p>
-        </w:tc>
-        <w:tc>
-          <w:tcPr>
-            <w:tcW w:w="4247" w:type="dxa"/>
-          </w:tcPr>
-          <w:p>
-            <w:r>
-              <w:lastRenderedPageBreak/>
+          <w:p/>
+          <w:p/>
+        </w:tc>
+        <w:tc>
+          <w:tcPr>
+            <w:tcW w:w="4247" w:type="dxa"/>
+          </w:tcPr>
+          <w:p>
+            <w:r>
               <w:t>NNN – número de registros</w:t>
             </w:r>
           </w:p>
@@ -5805,7 +5827,6 @@
           </w:p>
           <w:p>
             <w:r>
-              <w:lastRenderedPageBreak/>
               <w:t>Encerramento –</w:t>
             </w:r>
             <w:r>
@@ -5964,7 +5985,6 @@
           </w:tcPr>
           <w:p>
             <w:r>
-              <w:lastRenderedPageBreak/>
               <w:t>30 – Solicita informar se o CPF é de supervisor do TDPF</w:t>
             </w:r>
             <w:r>
@@ -6308,6 +6328,7 @@
           </w:tcPr>
           <w:p>
             <w:r>
+              <w:lastRenderedPageBreak/>
               <w:t xml:space="preserve">32 – Solicita Mensagens </w:t>
             </w:r>
             <w:proofErr w:type="spellStart"/>
@@ -6381,7 +6402,6 @@
           </w:p>
           <w:p>
             <w:r>
-              <w:lastRenderedPageBreak/>
               <w:t xml:space="preserve">N – </w:t>
             </w:r>
             <w:proofErr w:type="gramStart"/>
@@ -6410,7 +6430,6 @@
           </w:tcPr>
           <w:p>
             <w:r>
-              <w:lastRenderedPageBreak/>
               <w:t>33 – Incluir prorrogação (TDPF em andamento)</w:t>
             </w:r>
           </w:p>
@@ -7041,6 +7060,7 @@
           <w:p>
             <w:proofErr w:type="gramStart"/>
             <w:r>
+              <w:lastRenderedPageBreak/>
               <w:t>tipo</w:t>
             </w:r>
             <w:proofErr w:type="gramEnd"/>
@@ -7099,7 +7119,6 @@
           <w:p>
             <w:proofErr w:type="gramStart"/>
             <w:r>
-              <w:lastRenderedPageBreak/>
               <w:t>nome</w:t>
             </w:r>
             <w:proofErr w:type="gramEnd"/>
@@ -7641,6 +7660,7 @@
           </w:tcPr>
           <w:p>
             <w:r>
+              <w:lastRenderedPageBreak/>
               <w:t xml:space="preserve">I – TDPF </w:t>
             </w:r>
             <w:r>
@@ -7677,6 +7697,7 @@
           </w:p>
           <w:p>
             <w:r>
+              <w:lastRenderedPageBreak/>
               <w:t>S – Informação incluída</w:t>
             </w:r>
             <w:r>
@@ -7695,7 +7716,6 @@
           </w:p>
           <w:p>
             <w:r>
-              <w:lastRenderedPageBreak/>
               <w:t>F – Falha na atualização das tabelas.</w:t>
             </w:r>
           </w:p>
@@ -8289,11 +8309,7 @@
               <w:t xml:space="preserve">“39”mais </w:t>
             </w:r>
             <w:r>
-              <w:t xml:space="preserve">os fundamentos/justificativa (2000 caracteres); </w:t>
-            </w:r>
-            <w:r>
-              <w:lastRenderedPageBreak/>
-              <w:t xml:space="preserve">depois de enviar os fundamentos, aguarda 39+12345678909 para enviar o próximo TDPF (39 </w:t>
+              <w:t xml:space="preserve">os fundamentos/justificativa (2000 caracteres); depois de enviar os fundamentos, aguarda 39+12345678909 para enviar o próximo TDPF (39 </w:t>
             </w:r>
             <w:r>
               <w:t>+ TDPF</w:t>
@@ -8608,6 +8624,12 @@
             </w:r>
             <w:r>
               <w:t>egistros)</w:t>
+            </w:r>
+          </w:p>
+          <w:p/>
+          <w:p>
+            <w:r>
+              <w:t>No máximo 12 meses.</w:t>
             </w:r>
           </w:p>
         </w:tc>
@@ -8823,6 +8845,7 @@
           </w:p>
           <w:p>
             <w:r>
+              <w:lastRenderedPageBreak/>
               <w:t>Horas</w:t>
             </w:r>
             <w:r>
@@ -8831,11 +8854,7 @@
           </w:p>
           <w:p>
             <w:r>
-              <w:t xml:space="preserve">Os fiscais estão ordenados por horas alocadas no RHAF relativamente ao TDPF (do </w:t>
-            </w:r>
-            <w:r>
-              <w:lastRenderedPageBreak/>
-              <w:t>que tem mais horas alocadas para o que tem menos).</w:t>
+              <w:t>Os fiscais estão ordenados por horas alocadas no RHAF relativamente ao TDPF (do que tem mais horas alocadas para o que tem menos).</w:t>
             </w:r>
           </w:p>
           <w:p>
@@ -8945,6 +8964,12 @@
               <w:t xml:space="preserve"> (6)</w:t>
             </w:r>
           </w:p>
+          <w:p/>
+          <w:p>
+            <w:r>
+              <w:t>No máximo 4 trimestres.</w:t>
+            </w:r>
+          </w:p>
         </w:tc>
         <w:tc>
           <w:tcPr>
@@ -9042,8 +9067,6 @@
             <w:r>
               <w:t>5</w:t>
             </w:r>
-            <w:bookmarkStart w:id="0" w:name="_GoBack"/>
-            <w:bookmarkEnd w:id="0"/>
             <w:r>
               <w:t>) e a mé</w:t>
             </w:r>
@@ -9290,49 +9313,25 @@
           </w:tcPr>
           <w:p>
             <w:r>
-              <w:t xml:space="preserve">60 – Solicita </w:t>
-            </w:r>
-            <w:proofErr w:type="spellStart"/>
-            <w:r>
-              <w:t>DCCs</w:t>
-            </w:r>
-            <w:proofErr w:type="spellEnd"/>
-            <w:r>
-              <w:t xml:space="preserve"> vinculados aos </w:t>
-            </w:r>
-            <w:proofErr w:type="spellStart"/>
-            <w:r>
-              <w:t>TDPFs</w:t>
-            </w:r>
-            <w:proofErr w:type="spellEnd"/>
-            <w:r>
-              <w:t xml:space="preserve"> em andamento</w:t>
-            </w:r>
-          </w:p>
-        </w:tc>
-        <w:tc>
-          <w:tcPr>
-            <w:tcW w:w="4247" w:type="dxa"/>
-          </w:tcPr>
-          <w:p>
-            <w:r>
-              <w:t xml:space="preserve">60 – Somente usuários que constarem de </w:t>
-            </w:r>
-            <w:proofErr w:type="spellStart"/>
-            <w:r>
-              <w:t>cpfs</w:t>
-            </w:r>
-            <w:proofErr w:type="spellEnd"/>
-            <w:r>
-              <w:t xml:space="preserve"> (cp1, cpf2, cpf3) nas variáveis de ambiente (somente de </w:t>
-            </w:r>
-            <w:proofErr w:type="spellStart"/>
-            <w:r>
-              <w:t>TDPFs</w:t>
-            </w:r>
-            <w:proofErr w:type="spellEnd"/>
-            <w:r>
-              <w:t xml:space="preserve"> em andamento)</w:t>
+              <w:t>44 – Informa termo enviado por via postal</w:t>
+            </w:r>
+          </w:p>
+        </w:tc>
+        <w:tc>
+          <w:tcPr>
+            <w:tcW w:w="4247" w:type="dxa"/>
+          </w:tcPr>
+          <w:p>
+            <w:r>
+              <w:t>44 – Resposta (</w:t>
+            </w:r>
+            <w:proofErr w:type="spellStart"/>
+            <w:r>
+              <w:t>cpf</w:t>
+            </w:r>
+            <w:proofErr w:type="spellEnd"/>
+            <w:r>
+              <w:t xml:space="preserve"> deve ser do supervisor ou do fiscal responsável)</w:t>
             </w:r>
           </w:p>
         </w:tc>
@@ -9344,12 +9343,10 @@
           </w:tcPr>
           <w:p>
             <w:proofErr w:type="spellStart"/>
-            <w:proofErr w:type="gramStart"/>
-            <w:r>
-              <w:t>cpf</w:t>
-            </w:r>
-            <w:proofErr w:type="spellEnd"/>
-            <w:proofErr w:type="gramEnd"/>
+            <w:r>
+              <w:t>Cpf</w:t>
+            </w:r>
+            <w:proofErr w:type="spellEnd"/>
             <w:r>
               <w:t xml:space="preserve"> – 11</w:t>
             </w:r>
@@ -9358,12 +9355,84 @@
             <w:proofErr w:type="spellStart"/>
             <w:proofErr w:type="gramStart"/>
             <w:r>
+              <w:lastRenderedPageBreak/>
               <w:t>chaveContagil</w:t>
             </w:r>
             <w:proofErr w:type="spellEnd"/>
             <w:proofErr w:type="gramEnd"/>
             <w:r>
               <w:t xml:space="preserve"> – 6</w:t>
+            </w:r>
+          </w:p>
+          <w:p>
+            <w:proofErr w:type="spellStart"/>
+            <w:proofErr w:type="gramStart"/>
+            <w:r>
+              <w:t>tdpf</w:t>
+            </w:r>
+            <w:proofErr w:type="spellEnd"/>
+            <w:proofErr w:type="gramEnd"/>
+            <w:r>
+              <w:t xml:space="preserve"> – 16</w:t>
+            </w:r>
+          </w:p>
+          <w:p>
+            <w:proofErr w:type="gramStart"/>
+            <w:r>
+              <w:t>documento</w:t>
+            </w:r>
+            <w:proofErr w:type="gramEnd"/>
+            <w:r>
+              <w:t xml:space="preserve"> – 70</w:t>
+            </w:r>
+            <w:r>
+              <w:t xml:space="preserve"> (</w:t>
+            </w:r>
+            <w:proofErr w:type="spellStart"/>
+            <w:r>
+              <w:t>mín</w:t>
+            </w:r>
+            <w:proofErr w:type="spellEnd"/>
+            <w:r>
+              <w:t xml:space="preserve"> de 3 caracteres)</w:t>
+            </w:r>
+          </w:p>
+          <w:p>
+            <w:proofErr w:type="gramStart"/>
+            <w:r>
+              <w:t>data</w:t>
+            </w:r>
+            <w:proofErr w:type="gramEnd"/>
+            <w:r>
+              <w:t xml:space="preserve"> (do documento) – 10 (</w:t>
+            </w:r>
+            <w:proofErr w:type="spellStart"/>
+            <w:r>
+              <w:t>dd</w:t>
+            </w:r>
+            <w:proofErr w:type="spellEnd"/>
+            <w:r>
+              <w:t>/mm/</w:t>
+            </w:r>
+            <w:proofErr w:type="spellStart"/>
+            <w:r>
+              <w:t>aaaa</w:t>
+            </w:r>
+            <w:proofErr w:type="spellEnd"/>
+            <w:r>
+              <w:t>)</w:t>
+            </w:r>
+          </w:p>
+          <w:p>
+            <w:proofErr w:type="spellStart"/>
+            <w:proofErr w:type="gramStart"/>
+            <w:r>
+              <w:t>codRastreamento</w:t>
+            </w:r>
+            <w:proofErr w:type="spellEnd"/>
+            <w:proofErr w:type="gramEnd"/>
+            <w:r>
+              <w:t xml:space="preserve"> – 15 (13 correios + 2 sobra)</w:t>
             </w:r>
           </w:p>
           <w:p>
@@ -9373,7 +9442,710 @@
               </w:rPr>
             </w:pPr>
             <w:r>
+              <w:t>Data Envio – 10</w:t>
+            </w:r>
+          </w:p>
+        </w:tc>
+        <w:tc>
+          <w:tcPr>
+            <w:tcW w:w="4247" w:type="dxa"/>
+          </w:tcPr>
+          <w:p>
+            <w:r>
               <w:lastRenderedPageBreak/>
+              <w:t>I – TDPF inexistente; ou</w:t>
+            </w:r>
+          </w:p>
+          <w:p>
+            <w:r>
+              <w:lastRenderedPageBreak/>
+              <w:t>E – TDPF Encerrado; ou</w:t>
+            </w:r>
+          </w:p>
+          <w:p>
+            <w:r>
+              <w:t xml:space="preserve">N – </w:t>
+            </w:r>
+            <w:proofErr w:type="spellStart"/>
+            <w:proofErr w:type="gramStart"/>
+            <w:r>
+              <w:t>cpf</w:t>
+            </w:r>
+            <w:proofErr w:type="spellEnd"/>
+            <w:proofErr w:type="gramEnd"/>
+            <w:r>
+              <w:t xml:space="preserve"> não está alocado nem</w:t>
+            </w:r>
+            <w:r>
+              <w:t xml:space="preserve"> é de supervisor; ou</w:t>
+            </w:r>
+          </w:p>
+          <w:p>
+            <w:r>
+              <w:t>D – data de emissão anterior à do TDPF</w:t>
+            </w:r>
+            <w:r>
+              <w:t>, do último termo</w:t>
+            </w:r>
+            <w:r>
+              <w:t xml:space="preserve"> ou </w:t>
+            </w:r>
+            <w:proofErr w:type="spellStart"/>
+            <w:proofErr w:type="gramStart"/>
+            <w:r>
+              <w:t>inválida;ou</w:t>
+            </w:r>
+            <w:proofErr w:type="spellEnd"/>
+            <w:proofErr w:type="gramEnd"/>
+          </w:p>
+          <w:p>
+            <w:r>
+              <w:t xml:space="preserve">M – </w:t>
+            </w:r>
+            <w:proofErr w:type="gramStart"/>
+            <w:r>
+              <w:t>documento</w:t>
+            </w:r>
+            <w:proofErr w:type="gramEnd"/>
+            <w:r>
+              <w:t xml:space="preserve"> inválido (min de</w:t>
+            </w:r>
+            <w:r>
+              <w:t xml:space="preserve"> 3)</w:t>
+            </w:r>
+            <w:r>
+              <w:t>; ou</w:t>
+            </w:r>
+          </w:p>
+          <w:p>
+            <w:r>
+              <w:t xml:space="preserve">V – </w:t>
+            </w:r>
+            <w:proofErr w:type="gramStart"/>
+            <w:r>
+              <w:t>data</w:t>
+            </w:r>
+            <w:proofErr w:type="gramEnd"/>
+            <w:r>
+              <w:t xml:space="preserve"> de envio anterior à de emissão</w:t>
+            </w:r>
+            <w:r>
+              <w:t>, futura</w:t>
+            </w:r>
+            <w:r>
+              <w:t xml:space="preserve"> ou inválida</w:t>
+            </w:r>
+            <w:r>
+              <w:t>; ou</w:t>
+            </w:r>
+          </w:p>
+          <w:p>
+            <w:r>
+              <w:t xml:space="preserve">C – </w:t>
+            </w:r>
+            <w:proofErr w:type="gramStart"/>
+            <w:r>
+              <w:t>código</w:t>
+            </w:r>
+            <w:proofErr w:type="gramEnd"/>
+            <w:r>
+              <w:t xml:space="preserve"> de rastreamento já util</w:t>
+            </w:r>
+            <w:r>
+              <w:t>izado há menos de 90 dias</w:t>
+            </w:r>
+            <w:r>
+              <w:t xml:space="preserve"> + </w:t>
+            </w:r>
+            <w:proofErr w:type="spellStart"/>
+            <w:r>
+              <w:t>tdpf</w:t>
+            </w:r>
+            <w:proofErr w:type="spellEnd"/>
+            <w:r>
+              <w:t xml:space="preserve"> em que foi utilizado</w:t>
+            </w:r>
+            <w:r>
+              <w:t>; ou</w:t>
+            </w:r>
+          </w:p>
+          <w:p>
+            <w:r>
+              <w:t xml:space="preserve">F – </w:t>
+            </w:r>
+            <w:proofErr w:type="gramStart"/>
+            <w:r>
+              <w:t>falha</w:t>
+            </w:r>
+            <w:proofErr w:type="gramEnd"/>
+            <w:r>
+              <w:t xml:space="preserve"> ao realizar a operação</w:t>
+            </w:r>
+            <w:r>
+              <w:t>; ou</w:t>
+            </w:r>
+          </w:p>
+          <w:p>
+            <w:r>
+              <w:t xml:space="preserve">S – </w:t>
+            </w:r>
+            <w:proofErr w:type="gramStart"/>
+            <w:r>
+              <w:t>operação</w:t>
+            </w:r>
+            <w:proofErr w:type="gramEnd"/>
+            <w:r>
+              <w:t xml:space="preserve"> efetivada</w:t>
+            </w:r>
+          </w:p>
+          <w:p/>
+        </w:tc>
+      </w:tr>
+      <w:tr>
+        <w:tc>
+          <w:tcPr>
+            <w:tcW w:w="4247" w:type="dxa"/>
+          </w:tcPr>
+          <w:p>
+            <w:r>
+              <w:lastRenderedPageBreak/>
+              <w:t>45 – Exclui informação de postagem</w:t>
+            </w:r>
+          </w:p>
+        </w:tc>
+        <w:tc>
+          <w:tcPr>
+            <w:tcW w:w="4247" w:type="dxa"/>
+          </w:tcPr>
+          <w:p>
+            <w:r>
+              <w:t>45 – Resposta (</w:t>
+            </w:r>
+            <w:proofErr w:type="spellStart"/>
+            <w:r>
+              <w:t>cpf</w:t>
+            </w:r>
+            <w:proofErr w:type="spellEnd"/>
+            <w:r>
+              <w:t xml:space="preserve"> deve ser do supervisor ou do fiscal responsável)</w:t>
+            </w:r>
+          </w:p>
+        </w:tc>
+      </w:tr>
+      <w:tr>
+        <w:tc>
+          <w:tcPr>
+            <w:tcW w:w="4247" w:type="dxa"/>
+          </w:tcPr>
+          <w:p>
+            <w:proofErr w:type="spellStart"/>
+            <w:r>
+              <w:t>Cpf</w:t>
+            </w:r>
+            <w:proofErr w:type="spellEnd"/>
+            <w:r>
+              <w:t xml:space="preserve"> – 11</w:t>
+            </w:r>
+          </w:p>
+          <w:p>
+            <w:proofErr w:type="spellStart"/>
+            <w:proofErr w:type="gramStart"/>
+            <w:r>
+              <w:t>chaveContagil</w:t>
+            </w:r>
+            <w:proofErr w:type="spellEnd"/>
+            <w:proofErr w:type="gramEnd"/>
+            <w:r>
+              <w:t xml:space="preserve"> – 6</w:t>
+            </w:r>
+          </w:p>
+          <w:p>
+            <w:proofErr w:type="spellStart"/>
+            <w:proofErr w:type="gramStart"/>
+            <w:r>
+              <w:t>tdpf</w:t>
+            </w:r>
+            <w:proofErr w:type="spellEnd"/>
+            <w:proofErr w:type="gramEnd"/>
+            <w:r>
+              <w:t xml:space="preserve"> – 16</w:t>
+            </w:r>
+          </w:p>
+          <w:p>
+            <w:proofErr w:type="spellStart"/>
+            <w:r>
+              <w:t>Cod</w:t>
+            </w:r>
+            <w:proofErr w:type="spellEnd"/>
+            <w:r>
+              <w:t xml:space="preserve"> Rastreamento - 15</w:t>
+            </w:r>
+          </w:p>
+        </w:tc>
+        <w:tc>
+          <w:tcPr>
+            <w:tcW w:w="4247" w:type="dxa"/>
+          </w:tcPr>
+          <w:p>
+            <w:r>
+              <w:t>I – TDPF inexistente; ou</w:t>
+            </w:r>
+          </w:p>
+          <w:p>
+            <w:r>
+              <w:t>E – TDPF Encerrado; ou</w:t>
+            </w:r>
+          </w:p>
+          <w:p>
+            <w:r>
+              <w:t xml:space="preserve">N – </w:t>
+            </w:r>
+            <w:proofErr w:type="spellStart"/>
+            <w:proofErr w:type="gramStart"/>
+            <w:r>
+              <w:t>cpf</w:t>
+            </w:r>
+            <w:proofErr w:type="spellEnd"/>
+            <w:proofErr w:type="gramEnd"/>
+            <w:r>
+              <w:t xml:space="preserve"> não está alocado ou não é de supervisor; ou</w:t>
+            </w:r>
+          </w:p>
+          <w:p>
+            <w:r>
+              <w:t xml:space="preserve">P – </w:t>
+            </w:r>
+            <w:proofErr w:type="gramStart"/>
+            <w:r>
+              <w:t>postagem</w:t>
+            </w:r>
+            <w:proofErr w:type="gramEnd"/>
+            <w:r>
+              <w:t xml:space="preserve"> inexistente; ou</w:t>
+            </w:r>
+          </w:p>
+          <w:p>
+            <w:r>
+              <w:t xml:space="preserve">S – </w:t>
+            </w:r>
+            <w:proofErr w:type="gramStart"/>
+            <w:r>
+              <w:t>operação</w:t>
+            </w:r>
+            <w:proofErr w:type="gramEnd"/>
+            <w:r>
+              <w:t xml:space="preserve"> efetivada; ou</w:t>
+            </w:r>
+          </w:p>
+          <w:p>
+            <w:r>
+              <w:t>F – falha ao realizar a operação</w:t>
+            </w:r>
+          </w:p>
+        </w:tc>
+      </w:tr>
+      <w:tr>
+        <w:tc>
+          <w:tcPr>
+            <w:tcW w:w="4247" w:type="dxa"/>
+          </w:tcPr>
+          <w:p>
+            <w:r>
+              <w:t>46 – Solicita informações de postagem</w:t>
+            </w:r>
+            <w:r>
+              <w:t xml:space="preserve"> (apenas </w:t>
+            </w:r>
+            <w:proofErr w:type="spellStart"/>
+            <w:r>
+              <w:t>TDPFs</w:t>
+            </w:r>
+            <w:proofErr w:type="spellEnd"/>
+            <w:r>
+              <w:t xml:space="preserve"> em andamento)</w:t>
+            </w:r>
+          </w:p>
+        </w:tc>
+        <w:tc>
+          <w:tcPr>
+            <w:tcW w:w="4247" w:type="dxa"/>
+          </w:tcPr>
+          <w:p>
+            <w:r>
+              <w:t>46 – Resposta (</w:t>
+            </w:r>
+            <w:proofErr w:type="spellStart"/>
+            <w:r>
+              <w:t>cpf</w:t>
+            </w:r>
+            <w:proofErr w:type="spellEnd"/>
+            <w:r>
+              <w:t xml:space="preserve"> deve ser do supervisor</w:t>
+            </w:r>
+            <w:r>
+              <w:t xml:space="preserve"> ou de usuário regional</w:t>
+            </w:r>
+            <w:r>
+              <w:t xml:space="preserve"> – retorna as informações de toda</w:t>
+            </w:r>
+            <w:r>
+              <w:t>(s)</w:t>
+            </w:r>
+            <w:r>
+              <w:t xml:space="preserve"> a</w:t>
+            </w:r>
+            <w:r>
+              <w:t>(s)</w:t>
+            </w:r>
+            <w:r>
+              <w:t xml:space="preserve"> equipe</w:t>
+            </w:r>
+            <w:r>
+              <w:t>(s)</w:t>
+            </w:r>
+            <w:r>
+              <w:t xml:space="preserve"> – ou do fiscal responsável)</w:t>
+            </w:r>
+          </w:p>
+        </w:tc>
+      </w:tr>
+      <w:tr>
+        <w:tc>
+          <w:tcPr>
+            <w:tcW w:w="4247" w:type="dxa"/>
+          </w:tcPr>
+          <w:p>
+            <w:proofErr w:type="spellStart"/>
+            <w:r>
+              <w:t>Cpf</w:t>
+            </w:r>
+            <w:proofErr w:type="spellEnd"/>
+            <w:r>
+              <w:t xml:space="preserve"> – 11</w:t>
+            </w:r>
+          </w:p>
+          <w:p>
+            <w:proofErr w:type="spellStart"/>
+            <w:proofErr w:type="gramStart"/>
+            <w:r>
+              <w:t>chaveContagil</w:t>
+            </w:r>
+            <w:proofErr w:type="spellEnd"/>
+            <w:proofErr w:type="gramEnd"/>
+            <w:r>
+              <w:t xml:space="preserve"> – 6</w:t>
+            </w:r>
+          </w:p>
+          <w:p>
+            <w:proofErr w:type="gramStart"/>
+            <w:r>
+              <w:t>indicador</w:t>
+            </w:r>
+            <w:proofErr w:type="gramEnd"/>
+            <w:r>
+              <w:t xml:space="preserve"> </w:t>
+            </w:r>
+            <w:proofErr w:type="spellStart"/>
+            <w:r>
+              <w:t>tdpf</w:t>
+            </w:r>
+            <w:proofErr w:type="spellEnd"/>
+            <w:r>
+              <w:t xml:space="preserve"> ou data: 1 (T ou D</w:t>
+            </w:r>
+            <w:r>
+              <w:t>/P</w:t>
+            </w:r>
+            <w:r>
+              <w:t>)</w:t>
+            </w:r>
+          </w:p>
+          <w:p>
+            <w:proofErr w:type="spellStart"/>
+            <w:proofErr w:type="gramStart"/>
+            <w:r>
+              <w:t>tdpf</w:t>
+            </w:r>
+            <w:proofErr w:type="spellEnd"/>
+            <w:proofErr w:type="gramEnd"/>
+            <w:r>
+              <w:t xml:space="preserve"> </w:t>
+            </w:r>
+            <w:r>
+              <w:t xml:space="preserve">(indicador T) </w:t>
+            </w:r>
+            <w:r>
+              <w:t>– 16</w:t>
+            </w:r>
+            <w:r>
+              <w:t>; ou</w:t>
+            </w:r>
+          </w:p>
+          <w:p>
+            <w:proofErr w:type="gramStart"/>
+            <w:r>
+              <w:t>indicador</w:t>
+            </w:r>
+            <w:proofErr w:type="gramEnd"/>
+            <w:r>
+              <w:t xml:space="preserve"> D</w:t>
+            </w:r>
+            <w:r>
+              <w:t xml:space="preserve"> ou P</w:t>
+            </w:r>
+            <w:r>
+              <w:t>:</w:t>
+            </w:r>
+          </w:p>
+          <w:p>
+            <w:proofErr w:type="gramStart"/>
+            <w:r>
+              <w:t>data</w:t>
+            </w:r>
+            <w:proofErr w:type="gramEnd"/>
+            <w:r>
+              <w:t xml:space="preserve"> inicial de emissão  – </w:t>
+            </w:r>
+            <w:proofErr w:type="spellStart"/>
+            <w:r>
+              <w:t>dd</w:t>
+            </w:r>
+            <w:proofErr w:type="spellEnd"/>
+            <w:r>
+              <w:t>/mm/</w:t>
+            </w:r>
+            <w:proofErr w:type="spellStart"/>
+            <w:r>
+              <w:t>aaaa</w:t>
+            </w:r>
+            <w:proofErr w:type="spellEnd"/>
+          </w:p>
+          <w:p>
+            <w:proofErr w:type="gramStart"/>
+            <w:r>
+              <w:t>data</w:t>
+            </w:r>
+            <w:proofErr w:type="gramEnd"/>
+            <w:r>
+              <w:t xml:space="preserve"> final de emissão – </w:t>
+            </w:r>
+            <w:proofErr w:type="spellStart"/>
+            <w:r>
+              <w:t>dd</w:t>
+            </w:r>
+            <w:proofErr w:type="spellEnd"/>
+            <w:r>
+              <w:t>/mm/</w:t>
+            </w:r>
+            <w:proofErr w:type="spellStart"/>
+            <w:r>
+              <w:t>aaaa</w:t>
+            </w:r>
+            <w:proofErr w:type="spellEnd"/>
+          </w:p>
+          <w:p>
+            <w:r>
+              <w:t>No caso de data, retorna as informações do período relativas ao CPF</w:t>
+            </w:r>
+            <w:r>
+              <w:t xml:space="preserve"> como fiscal e como supervisor</w:t>
+            </w:r>
+            <w:r>
+              <w:t>.</w:t>
+            </w:r>
+          </w:p>
+          <w:p/>
+          <w:p>
+            <w:r>
+              <w:t>(No máximo 6</w:t>
+            </w:r>
+            <w:r>
+              <w:t xml:space="preserve"> meses)</w:t>
+            </w:r>
+          </w:p>
+        </w:tc>
+        <w:tc>
+          <w:tcPr>
+            <w:tcW w:w="4247" w:type="dxa"/>
+          </w:tcPr>
+          <w:p>
+            <w:r>
+              <w:t>I – TDPF inexistente; ou</w:t>
+            </w:r>
+          </w:p>
+          <w:p>
+            <w:r>
+              <w:t>E – TDPF Encerrado; ou</w:t>
+            </w:r>
+          </w:p>
+          <w:p>
+            <w:r>
+              <w:t xml:space="preserve">N – </w:t>
+            </w:r>
+            <w:proofErr w:type="spellStart"/>
+            <w:proofErr w:type="gramStart"/>
+            <w:r>
+              <w:t>cpf</w:t>
+            </w:r>
+            <w:proofErr w:type="spellEnd"/>
+            <w:proofErr w:type="gramEnd"/>
+            <w:r>
+              <w:t xml:space="preserve"> não está alocado ou não é de supervisor; ou</w:t>
+            </w:r>
+          </w:p>
+          <w:p>
+            <w:r>
+              <w:t>NNN – número de registros</w:t>
+            </w:r>
+            <w:r>
+              <w:t xml:space="preserve"> (se 000, não segue a parte abaixo)</w:t>
+            </w:r>
+          </w:p>
+          <w:p>
+            <w:r>
+              <w:t>TDPF – 16</w:t>
+            </w:r>
+          </w:p>
+          <w:p>
+            <w:r>
+              <w:t>Nome – 100</w:t>
+            </w:r>
+          </w:p>
+          <w:p>
+            <w:r>
+              <w:t>Documento – 70</w:t>
+            </w:r>
+          </w:p>
+          <w:p>
+            <w:r>
+              <w:t>Data Documento – 10</w:t>
+            </w:r>
+          </w:p>
+          <w:p>
+            <w:r>
+              <w:t>Rastreamento – 15</w:t>
+            </w:r>
+          </w:p>
+          <w:p>
+            <w:r>
+              <w:t>Data Envio – 10</w:t>
+            </w:r>
+          </w:p>
+          <w:p>
+            <w:r>
+              <w:t>Situação Atual – 100</w:t>
+            </w:r>
+          </w:p>
+          <w:p>
+            <w:r>
+              <w:t>Data Situação - 10</w:t>
+            </w:r>
+          </w:p>
+          <w:p>
+            <w:r>
+              <w:t>Repete de TDPF em diante NNN-1 vezes</w:t>
+            </w:r>
+            <w:r>
+              <w:t>; envia no máximo 50 por vez</w:t>
+            </w:r>
+            <w:r>
+              <w:t>, aguarda 4612345678909, envia mais 50 e assim por diante.</w:t>
+            </w:r>
+          </w:p>
+          <w:p/>
+        </w:tc>
+      </w:tr>
+      <w:tr>
+        <w:tc>
+          <w:tcPr>
+            <w:tcW w:w="4247" w:type="dxa"/>
+          </w:tcPr>
+          <w:p>
+            <w:r>
+              <w:t xml:space="preserve">60 – Solicita </w:t>
+            </w:r>
+            <w:proofErr w:type="spellStart"/>
+            <w:r>
+              <w:t>DCCs</w:t>
+            </w:r>
+            <w:proofErr w:type="spellEnd"/>
+            <w:r>
+              <w:t xml:space="preserve"> vinculados aos </w:t>
+            </w:r>
+            <w:proofErr w:type="spellStart"/>
+            <w:r>
+              <w:t>TDPFs</w:t>
+            </w:r>
+            <w:proofErr w:type="spellEnd"/>
+            <w:r>
+              <w:t xml:space="preserve"> em andamento</w:t>
+            </w:r>
+          </w:p>
+        </w:tc>
+        <w:tc>
+          <w:tcPr>
+            <w:tcW w:w="4247" w:type="dxa"/>
+          </w:tcPr>
+          <w:p>
+            <w:r>
+              <w:t xml:space="preserve">60 – Somente usuários que constarem de </w:t>
+            </w:r>
+            <w:proofErr w:type="spellStart"/>
+            <w:r>
+              <w:t>cpfs</w:t>
+            </w:r>
+            <w:proofErr w:type="spellEnd"/>
+            <w:r>
+              <w:t xml:space="preserve"> (cp1, cpf2, cpf3) nas variáveis de ambiente (somente de </w:t>
+            </w:r>
+            <w:proofErr w:type="spellStart"/>
+            <w:r>
+              <w:t>TDPFs</w:t>
+            </w:r>
+            <w:proofErr w:type="spellEnd"/>
+            <w:r>
+              <w:t xml:space="preserve"> em andamento)</w:t>
+            </w:r>
+          </w:p>
+        </w:tc>
+      </w:tr>
+      <w:tr>
+        <w:tc>
+          <w:tcPr>
+            <w:tcW w:w="4247" w:type="dxa"/>
+          </w:tcPr>
+          <w:p>
+            <w:proofErr w:type="spellStart"/>
+            <w:proofErr w:type="gramStart"/>
+            <w:r>
+              <w:t>cpf</w:t>
+            </w:r>
+            <w:proofErr w:type="spellEnd"/>
+            <w:proofErr w:type="gramEnd"/>
+            <w:r>
+              <w:t xml:space="preserve"> – 11</w:t>
+            </w:r>
+          </w:p>
+          <w:p>
+            <w:proofErr w:type="spellStart"/>
+            <w:proofErr w:type="gramStart"/>
+            <w:r>
+              <w:lastRenderedPageBreak/>
+              <w:t>chaveContagil</w:t>
+            </w:r>
+            <w:proofErr w:type="spellEnd"/>
+            <w:proofErr w:type="gramEnd"/>
+            <w:r>
+              <w:t xml:space="preserve"> – 6</w:t>
+            </w:r>
+          </w:p>
+          <w:p>
+            <w:pPr>
+              <w:rPr>
+                <w:u w:val="single"/>
+              </w:rPr>
+            </w:pPr>
+            <w:r>
               <w:t>senha adicional – 10</w:t>
             </w:r>
           </w:p>
@@ -9390,6 +10162,7 @@
           </w:p>
           <w:p>
             <w:r>
+              <w:lastRenderedPageBreak/>
               <w:t xml:space="preserve">N – </w:t>
             </w:r>
             <w:proofErr w:type="gramStart"/>
@@ -9403,7 +10176,6 @@
           </w:p>
           <w:p>
             <w:r>
-              <w:lastRenderedPageBreak/>
               <w:t xml:space="preserve">H – </w:t>
             </w:r>
             <w:proofErr w:type="gramStart"/>

</xml_diff>

<commit_message>
Versões 1.6 e 1.6a Script
Controle de Postagem - aperfeiçoamento
Correção de bugs
Pré-cálculo de TDPFs Encerrados
Carga de TDPFs cancelados (exclusão da base) e encerrados sem exame
Implementação do supervisor substituto
</commit_message>
<xml_diff>
--- a/Protocolo Cliente-Servidor.docx
+++ b/Protocolo Cliente-Servidor.docx
@@ -455,8 +455,6 @@
             <w:r>
               <w:t xml:space="preserve"> do fiscal alocado)</w:t>
             </w:r>
-            <w:bookmarkStart w:id="0" w:name="_GoBack"/>
-            <w:bookmarkEnd w:id="0"/>
           </w:p>
         </w:tc>
       </w:tr>
@@ -6318,6 +6316,42 @@
               <w:t>Supervisor – 100 (nome do supervisor)</w:t>
             </w:r>
           </w:p>
+          <w:p>
+            <w:proofErr w:type="spellStart"/>
+            <w:r>
+              <w:lastRenderedPageBreak/>
+              <w:t>Cpf</w:t>
+            </w:r>
+            <w:proofErr w:type="spellEnd"/>
+            <w:r>
+              <w:t xml:space="preserve"> – 11 (</w:t>
+            </w:r>
+            <w:proofErr w:type="spellStart"/>
+            <w:r>
+              <w:t>cpf</w:t>
+            </w:r>
+            <w:proofErr w:type="spellEnd"/>
+            <w:r>
+              <w:t xml:space="preserve"> do supervisor</w:t>
+            </w:r>
+            <w:r>
+              <w:t xml:space="preserve"> substituto</w:t>
+            </w:r>
+            <w:r>
+              <w:t>)</w:t>
+            </w:r>
+          </w:p>
+          <w:p>
+            <w:r>
+              <w:t>Supervisor – 100 (nome do supervisor</w:t>
+            </w:r>
+            <w:r>
+              <w:t xml:space="preserve"> substituto</w:t>
+            </w:r>
+            <w:r>
+              <w:t>)</w:t>
+            </w:r>
+          </w:p>
           <w:p/>
         </w:tc>
       </w:tr>
@@ -6829,23 +6863,16 @@
             <w:r>
               <w:t xml:space="preserve">C – </w:t>
             </w:r>
-            <w:proofErr w:type="gramStart"/>
-            <w:r>
-              <w:t>supervisor</w:t>
-            </w:r>
-            <w:proofErr w:type="gramEnd"/>
-            <w:r>
-              <w:t xml:space="preserve"> da equipe não encontrado na base</w:t>
-            </w:r>
-            <w:r>
-              <w:t xml:space="preserve"> ou supervisor substituto não está alocado a nenhum TDPF</w:t>
-            </w:r>
-            <w:r>
-              <w:t xml:space="preserve"> em andamento ou não</w:t>
-            </w:r>
-            <w:r>
-              <w:t xml:space="preserve"> da mesma equipe</w:t>
-            </w:r>
+            <w:proofErr w:type="spellStart"/>
+            <w:r>
+              <w:t>cpf</w:t>
+            </w:r>
+            <w:proofErr w:type="spellEnd"/>
+            <w:r>
+              <w:t xml:space="preserve"> informado não é de supervisor</w:t>
+            </w:r>
+            <w:bookmarkStart w:id="0" w:name="_GoBack"/>
+            <w:bookmarkEnd w:id="0"/>
           </w:p>
           <w:p>
             <w:r>
@@ -7034,6 +7061,7 @@
           </w:p>
           <w:p>
             <w:r>
+              <w:lastRenderedPageBreak/>
               <w:t>NN: número de prorrogações</w:t>
             </w:r>
           </w:p>
@@ -7060,7 +7088,6 @@
           <w:p>
             <w:proofErr w:type="gramStart"/>
             <w:r>
-              <w:lastRenderedPageBreak/>
               <w:t>tipo</w:t>
             </w:r>
             <w:proofErr w:type="gramEnd"/>
@@ -7622,6 +7649,7 @@
             <w:proofErr w:type="spellStart"/>
             <w:proofErr w:type="gramStart"/>
             <w:r>
+              <w:lastRenderedPageBreak/>
               <w:t>chaveContagil</w:t>
             </w:r>
             <w:proofErr w:type="spellEnd"/>
@@ -7669,6 +7697,7 @@
           </w:p>
           <w:p>
             <w:r>
+              <w:lastRenderedPageBreak/>
               <w:t xml:space="preserve">E – </w:t>
             </w:r>
             <w:proofErr w:type="gramStart"/>
@@ -7697,7 +7726,6 @@
           </w:p>
           <w:p>
             <w:r>
-              <w:lastRenderedPageBreak/>
               <w:t>S – Informação incluída</w:t>
             </w:r>
             <w:r>
@@ -8266,6 +8294,7 @@
           </w:p>
           <w:p>
             <w:r>
+              <w:lastRenderedPageBreak/>
               <w:t>TDPF</w:t>
             </w:r>
             <w:r>
@@ -8827,28 +8856,28 @@
           </w:p>
           <w:p>
             <w:r>
-              <w:t>Horas</w:t>
-            </w:r>
-            <w:r>
-              <w:t xml:space="preserve"> Fiscal 1 – 4 algarismos</w:t>
-            </w:r>
-          </w:p>
-          <w:p>
-            <w:r>
-              <w:t>...</w:t>
-            </w:r>
-          </w:p>
-          <w:p>
-            <w:r>
-              <w:t>Fiscal 8 – 50 caracteres</w:t>
-            </w:r>
-          </w:p>
-          <w:p>
-            <w:r>
               <w:lastRenderedPageBreak/>
               <w:t>Horas</w:t>
             </w:r>
             <w:r>
+              <w:t xml:space="preserve"> Fiscal 1 – 4 algarismos</w:t>
+            </w:r>
+          </w:p>
+          <w:p>
+            <w:r>
+              <w:t>...</w:t>
+            </w:r>
+          </w:p>
+          <w:p>
+            <w:r>
+              <w:t>Fiscal 8 – 50 caracteres</w:t>
+            </w:r>
+          </w:p>
+          <w:p>
+            <w:r>
+              <w:t>Horas</w:t>
+            </w:r>
+            <w:r>
               <w:t xml:space="preserve"> Fiscal 8 – 4 algarismos</w:t>
             </w:r>
           </w:p>
@@ -9313,6 +9342,7 @@
           </w:tcPr>
           <w:p>
             <w:r>
+              <w:lastRenderedPageBreak/>
               <w:t>44 – Informa termo enviado por via postal</w:t>
             </w:r>
           </w:p>
@@ -9355,7 +9385,6 @@
             <w:proofErr w:type="spellStart"/>
             <w:proofErr w:type="gramStart"/>
             <w:r>
-              <w:lastRenderedPageBreak/>
               <w:t>chaveContagil</w:t>
             </w:r>
             <w:proofErr w:type="spellEnd"/>
@@ -9452,13 +9481,11 @@
           </w:tcPr>
           <w:p>
             <w:r>
-              <w:lastRenderedPageBreak/>
               <w:t>I – TDPF inexistente; ou</w:t>
             </w:r>
           </w:p>
           <w:p>
             <w:r>
-              <w:lastRenderedPageBreak/>
               <w:t>E – TDPF Encerrado; ou</w:t>
             </w:r>
           </w:p>
@@ -9608,7 +9635,6 @@
           </w:tcPr>
           <w:p>
             <w:r>
-              <w:lastRenderedPageBreak/>
               <w:t>45 – Exclui informação de postagem</w:t>
             </w:r>
           </w:p>
@@ -10062,49 +10088,17 @@
           </w:tcPr>
           <w:p>
             <w:r>
-              <w:t xml:space="preserve">60 – Solicita </w:t>
-            </w:r>
-            <w:proofErr w:type="spellStart"/>
-            <w:r>
-              <w:t>DCCs</w:t>
-            </w:r>
-            <w:proofErr w:type="spellEnd"/>
-            <w:r>
-              <w:t xml:space="preserve"> vinculados aos </w:t>
-            </w:r>
-            <w:proofErr w:type="spellStart"/>
-            <w:r>
-              <w:t>TDPFs</w:t>
-            </w:r>
-            <w:proofErr w:type="spellEnd"/>
-            <w:r>
-              <w:t xml:space="preserve"> em andamento</w:t>
-            </w:r>
-          </w:p>
-        </w:tc>
-        <w:tc>
-          <w:tcPr>
-            <w:tcW w:w="4247" w:type="dxa"/>
-          </w:tcPr>
-          <w:p>
-            <w:r>
-              <w:t xml:space="preserve">60 – Somente usuários que constarem de </w:t>
-            </w:r>
-            <w:proofErr w:type="spellStart"/>
-            <w:r>
-              <w:t>cpfs</w:t>
-            </w:r>
-            <w:proofErr w:type="spellEnd"/>
-            <w:r>
-              <w:t xml:space="preserve"> (cp1, cpf2, cpf3) nas variáveis de ambiente (somente de </w:t>
-            </w:r>
-            <w:proofErr w:type="spellStart"/>
-            <w:r>
-              <w:t>TDPFs</w:t>
-            </w:r>
-            <w:proofErr w:type="spellEnd"/>
-            <w:r>
-              <w:t xml:space="preserve"> em andamento)</w:t>
+              <w:t>47 – Solicita Informações de supervisão do CPF</w:t>
+            </w:r>
+          </w:p>
+        </w:tc>
+        <w:tc>
+          <w:tcPr>
+            <w:tcW w:w="4247" w:type="dxa"/>
+          </w:tcPr>
+          <w:p>
+            <w:r>
+              <w:t>47 – Resposta</w:t>
             </w:r>
           </w:p>
         </w:tc>
@@ -10116,12 +10110,161 @@
           </w:tcPr>
           <w:p>
             <w:proofErr w:type="spellStart"/>
-            <w:proofErr w:type="gramStart"/>
+            <w:r>
+              <w:lastRenderedPageBreak/>
+              <w:t>Cpf</w:t>
+            </w:r>
+            <w:proofErr w:type="spellEnd"/>
+            <w:r>
+              <w:t xml:space="preserve"> – 11</w:t>
+            </w:r>
+          </w:p>
+          <w:p>
+            <w:proofErr w:type="spellStart"/>
+            <w:r>
+              <w:t>chaveContagil</w:t>
+            </w:r>
+            <w:proofErr w:type="spellEnd"/>
+            <w:r>
+              <w:t xml:space="preserve"> - 6</w:t>
+            </w:r>
+          </w:p>
+        </w:tc>
+        <w:tc>
+          <w:tcPr>
+            <w:tcW w:w="4247" w:type="dxa"/>
+          </w:tcPr>
+          <w:p>
+            <w:r>
+              <w:t xml:space="preserve">NN – </w:t>
+            </w:r>
+            <w:proofErr w:type="gramStart"/>
+            <w:r>
+              <w:t>número</w:t>
+            </w:r>
+            <w:proofErr w:type="gramEnd"/>
+            <w:r>
+              <w:t xml:space="preserve"> de equipes dos quais o </w:t>
+            </w:r>
+            <w:proofErr w:type="spellStart"/>
             <w:r>
               <w:t>cpf</w:t>
             </w:r>
             <w:proofErr w:type="spellEnd"/>
-            <w:proofErr w:type="gramEnd"/>
+            <w:r>
+              <w:t xml:space="preserve"> participe com titular ou substituto</w:t>
+            </w:r>
+          </w:p>
+          <w:p>
+            <w:r>
+              <w:t>Equipe - 25</w:t>
+            </w:r>
+          </w:p>
+          <w:p>
+            <w:proofErr w:type="spellStart"/>
+            <w:r>
+              <w:t>Cpf</w:t>
+            </w:r>
+            <w:proofErr w:type="spellEnd"/>
+            <w:r>
+              <w:t xml:space="preserve"> titular – 11</w:t>
+            </w:r>
+          </w:p>
+          <w:p>
+            <w:r>
+              <w:t xml:space="preserve">Nome </w:t>
+            </w:r>
+            <w:r>
+              <w:t xml:space="preserve">Titular </w:t>
+            </w:r>
+            <w:r>
+              <w:t>- 50</w:t>
+            </w:r>
+          </w:p>
+          <w:p>
+            <w:proofErr w:type="spellStart"/>
+            <w:r>
+              <w:t>Cpf</w:t>
+            </w:r>
+            <w:proofErr w:type="spellEnd"/>
+            <w:r>
+              <w:t xml:space="preserve"> substituto – 11 (se não existe, vai vazio)</w:t>
+            </w:r>
+          </w:p>
+          <w:p>
+            <w:r>
+              <w:t xml:space="preserve">Nome </w:t>
+            </w:r>
+            <w:r>
+              <w:t xml:space="preserve">Substituto </w:t>
+            </w:r>
+            <w:r>
+              <w:t>- 50</w:t>
+            </w:r>
+          </w:p>
+          <w:p>
+            <w:r>
+              <w:t>Repete estas 3 informações NN-1 vezes</w:t>
+            </w:r>
+            <w:r>
+              <w:t xml:space="preserve">; o nome não vai quando for o CPF do próprio usuário, nem quando o CPF </w:t>
+            </w:r>
+            <w:r>
+              <w:t xml:space="preserve">do substituto </w:t>
+            </w:r>
+            <w:r>
+              <w:t>for vazio (11 espaços</w:t>
+            </w:r>
+            <w:r>
+              <w:t xml:space="preserve"> – não há substituto</w:t>
+            </w:r>
+            <w:r>
+              <w:t>)</w:t>
+            </w:r>
+          </w:p>
+        </w:tc>
+      </w:tr>
+      <w:tr>
+        <w:tc>
+          <w:tcPr>
+            <w:tcW w:w="4247" w:type="dxa"/>
+          </w:tcPr>
+          <w:p>
+            <w:r>
+              <w:t>48 – Informa CPF do supervisor substituto</w:t>
+            </w:r>
+          </w:p>
+        </w:tc>
+        <w:tc>
+          <w:tcPr>
+            <w:tcW w:w="4247" w:type="dxa"/>
+          </w:tcPr>
+          <w:p>
+            <w:r>
+              <w:t>48 – Resposta (</w:t>
+            </w:r>
+            <w:proofErr w:type="spellStart"/>
+            <w:r>
+              <w:t>cpf</w:t>
+            </w:r>
+            <w:proofErr w:type="spellEnd"/>
+            <w:r>
+              <w:t xml:space="preserve"> que encaminha tem que ser do atual titular da equipe)</w:t>
+            </w:r>
+          </w:p>
+        </w:tc>
+      </w:tr>
+      <w:tr>
+        <w:tc>
+          <w:tcPr>
+            <w:tcW w:w="4247" w:type="dxa"/>
+          </w:tcPr>
+          <w:p>
+            <w:proofErr w:type="spellStart"/>
+            <w:r>
+              <w:t>Cpf</w:t>
+            </w:r>
+            <w:proofErr w:type="spellEnd"/>
             <w:r>
               <w:t xml:space="preserve"> – 11</w:t>
             </w:r>
@@ -10130,7 +10273,225 @@
             <w:proofErr w:type="spellStart"/>
             <w:proofErr w:type="gramStart"/>
             <w:r>
-              <w:lastRenderedPageBreak/>
+              <w:t>chaveContagil</w:t>
+            </w:r>
+            <w:proofErr w:type="spellEnd"/>
+            <w:proofErr w:type="gramEnd"/>
+            <w:r>
+              <w:t xml:space="preserve"> – 6</w:t>
+            </w:r>
+          </w:p>
+          <w:p>
+            <w:proofErr w:type="gramStart"/>
+            <w:r>
+              <w:t>equipe</w:t>
+            </w:r>
+            <w:proofErr w:type="gramEnd"/>
+            <w:r>
+              <w:t xml:space="preserve"> - 25</w:t>
+            </w:r>
+          </w:p>
+          <w:p>
+            <w:proofErr w:type="spellStart"/>
+            <w:proofErr w:type="gramStart"/>
+            <w:r>
+              <w:t>cpf</w:t>
+            </w:r>
+            <w:proofErr w:type="spellEnd"/>
+            <w:proofErr w:type="gramEnd"/>
+            <w:r>
+              <w:t xml:space="preserve"> substituto </w:t>
+            </w:r>
+            <w:r>
+              <w:t>–</w:t>
+            </w:r>
+            <w:r>
+              <w:t xml:space="preserve"> 11</w:t>
+            </w:r>
+          </w:p>
+          <w:p>
+            <w:r>
+              <w:t xml:space="preserve">(se </w:t>
+            </w:r>
+            <w:proofErr w:type="spellStart"/>
+            <w:r>
+              <w:t>cpf</w:t>
+            </w:r>
+            <w:proofErr w:type="spellEnd"/>
+            <w:r>
+              <w:t xml:space="preserve"> substituto for vazio, devemos apenas excluir qualquer um ativo)</w:t>
+            </w:r>
+          </w:p>
+        </w:tc>
+        <w:tc>
+          <w:tcPr>
+            <w:tcW w:w="4247" w:type="dxa"/>
+          </w:tcPr>
+          <w:p>
+            <w:r>
+              <w:t xml:space="preserve">S – </w:t>
+            </w:r>
+            <w:proofErr w:type="gramStart"/>
+            <w:r>
+              <w:t>operação</w:t>
+            </w:r>
+            <w:proofErr w:type="gramEnd"/>
+            <w:r>
+              <w:t xml:space="preserve"> efetivada; ou</w:t>
+            </w:r>
+          </w:p>
+          <w:p>
+            <w:r>
+              <w:t xml:space="preserve">E – </w:t>
+            </w:r>
+            <w:proofErr w:type="gramStart"/>
+            <w:r>
+              <w:t>equipe</w:t>
+            </w:r>
+            <w:proofErr w:type="gramEnd"/>
+            <w:r>
+              <w:t xml:space="preserve"> não existe; ou</w:t>
+            </w:r>
+          </w:p>
+          <w:p>
+            <w:r>
+              <w:t xml:space="preserve">C – </w:t>
+            </w:r>
+            <w:proofErr w:type="spellStart"/>
+            <w:proofErr w:type="gramStart"/>
+            <w:r>
+              <w:t>cpf</w:t>
+            </w:r>
+            <w:proofErr w:type="spellEnd"/>
+            <w:proofErr w:type="gramEnd"/>
+            <w:r>
+              <w:t xml:space="preserve"> não é do titular da equipe; ou</w:t>
+            </w:r>
+          </w:p>
+          <w:p>
+            <w:r>
+              <w:t xml:space="preserve">A – </w:t>
+            </w:r>
+            <w:proofErr w:type="gramStart"/>
+            <w:r>
+              <w:t>auditor-fiscal</w:t>
+            </w:r>
+            <w:proofErr w:type="gramEnd"/>
+            <w:r>
+              <w:t xml:space="preserve"> (</w:t>
+            </w:r>
+            <w:proofErr w:type="spellStart"/>
+            <w:r>
+              <w:t>cpf</w:t>
+            </w:r>
+            <w:proofErr w:type="spellEnd"/>
+            <w:r>
+              <w:t xml:space="preserve"> substituto) não consta da tabela de fiscais</w:t>
+            </w:r>
+            <w:r>
+              <w:t xml:space="preserve"> ou é inválido</w:t>
+            </w:r>
+            <w:r>
+              <w:t>; ou</w:t>
+            </w:r>
+          </w:p>
+          <w:p>
+            <w:r>
+              <w:t xml:space="preserve">J – </w:t>
+            </w:r>
+            <w:proofErr w:type="spellStart"/>
+            <w:proofErr w:type="gramStart"/>
+            <w:r>
+              <w:t>cpf</w:t>
+            </w:r>
+            <w:proofErr w:type="spellEnd"/>
+            <w:proofErr w:type="gramEnd"/>
+            <w:r>
+              <w:t xml:space="preserve"> já é substituto ativo; ou</w:t>
+            </w:r>
+          </w:p>
+          <w:p>
+            <w:r>
+              <w:t>F – falha na atualização das tabelas</w:t>
+            </w:r>
+          </w:p>
+        </w:tc>
+      </w:tr>
+      <w:tr>
+        <w:tc>
+          <w:tcPr>
+            <w:tcW w:w="4247" w:type="dxa"/>
+          </w:tcPr>
+          <w:p>
+            <w:r>
+              <w:t xml:space="preserve">60 – Solicita </w:t>
+            </w:r>
+            <w:proofErr w:type="spellStart"/>
+            <w:r>
+              <w:t>DCCs</w:t>
+            </w:r>
+            <w:proofErr w:type="spellEnd"/>
+            <w:r>
+              <w:t xml:space="preserve"> vinculados aos </w:t>
+            </w:r>
+            <w:proofErr w:type="spellStart"/>
+            <w:r>
+              <w:t>TDPFs</w:t>
+            </w:r>
+            <w:proofErr w:type="spellEnd"/>
+            <w:r>
+              <w:t xml:space="preserve"> em andamento</w:t>
+            </w:r>
+          </w:p>
+        </w:tc>
+        <w:tc>
+          <w:tcPr>
+            <w:tcW w:w="4247" w:type="dxa"/>
+          </w:tcPr>
+          <w:p>
+            <w:r>
+              <w:t xml:space="preserve">60 – Somente usuários que constarem de </w:t>
+            </w:r>
+            <w:proofErr w:type="spellStart"/>
+            <w:r>
+              <w:t>cpfs</w:t>
+            </w:r>
+            <w:proofErr w:type="spellEnd"/>
+            <w:r>
+              <w:t xml:space="preserve"> (cp1, cpf2, cpf3) nas variáveis de ambiente (somente de </w:t>
+            </w:r>
+            <w:proofErr w:type="spellStart"/>
+            <w:r>
+              <w:t>TDPFs</w:t>
+            </w:r>
+            <w:proofErr w:type="spellEnd"/>
+            <w:r>
+              <w:t xml:space="preserve"> em andamento)</w:t>
+            </w:r>
+          </w:p>
+        </w:tc>
+      </w:tr>
+      <w:tr>
+        <w:tc>
+          <w:tcPr>
+            <w:tcW w:w="4247" w:type="dxa"/>
+          </w:tcPr>
+          <w:p>
+            <w:proofErr w:type="spellStart"/>
+            <w:proofErr w:type="gramStart"/>
+            <w:r>
+              <w:t>cpf</w:t>
+            </w:r>
+            <w:proofErr w:type="spellEnd"/>
+            <w:proofErr w:type="gramEnd"/>
+            <w:r>
+              <w:t xml:space="preserve"> – 11</w:t>
+            </w:r>
+          </w:p>
+          <w:p>
+            <w:proofErr w:type="spellStart"/>
+            <w:proofErr w:type="gramStart"/>
+            <w:r>
               <w:t>chaveContagil</w:t>
             </w:r>
             <w:proofErr w:type="spellEnd"/>
@@ -10156,13 +10517,11 @@
           </w:tcPr>
           <w:p>
             <w:r>
-              <w:lastRenderedPageBreak/>
               <w:t>Envia 60 (todas as respostas)</w:t>
             </w:r>
           </w:p>
           <w:p>
             <w:r>
-              <w:lastRenderedPageBreak/>
               <w:t xml:space="preserve">N – </w:t>
             </w:r>
             <w:proofErr w:type="gramStart"/>
@@ -10245,7 +10604,6 @@
           </w:tcPr>
           <w:p>
             <w:r>
-              <w:lastRenderedPageBreak/>
               <w:t xml:space="preserve"> </w:t>
             </w:r>
           </w:p>

</xml_diff>